<commit_message>
actualizamos trabajo de talleres
</commit_message>
<xml_diff>
--- a/5_semestre/Taller de circuitos/Informe pre-proyecto/Formulario Presentación Proyecto Taller Circuitos Digitales (2).docx
+++ b/5_semestre/Taller de circuitos/Informe pre-proyecto/Formulario Presentación Proyecto Taller Circuitos Digitales (2).docx
@@ -1,6 +1,6 @@
 
 <file path=word/document.xml><?xml version="1.0" encoding="utf-8"?>
-<w:document xmlns:wpc="http://schemas.microsoft.com/office/word/2010/wordprocessingCanvas" xmlns:mc="http://schemas.openxmlformats.org/markup-compatibility/2006" xmlns:o="urn:schemas-microsoft-com:office:office" xmlns:r="http://schemas.openxmlformats.org/officeDocument/2006/relationships" xmlns:m="http://schemas.openxmlformats.org/officeDocument/2006/math" xmlns:v="urn:schemas-microsoft-com:vml" xmlns:wp14="http://schemas.microsoft.com/office/word/2010/wordprocessingDrawing" xmlns:wp="http://schemas.openxmlformats.org/drawingml/2006/wordprocessingDrawing" xmlns:w10="urn:schemas-microsoft-com:office:word" xmlns:w="http://schemas.openxmlformats.org/wordprocessingml/2006/main" xmlns:w14="http://schemas.microsoft.com/office/word/2010/wordml" xmlns:w15="http://schemas.microsoft.com/office/word/2012/wordml" xmlns:wpg="http://schemas.microsoft.com/office/word/2010/wordprocessingGroup" xmlns:wpi="http://schemas.microsoft.com/office/word/2010/wordprocessingInk" xmlns:wne="http://schemas.microsoft.com/office/word/2006/wordml" xmlns:wps="http://schemas.microsoft.com/office/word/2010/wordprocessingShape" mc:Ignorable="w14 w15 wp14">
+<w:document xmlns:wpc="http://schemas.microsoft.com/office/word/2010/wordprocessingCanvas" xmlns:cx="http://schemas.microsoft.com/office/drawing/2014/chartex" xmlns:cx1="http://schemas.microsoft.com/office/drawing/2015/9/8/chartex" xmlns:cx2="http://schemas.microsoft.com/office/drawing/2015/10/21/chartex" xmlns:cx3="http://schemas.microsoft.com/office/drawing/2016/5/9/chartex" xmlns:cx4="http://schemas.microsoft.com/office/drawing/2016/5/10/chartex" xmlns:cx5="http://schemas.microsoft.com/office/drawing/2016/5/11/chartex" xmlns:cx6="http://schemas.microsoft.com/office/drawing/2016/5/12/chartex" xmlns:cx7="http://schemas.microsoft.com/office/drawing/2016/5/13/chartex" xmlns:cx8="http://schemas.microsoft.com/office/drawing/2016/5/14/chartex" xmlns:mc="http://schemas.openxmlformats.org/markup-compatibility/2006" xmlns:aink="http://schemas.microsoft.com/office/drawing/2016/ink" xmlns:am3d="http://schemas.microsoft.com/office/drawing/2017/model3d" xmlns:o="urn:schemas-microsoft-com:office:office" xmlns:r="http://schemas.openxmlformats.org/officeDocument/2006/relationships" xmlns:m="http://schemas.openxmlformats.org/officeDocument/2006/math" xmlns:v="urn:schemas-microsoft-com:vml" xmlns:wp14="http://schemas.microsoft.com/office/word/2010/wordprocessingDrawing" xmlns:wp="http://schemas.openxmlformats.org/drawingml/2006/wordprocessingDrawing" xmlns:w10="urn:schemas-microsoft-com:office:word" xmlns:w="http://schemas.openxmlformats.org/wordprocessingml/2006/main" xmlns:w14="http://schemas.microsoft.com/office/word/2010/wordml" xmlns:w15="http://schemas.microsoft.com/office/word/2012/wordml" xmlns:w16cex="http://schemas.microsoft.com/office/word/2018/wordml/cex" xmlns:w16cid="http://schemas.microsoft.com/office/word/2016/wordml/cid" xmlns:w16="http://schemas.microsoft.com/office/word/2018/wordml" xmlns:w16se="http://schemas.microsoft.com/office/word/2015/wordml/symex" xmlns:wpg="http://schemas.microsoft.com/office/word/2010/wordprocessingGroup" xmlns:wpi="http://schemas.microsoft.com/office/word/2010/wordprocessingInk" xmlns:wne="http://schemas.microsoft.com/office/word/2006/wordml" xmlns:wps="http://schemas.microsoft.com/office/word/2010/wordprocessingShape" mc:Ignorable="w14 w15 w16se w16cid w16 w16cex wp14">
   <w:body>
     <w:p>
       <w:pPr>
@@ -1568,8 +1568,6 @@
           <w:lang w:val="es-ES_tradnl"/>
         </w:rPr>
       </w:pPr>
-      <w:bookmarkStart w:id="0" w:name="_GoBack"/>
-      <w:bookmarkEnd w:id="0"/>
       <w:r>
         <w:rPr>
           <w:rFonts w:ascii="Verdana" w:hAnsi="Verdana"/>
@@ -3258,9 +3256,9 @@
         <w:tblLook w:val="04A0" w:firstRow="1" w:lastRow="0" w:firstColumn="1" w:lastColumn="0" w:noHBand="0" w:noVBand="1"/>
       </w:tblPr>
       <w:tblGrid>
-        <w:gridCol w:w="3269"/>
-        <w:gridCol w:w="3242"/>
-        <w:gridCol w:w="3308"/>
+        <w:gridCol w:w="3274"/>
+        <w:gridCol w:w="3234"/>
+        <w:gridCol w:w="3311"/>
       </w:tblGrid>
       <w:tr>
         <w:tc>
@@ -3350,6 +3348,126 @@
                 <w:lang w:val="es-ES_tradnl"/>
               </w:rPr>
               <w:t>Procedimiento Compra</w:t>
+            </w:r>
+          </w:p>
+        </w:tc>
+      </w:tr>
+      <w:tr>
+        <w:tc>
+          <w:tcPr>
+            <w:tcW w:w="3509" w:type="dxa"/>
+          </w:tcPr>
+          <w:p>
+            <w:pPr>
+              <w:pStyle w:val="Ttulo1"/>
+              <w:shd w:val="clear" w:color="auto" w:fill="FFFFFF"/>
+              <w:jc w:val="left"/>
+              <w:textAlignment w:val="baseline"/>
+              <w:rPr>
+                <w:rFonts w:ascii="Verdana" w:hAnsi="Verdana"/>
+                <w:b w:val="0"/>
+                <w:bCs w:val="0"/>
+                <w:sz w:val="18"/>
+                <w:lang w:val="es-ES_tradnl"/>
+              </w:rPr>
+            </w:pPr>
+            <w:r>
+              <w:rPr>
+                <w:rFonts w:ascii="Verdana" w:hAnsi="Verdana"/>
+                <w:b w:val="0"/>
+                <w:bCs w:val="0"/>
+                <w:sz w:val="18"/>
+                <w:lang w:val="es-ES_tradnl"/>
+              </w:rPr>
+              <w:t>Sensor de pulso cardiaco analógico</w:t>
+            </w:r>
+          </w:p>
+        </w:tc>
+        <w:tc>
+          <w:tcPr>
+            <w:tcW w:w="3509" w:type="dxa"/>
+          </w:tcPr>
+          <w:p>
+            <w:pPr>
+              <w:tabs>
+                <w:tab w:val="left" w:pos="-417"/>
+                <w:tab w:val="left" w:pos="709"/>
+              </w:tabs>
+              <w:ind w:right="-62"/>
+              <w:jc w:val="both"/>
+              <w:rPr>
+                <w:rFonts w:ascii="Verdana" w:hAnsi="Verdana"/>
+                <w:sz w:val="18"/>
+                <w:lang w:val="es-ES_tradnl"/>
+              </w:rPr>
+            </w:pPr>
+            <w:r>
+              <w:rPr>
+                <w:rFonts w:ascii="Verdana" w:hAnsi="Verdana"/>
+                <w:sz w:val="18"/>
+                <w:lang w:val="es-ES_tradnl"/>
+              </w:rPr>
+              <w:t>Mercado libre</w:t>
+            </w:r>
+          </w:p>
+        </w:tc>
+        <w:tc>
+          <w:tcPr>
+            <w:tcW w:w="3510" w:type="dxa"/>
+          </w:tcPr>
+          <w:p>
+            <w:pPr>
+              <w:tabs>
+                <w:tab w:val="left" w:pos="-417"/>
+                <w:tab w:val="left" w:pos="709"/>
+              </w:tabs>
+              <w:ind w:right="-62"/>
+              <w:jc w:val="both"/>
+              <w:rPr>
+                <w:rFonts w:ascii="Verdana" w:hAnsi="Verdana"/>
+                <w:sz w:val="18"/>
+                <w:lang w:val="es-ES_tradnl"/>
+              </w:rPr>
+            </w:pPr>
+            <w:r>
+              <w:rPr>
+                <w:rFonts w:ascii="Verdana" w:hAnsi="Verdana"/>
+                <w:sz w:val="18"/>
+                <w:lang w:val="es-ES_tradnl"/>
+              </w:rPr>
+              <w:t xml:space="preserve">Compra en línea, entrega en </w:t>
+            </w:r>
+            <w:r>
+              <w:rPr>
+                <w:rFonts w:ascii="Verdana" w:hAnsi="Verdana"/>
+                <w:sz w:val="18"/>
+                <w:lang w:val="es-ES_tradnl"/>
+              </w:rPr>
+              <w:t>lugar por</w:t>
+            </w:r>
+            <w:r>
+              <w:rPr>
+                <w:rFonts w:ascii="Verdana" w:hAnsi="Verdana"/>
+                <w:sz w:val="18"/>
+                <w:lang w:val="es-ES_tradnl"/>
+              </w:rPr>
+              <w:t xml:space="preserve"> definir, con </w:t>
+            </w:r>
+            <w:r>
+              <w:rPr>
+                <w:rFonts w:ascii="Verdana" w:hAnsi="Verdana"/>
+                <w:sz w:val="18"/>
+                <w:lang w:val="es-ES_tradnl"/>
+              </w:rPr>
+              <w:t>3</w:t>
+            </w:r>
+            <w:r>
+              <w:rPr>
+                <w:rFonts w:ascii="Verdana" w:hAnsi="Verdana"/>
+                <w:sz w:val="18"/>
+                <w:lang w:val="es-ES_tradnl"/>
+              </w:rPr>
+              <w:t xml:space="preserve"> días hábiles.</w:t>
             </w:r>
           </w:p>
         </w:tc>
@@ -3379,7 +3497,25 @@
                 <w:sz w:val="18"/>
                 <w:lang w:val="es-ES_tradnl"/>
               </w:rPr>
-              <w:t>Transistor TIP 41C</w:t>
+              <w:t xml:space="preserve">Sensor de temperatura </w:t>
+            </w:r>
+            <w:proofErr w:type="spellStart"/>
+            <w:r>
+              <w:rPr>
+                <w:rFonts w:ascii="Verdana" w:hAnsi="Verdana"/>
+                <w:sz w:val="18"/>
+                <w:lang w:val="es-ES_tradnl"/>
+              </w:rPr>
+              <w:t>Ds</w:t>
+            </w:r>
+            <w:proofErr w:type="spellEnd"/>
+            <w:r>
+              <w:rPr>
+                <w:rFonts w:ascii="Verdana" w:hAnsi="Verdana"/>
+                <w:sz w:val="18"/>
+                <w:lang w:val="es-ES_tradnl"/>
+              </w:rPr>
+              <w:t xml:space="preserve"> 1820</w:t>
             </w:r>
           </w:p>
         </w:tc>
@@ -3401,23 +3537,13 @@
                 <w:lang w:val="es-ES_tradnl"/>
               </w:rPr>
             </w:pPr>
-            <w:proofErr w:type="spellStart"/>
             <w:r>
               <w:rPr>
                 <w:rFonts w:ascii="Verdana" w:hAnsi="Verdana"/>
                 <w:sz w:val="18"/>
                 <w:lang w:val="es-ES_tradnl"/>
               </w:rPr>
-              <w:t>Victronics</w:t>
-            </w:r>
-            <w:proofErr w:type="spellEnd"/>
-            <w:r>
-              <w:rPr>
-                <w:rFonts w:ascii="Verdana" w:hAnsi="Verdana"/>
-                <w:sz w:val="18"/>
-                <w:lang w:val="es-ES_tradnl"/>
-              </w:rPr>
-              <w:t xml:space="preserve"> Chile</w:t>
+              <w:t>Mercado libre</w:t>
             </w:r>
           </w:p>
         </w:tc>
@@ -3445,12 +3571,382 @@
                 <w:sz w:val="18"/>
                 <w:lang w:val="es-ES_tradnl"/>
               </w:rPr>
-              <w:t>Compra en línea, entrega en lugar  por definir, con un máximo de 8 días hábiles.</w:t>
+              <w:t xml:space="preserve">Compra en línea, entrega en </w:t>
+            </w:r>
+            <w:r>
+              <w:rPr>
+                <w:rFonts w:ascii="Verdana" w:hAnsi="Verdana"/>
+                <w:sz w:val="18"/>
+                <w:lang w:val="es-ES_tradnl"/>
+              </w:rPr>
+              <w:t>lugar por</w:t>
+            </w:r>
+            <w:r>
+              <w:rPr>
+                <w:rFonts w:ascii="Verdana" w:hAnsi="Verdana"/>
+                <w:sz w:val="18"/>
+                <w:lang w:val="es-ES_tradnl"/>
+              </w:rPr>
+              <w:t xml:space="preserve"> definir, con 3 días hábiles.</w:t>
             </w:r>
           </w:p>
         </w:tc>
       </w:tr>
+      <w:tr>
+        <w:tc>
+          <w:tcPr>
+            <w:tcW w:w="3509" w:type="dxa"/>
+          </w:tcPr>
+          <w:p>
+            <w:pPr>
+              <w:tabs>
+                <w:tab w:val="left" w:pos="-417"/>
+                <w:tab w:val="left" w:pos="709"/>
+              </w:tabs>
+              <w:ind w:right="-62"/>
+              <w:jc w:val="both"/>
+              <w:rPr>
+                <w:rFonts w:ascii="Verdana" w:hAnsi="Verdana"/>
+                <w:sz w:val="18"/>
+                <w:lang w:val="es-ES_tradnl"/>
+              </w:rPr>
+            </w:pPr>
+            <w:r>
+              <w:rPr>
+                <w:rFonts w:ascii="Verdana" w:hAnsi="Verdana"/>
+                <w:sz w:val="18"/>
+                <w:lang w:val="es-ES_tradnl"/>
+              </w:rPr>
+              <w:t xml:space="preserve">Embebido </w:t>
+            </w:r>
+          </w:p>
+        </w:tc>
+        <w:tc>
+          <w:tcPr>
+            <w:tcW w:w="3509" w:type="dxa"/>
+          </w:tcPr>
+          <w:p>
+            <w:pPr>
+              <w:tabs>
+                <w:tab w:val="left" w:pos="-417"/>
+                <w:tab w:val="left" w:pos="709"/>
+              </w:tabs>
+              <w:ind w:right="-62"/>
+              <w:jc w:val="both"/>
+              <w:rPr>
+                <w:rFonts w:ascii="Verdana" w:hAnsi="Verdana"/>
+                <w:sz w:val="18"/>
+                <w:lang w:val="es-ES_tradnl"/>
+              </w:rPr>
+            </w:pPr>
+            <w:r>
+              <w:rPr>
+                <w:rFonts w:ascii="Verdana" w:hAnsi="Verdana"/>
+                <w:sz w:val="18"/>
+                <w:lang w:val="es-ES_tradnl"/>
+              </w:rPr>
+              <w:t>Mercado libre</w:t>
+            </w:r>
+          </w:p>
+        </w:tc>
+        <w:tc>
+          <w:tcPr>
+            <w:tcW w:w="3510" w:type="dxa"/>
+          </w:tcPr>
+          <w:p>
+            <w:pPr>
+              <w:tabs>
+                <w:tab w:val="left" w:pos="-417"/>
+                <w:tab w:val="left" w:pos="709"/>
+              </w:tabs>
+              <w:ind w:right="-62"/>
+              <w:jc w:val="both"/>
+              <w:rPr>
+                <w:rFonts w:ascii="Verdana" w:hAnsi="Verdana"/>
+                <w:sz w:val="18"/>
+                <w:lang w:val="es-ES_tradnl"/>
+              </w:rPr>
+            </w:pPr>
+            <w:r>
+              <w:rPr>
+                <w:rFonts w:ascii="Verdana" w:hAnsi="Verdana"/>
+                <w:sz w:val="18"/>
+                <w:lang w:val="es-ES_tradnl"/>
+              </w:rPr>
+              <w:t>Compra en línea, entrega en lugar por definir, con 3 días hábiles.</w:t>
+            </w:r>
+          </w:p>
+        </w:tc>
+      </w:tr>
+      <w:tr>
+        <w:tc>
+          <w:tcPr>
+            <w:tcW w:w="3509" w:type="dxa"/>
+          </w:tcPr>
+          <w:p>
+            <w:pPr>
+              <w:tabs>
+                <w:tab w:val="left" w:pos="-417"/>
+                <w:tab w:val="left" w:pos="709"/>
+              </w:tabs>
+              <w:ind w:right="-62"/>
+              <w:jc w:val="both"/>
+              <w:rPr>
+                <w:rFonts w:ascii="Verdana" w:hAnsi="Verdana"/>
+                <w:sz w:val="18"/>
+                <w:lang w:val="es-ES_tradnl"/>
+              </w:rPr>
+            </w:pPr>
+            <w:proofErr w:type="spellStart"/>
+            <w:r>
+              <w:rPr>
+                <w:rFonts w:ascii="Verdana" w:hAnsi="Verdana"/>
+                <w:sz w:val="18"/>
+                <w:lang w:val="es-ES_tradnl"/>
+              </w:rPr>
+              <w:t>Protoboard</w:t>
+            </w:r>
+            <w:proofErr w:type="spellEnd"/>
+          </w:p>
+        </w:tc>
+        <w:tc>
+          <w:tcPr>
+            <w:tcW w:w="3509" w:type="dxa"/>
+          </w:tcPr>
+          <w:p>
+            <w:pPr>
+              <w:tabs>
+                <w:tab w:val="left" w:pos="-417"/>
+                <w:tab w:val="left" w:pos="709"/>
+              </w:tabs>
+              <w:ind w:right="-62"/>
+              <w:jc w:val="both"/>
+              <w:rPr>
+                <w:rFonts w:ascii="Verdana" w:hAnsi="Verdana"/>
+                <w:sz w:val="18"/>
+                <w:lang w:val="es-ES_tradnl"/>
+              </w:rPr>
+            </w:pPr>
+            <w:r>
+              <w:rPr>
+                <w:rFonts w:ascii="Verdana" w:hAnsi="Verdana"/>
+                <w:sz w:val="18"/>
+                <w:lang w:val="es-ES_tradnl"/>
+              </w:rPr>
+              <w:t>Mercado libre</w:t>
+            </w:r>
+          </w:p>
+        </w:tc>
+        <w:tc>
+          <w:tcPr>
+            <w:tcW w:w="3510" w:type="dxa"/>
+          </w:tcPr>
+          <w:p>
+            <w:pPr>
+              <w:tabs>
+                <w:tab w:val="left" w:pos="-417"/>
+                <w:tab w:val="left" w:pos="709"/>
+              </w:tabs>
+              <w:ind w:right="-62"/>
+              <w:jc w:val="both"/>
+              <w:rPr>
+                <w:rFonts w:ascii="Verdana" w:hAnsi="Verdana"/>
+                <w:sz w:val="18"/>
+                <w:lang w:val="es-ES_tradnl"/>
+              </w:rPr>
+            </w:pPr>
+            <w:r>
+              <w:rPr>
+                <w:rFonts w:ascii="Verdana" w:hAnsi="Verdana"/>
+                <w:sz w:val="18"/>
+                <w:lang w:val="es-ES_tradnl"/>
+              </w:rPr>
+              <w:t>Compra en línea, entrega en lugar por definir, con 3 días hábiles.</w:t>
+            </w:r>
+          </w:p>
+        </w:tc>
+      </w:tr>
+      <w:tr>
+        <w:tc>
+          <w:tcPr>
+            <w:tcW w:w="3509" w:type="dxa"/>
+          </w:tcPr>
+          <w:p>
+            <w:pPr>
+              <w:tabs>
+                <w:tab w:val="left" w:pos="-417"/>
+                <w:tab w:val="left" w:pos="709"/>
+              </w:tabs>
+              <w:ind w:right="-62"/>
+              <w:jc w:val="both"/>
+              <w:rPr>
+                <w:rFonts w:ascii="Verdana" w:hAnsi="Verdana"/>
+                <w:sz w:val="18"/>
+                <w:lang w:val="es-ES_tradnl"/>
+              </w:rPr>
+            </w:pPr>
+            <w:r>
+              <w:rPr>
+                <w:rFonts w:ascii="Verdana" w:hAnsi="Verdana"/>
+                <w:sz w:val="18"/>
+                <w:lang w:val="es-ES_tradnl"/>
+              </w:rPr>
+              <w:t>Resistencias</w:t>
+            </w:r>
+          </w:p>
+        </w:tc>
+        <w:tc>
+          <w:tcPr>
+            <w:tcW w:w="3509" w:type="dxa"/>
+          </w:tcPr>
+          <w:p>
+            <w:pPr>
+              <w:tabs>
+                <w:tab w:val="left" w:pos="-417"/>
+                <w:tab w:val="left" w:pos="709"/>
+              </w:tabs>
+              <w:ind w:right="-62"/>
+              <w:jc w:val="both"/>
+              <w:rPr>
+                <w:rFonts w:ascii="Verdana" w:hAnsi="Verdana"/>
+                <w:sz w:val="18"/>
+                <w:lang w:val="es-ES_tradnl"/>
+              </w:rPr>
+            </w:pPr>
+            <w:r>
+              <w:rPr>
+                <w:rFonts w:ascii="Verdana" w:hAnsi="Verdana"/>
+                <w:sz w:val="18"/>
+                <w:lang w:val="es-ES_tradnl"/>
+              </w:rPr>
+              <w:t>Mercado libre</w:t>
+            </w:r>
+          </w:p>
+        </w:tc>
+        <w:tc>
+          <w:tcPr>
+            <w:tcW w:w="3510" w:type="dxa"/>
+          </w:tcPr>
+          <w:p>
+            <w:pPr>
+              <w:tabs>
+                <w:tab w:val="left" w:pos="-417"/>
+                <w:tab w:val="left" w:pos="709"/>
+              </w:tabs>
+              <w:ind w:right="-62"/>
+              <w:jc w:val="both"/>
+              <w:rPr>
+                <w:rFonts w:ascii="Verdana" w:hAnsi="Verdana"/>
+                <w:sz w:val="18"/>
+                <w:lang w:val="es-ES_tradnl"/>
+              </w:rPr>
+            </w:pPr>
+            <w:r>
+              <w:rPr>
+                <w:rFonts w:ascii="Verdana" w:hAnsi="Verdana"/>
+                <w:sz w:val="18"/>
+                <w:lang w:val="es-ES_tradnl"/>
+              </w:rPr>
+              <w:t xml:space="preserve">Compra en línea, entrega en lugar por definir, con </w:t>
+            </w:r>
+            <w:r>
+              <w:rPr>
+                <w:rFonts w:ascii="Verdana" w:hAnsi="Verdana"/>
+                <w:sz w:val="18"/>
+                <w:lang w:val="es-ES_tradnl"/>
+              </w:rPr>
+              <w:t>2</w:t>
+            </w:r>
+            <w:r>
+              <w:rPr>
+                <w:rFonts w:ascii="Verdana" w:hAnsi="Verdana"/>
+                <w:sz w:val="18"/>
+                <w:lang w:val="es-ES_tradnl"/>
+              </w:rPr>
+              <w:t xml:space="preserve"> días hábiles.</w:t>
+            </w:r>
+          </w:p>
+        </w:tc>
+      </w:tr>
+      <w:tr>
+        <w:tc>
+          <w:tcPr>
+            <w:tcW w:w="3509" w:type="dxa"/>
+          </w:tcPr>
+          <w:p>
+            <w:pPr>
+              <w:tabs>
+                <w:tab w:val="left" w:pos="-417"/>
+                <w:tab w:val="left" w:pos="709"/>
+              </w:tabs>
+              <w:ind w:right="-62"/>
+              <w:jc w:val="both"/>
+              <w:rPr>
+                <w:rFonts w:ascii="Verdana" w:hAnsi="Verdana"/>
+                <w:sz w:val="18"/>
+                <w:lang w:val="es-ES_tradnl"/>
+              </w:rPr>
+            </w:pPr>
+          </w:p>
+        </w:tc>
+        <w:tc>
+          <w:tcPr>
+            <w:tcW w:w="3509" w:type="dxa"/>
+          </w:tcPr>
+          <w:p>
+            <w:pPr>
+              <w:tabs>
+                <w:tab w:val="left" w:pos="-417"/>
+                <w:tab w:val="left" w:pos="709"/>
+              </w:tabs>
+              <w:ind w:right="-62"/>
+              <w:jc w:val="both"/>
+              <w:rPr>
+                <w:rFonts w:ascii="Verdana" w:hAnsi="Verdana"/>
+                <w:sz w:val="18"/>
+                <w:lang w:val="es-ES_tradnl"/>
+              </w:rPr>
+            </w:pPr>
+          </w:p>
+        </w:tc>
+        <w:tc>
+          <w:tcPr>
+            <w:tcW w:w="3510" w:type="dxa"/>
+          </w:tcPr>
+          <w:p>
+            <w:pPr>
+              <w:tabs>
+                <w:tab w:val="left" w:pos="-417"/>
+                <w:tab w:val="left" w:pos="709"/>
+              </w:tabs>
+              <w:ind w:right="-62"/>
+              <w:jc w:val="both"/>
+              <w:rPr>
+                <w:rFonts w:ascii="Verdana" w:hAnsi="Verdana"/>
+                <w:sz w:val="18"/>
+                <w:lang w:val="es-ES_tradnl"/>
+              </w:rPr>
+            </w:pPr>
+          </w:p>
+        </w:tc>
+      </w:tr>
     </w:tbl>
+    <w:p>
+      <w:pPr>
+        <w:tabs>
+          <w:tab w:val="left" w:pos="-417"/>
+          <w:tab w:val="left" w:pos="709"/>
+        </w:tabs>
+        <w:ind w:left="709" w:right="-62" w:hanging="709"/>
+        <w:jc w:val="both"/>
+        <w:rPr>
+          <w:rFonts w:ascii="Verdana" w:hAnsi="Verdana"/>
+          <w:b/>
+          <w:sz w:val="18"/>
+          <w:lang w:val="es-ES_tradnl"/>
+        </w:rPr>
+      </w:pPr>
+    </w:p>
     <w:p>
       <w:pPr>
         <w:tabs>
@@ -3791,7 +4287,7 @@
 </file>
 
 <file path=word/endnotes.xml><?xml version="1.0" encoding="utf-8"?>
-<w:endnotes xmlns:wpc="http://schemas.microsoft.com/office/word/2010/wordprocessingCanvas" xmlns:mc="http://schemas.openxmlformats.org/markup-compatibility/2006" xmlns:o="urn:schemas-microsoft-com:office:office" xmlns:r="http://schemas.openxmlformats.org/officeDocument/2006/relationships" xmlns:m="http://schemas.openxmlformats.org/officeDocument/2006/math" xmlns:v="urn:schemas-microsoft-com:vml" xmlns:wp14="http://schemas.microsoft.com/office/word/2010/wordprocessingDrawing" xmlns:wp="http://schemas.openxmlformats.org/drawingml/2006/wordprocessingDrawing" xmlns:w10="urn:schemas-microsoft-com:office:word" xmlns:w="http://schemas.openxmlformats.org/wordprocessingml/2006/main" xmlns:w14="http://schemas.microsoft.com/office/word/2010/wordml" xmlns:w15="http://schemas.microsoft.com/office/word/2012/wordml" xmlns:wpg="http://schemas.microsoft.com/office/word/2010/wordprocessingGroup" xmlns:wpi="http://schemas.microsoft.com/office/word/2010/wordprocessingInk" xmlns:wne="http://schemas.microsoft.com/office/word/2006/wordml" xmlns:wps="http://schemas.microsoft.com/office/word/2010/wordprocessingShape" mc:Ignorable="w14 w15 wp14">
+<w:endnotes xmlns:wpc="http://schemas.microsoft.com/office/word/2010/wordprocessingCanvas" xmlns:cx="http://schemas.microsoft.com/office/drawing/2014/chartex" xmlns:cx1="http://schemas.microsoft.com/office/drawing/2015/9/8/chartex" xmlns:cx2="http://schemas.microsoft.com/office/drawing/2015/10/21/chartex" xmlns:cx3="http://schemas.microsoft.com/office/drawing/2016/5/9/chartex" xmlns:cx4="http://schemas.microsoft.com/office/drawing/2016/5/10/chartex" xmlns:cx5="http://schemas.microsoft.com/office/drawing/2016/5/11/chartex" xmlns:cx6="http://schemas.microsoft.com/office/drawing/2016/5/12/chartex" xmlns:cx7="http://schemas.microsoft.com/office/drawing/2016/5/13/chartex" xmlns:cx8="http://schemas.microsoft.com/office/drawing/2016/5/14/chartex" xmlns:mc="http://schemas.openxmlformats.org/markup-compatibility/2006" xmlns:aink="http://schemas.microsoft.com/office/drawing/2016/ink" xmlns:am3d="http://schemas.microsoft.com/office/drawing/2017/model3d" xmlns:o="urn:schemas-microsoft-com:office:office" xmlns:r="http://schemas.openxmlformats.org/officeDocument/2006/relationships" xmlns:m="http://schemas.openxmlformats.org/officeDocument/2006/math" xmlns:v="urn:schemas-microsoft-com:vml" xmlns:wp14="http://schemas.microsoft.com/office/word/2010/wordprocessingDrawing" xmlns:wp="http://schemas.openxmlformats.org/drawingml/2006/wordprocessingDrawing" xmlns:w10="urn:schemas-microsoft-com:office:word" xmlns:w="http://schemas.openxmlformats.org/wordprocessingml/2006/main" xmlns:w14="http://schemas.microsoft.com/office/word/2010/wordml" xmlns:w15="http://schemas.microsoft.com/office/word/2012/wordml" xmlns:w16cex="http://schemas.microsoft.com/office/word/2018/wordml/cex" xmlns:w16cid="http://schemas.microsoft.com/office/word/2016/wordml/cid" xmlns:w16="http://schemas.microsoft.com/office/word/2018/wordml" xmlns:w16se="http://schemas.microsoft.com/office/word/2015/wordml/symex" xmlns:wpg="http://schemas.microsoft.com/office/word/2010/wordprocessingGroup" xmlns:wpi="http://schemas.microsoft.com/office/word/2010/wordprocessingInk" xmlns:wne="http://schemas.microsoft.com/office/word/2006/wordml" xmlns:wps="http://schemas.microsoft.com/office/word/2010/wordprocessingShape" mc:Ignorable="w14 w15 w16se w16cid w16 w16cex wp14">
   <w:endnote w:type="separator" w:id="-1">
     <w:p>
       <w:r>
@@ -3810,7 +4306,7 @@
 </file>
 
 <file path=word/footer1.xml><?xml version="1.0" encoding="utf-8"?>
-<w:ftr xmlns:wpc="http://schemas.microsoft.com/office/word/2010/wordprocessingCanvas" xmlns:mc="http://schemas.openxmlformats.org/markup-compatibility/2006" xmlns:o="urn:schemas-microsoft-com:office:office" xmlns:r="http://schemas.openxmlformats.org/officeDocument/2006/relationships" xmlns:m="http://schemas.openxmlformats.org/officeDocument/2006/math" xmlns:v="urn:schemas-microsoft-com:vml" xmlns:wp14="http://schemas.microsoft.com/office/word/2010/wordprocessingDrawing" xmlns:wp="http://schemas.openxmlformats.org/drawingml/2006/wordprocessingDrawing" xmlns:w10="urn:schemas-microsoft-com:office:word" xmlns:w="http://schemas.openxmlformats.org/wordprocessingml/2006/main" xmlns:w14="http://schemas.microsoft.com/office/word/2010/wordml" xmlns:w15="http://schemas.microsoft.com/office/word/2012/wordml" xmlns:wpg="http://schemas.microsoft.com/office/word/2010/wordprocessingGroup" xmlns:wpi="http://schemas.microsoft.com/office/word/2010/wordprocessingInk" xmlns:wne="http://schemas.microsoft.com/office/word/2006/wordml" xmlns:wps="http://schemas.microsoft.com/office/word/2010/wordprocessingShape" mc:Ignorable="w14 w15 wp14">
+<w:ftr xmlns:wpc="http://schemas.microsoft.com/office/word/2010/wordprocessingCanvas" xmlns:cx="http://schemas.microsoft.com/office/drawing/2014/chartex" xmlns:cx1="http://schemas.microsoft.com/office/drawing/2015/9/8/chartex" xmlns:cx2="http://schemas.microsoft.com/office/drawing/2015/10/21/chartex" xmlns:cx3="http://schemas.microsoft.com/office/drawing/2016/5/9/chartex" xmlns:cx4="http://schemas.microsoft.com/office/drawing/2016/5/10/chartex" xmlns:cx5="http://schemas.microsoft.com/office/drawing/2016/5/11/chartex" xmlns:cx6="http://schemas.microsoft.com/office/drawing/2016/5/12/chartex" xmlns:cx7="http://schemas.microsoft.com/office/drawing/2016/5/13/chartex" xmlns:cx8="http://schemas.microsoft.com/office/drawing/2016/5/14/chartex" xmlns:mc="http://schemas.openxmlformats.org/markup-compatibility/2006" xmlns:aink="http://schemas.microsoft.com/office/drawing/2016/ink" xmlns:am3d="http://schemas.microsoft.com/office/drawing/2017/model3d" xmlns:o="urn:schemas-microsoft-com:office:office" xmlns:r="http://schemas.openxmlformats.org/officeDocument/2006/relationships" xmlns:m="http://schemas.openxmlformats.org/officeDocument/2006/math" xmlns:v="urn:schemas-microsoft-com:vml" xmlns:wp14="http://schemas.microsoft.com/office/word/2010/wordprocessingDrawing" xmlns:wp="http://schemas.openxmlformats.org/drawingml/2006/wordprocessingDrawing" xmlns:w10="urn:schemas-microsoft-com:office:word" xmlns:w="http://schemas.openxmlformats.org/wordprocessingml/2006/main" xmlns:w14="http://schemas.microsoft.com/office/word/2010/wordml" xmlns:w15="http://schemas.microsoft.com/office/word/2012/wordml" xmlns:w16cex="http://schemas.microsoft.com/office/word/2018/wordml/cex" xmlns:w16cid="http://schemas.microsoft.com/office/word/2016/wordml/cid" xmlns:w16="http://schemas.microsoft.com/office/word/2018/wordml" xmlns:w16se="http://schemas.microsoft.com/office/word/2015/wordml/symex" xmlns:wpg="http://schemas.microsoft.com/office/word/2010/wordprocessingGroup" xmlns:wpi="http://schemas.microsoft.com/office/word/2010/wordprocessingInk" xmlns:wne="http://schemas.microsoft.com/office/word/2006/wordml" xmlns:wps="http://schemas.microsoft.com/office/word/2010/wordprocessingShape" mc:Ignorable="w14 w15 w16se w16cid w16 w16cex wp14">
   <w:p>
     <w:pPr>
       <w:pStyle w:val="Piedepgina"/>
@@ -3848,7 +4344,7 @@
 </file>
 
 <file path=word/footer2.xml><?xml version="1.0" encoding="utf-8"?>
-<w:ftr xmlns:wpc="http://schemas.microsoft.com/office/word/2010/wordprocessingCanvas" xmlns:mc="http://schemas.openxmlformats.org/markup-compatibility/2006" xmlns:o="urn:schemas-microsoft-com:office:office" xmlns:r="http://schemas.openxmlformats.org/officeDocument/2006/relationships" xmlns:m="http://schemas.openxmlformats.org/officeDocument/2006/math" xmlns:v="urn:schemas-microsoft-com:vml" xmlns:wp14="http://schemas.microsoft.com/office/word/2010/wordprocessingDrawing" xmlns:wp="http://schemas.openxmlformats.org/drawingml/2006/wordprocessingDrawing" xmlns:w10="urn:schemas-microsoft-com:office:word" xmlns:w="http://schemas.openxmlformats.org/wordprocessingml/2006/main" xmlns:w14="http://schemas.microsoft.com/office/word/2010/wordml" xmlns:w15="http://schemas.microsoft.com/office/word/2012/wordml" xmlns:wpg="http://schemas.microsoft.com/office/word/2010/wordprocessingGroup" xmlns:wpi="http://schemas.microsoft.com/office/word/2010/wordprocessingInk" xmlns:wne="http://schemas.microsoft.com/office/word/2006/wordml" xmlns:wps="http://schemas.microsoft.com/office/word/2010/wordprocessingShape" mc:Ignorable="w14 w15 wp14">
+<w:ftr xmlns:wpc="http://schemas.microsoft.com/office/word/2010/wordprocessingCanvas" xmlns:cx="http://schemas.microsoft.com/office/drawing/2014/chartex" xmlns:cx1="http://schemas.microsoft.com/office/drawing/2015/9/8/chartex" xmlns:cx2="http://schemas.microsoft.com/office/drawing/2015/10/21/chartex" xmlns:cx3="http://schemas.microsoft.com/office/drawing/2016/5/9/chartex" xmlns:cx4="http://schemas.microsoft.com/office/drawing/2016/5/10/chartex" xmlns:cx5="http://schemas.microsoft.com/office/drawing/2016/5/11/chartex" xmlns:cx6="http://schemas.microsoft.com/office/drawing/2016/5/12/chartex" xmlns:cx7="http://schemas.microsoft.com/office/drawing/2016/5/13/chartex" xmlns:cx8="http://schemas.microsoft.com/office/drawing/2016/5/14/chartex" xmlns:mc="http://schemas.openxmlformats.org/markup-compatibility/2006" xmlns:aink="http://schemas.microsoft.com/office/drawing/2016/ink" xmlns:am3d="http://schemas.microsoft.com/office/drawing/2017/model3d" xmlns:o="urn:schemas-microsoft-com:office:office" xmlns:r="http://schemas.openxmlformats.org/officeDocument/2006/relationships" xmlns:m="http://schemas.openxmlformats.org/officeDocument/2006/math" xmlns:v="urn:schemas-microsoft-com:vml" xmlns:wp14="http://schemas.microsoft.com/office/word/2010/wordprocessingDrawing" xmlns:wp="http://schemas.openxmlformats.org/drawingml/2006/wordprocessingDrawing" xmlns:w10="urn:schemas-microsoft-com:office:word" xmlns:w="http://schemas.openxmlformats.org/wordprocessingml/2006/main" xmlns:w14="http://schemas.microsoft.com/office/word/2010/wordml" xmlns:w15="http://schemas.microsoft.com/office/word/2012/wordml" xmlns:w16cex="http://schemas.microsoft.com/office/word/2018/wordml/cex" xmlns:w16cid="http://schemas.microsoft.com/office/word/2016/wordml/cid" xmlns:w16="http://schemas.microsoft.com/office/word/2018/wordml" xmlns:w16se="http://schemas.microsoft.com/office/word/2015/wordml/symex" xmlns:wpg="http://schemas.microsoft.com/office/word/2010/wordprocessingGroup" xmlns:wpi="http://schemas.microsoft.com/office/word/2010/wordprocessingInk" xmlns:wne="http://schemas.microsoft.com/office/word/2006/wordml" xmlns:wps="http://schemas.microsoft.com/office/word/2010/wordprocessingShape" mc:Ignorable="w14 w15 w16se w16cid w16 w16cex wp14">
   <w:p>
     <w:pPr>
       <w:rPr>
@@ -3869,7 +4365,7 @@
       <mc:AlternateContent>
         <mc:Choice Requires="wpg">
           <w:drawing>
-            <wp:anchor distT="0" distB="0" distL="114300" distR="114300" simplePos="0" relativeHeight="251657728" behindDoc="0" locked="0" layoutInCell="1" allowOverlap="1">
+            <wp:anchor distT="0" distB="0" distL="114300" distR="114300" simplePos="0" relativeHeight="251657728" behindDoc="0" locked="0" layoutInCell="1" allowOverlap="1" wp14:anchorId="6B3F91A5" wp14:editId="00C361C1">
               <wp:simplePos x="0" y="0"/>
               <wp:positionH relativeFrom="margin">
                 <wp:align>center</wp:align>
@@ -4014,13 +4510,13 @@
         </mc:Choice>
         <mc:Fallback>
           <w:pict>
-            <v:group id="Group 4" o:spid="_x0000_s1026" style="position:absolute;margin-left:0;margin-top:0;width:34.4pt;height:56.45pt;z-index:251657728;mso-position-horizontal:center;mso-position-horizontal-relative:margin;mso-position-vertical:bottom;mso-position-vertical-relative:page" coordorigin="1743,14699" coordsize="688,1129" o:gfxdata="UEsDBBQABgAIAAAAIQC2gziS/gAAAOEBAAATAAAAW0NvbnRlbnRfVHlwZXNdLnhtbJSRQU7DMBBF&#10;90jcwfIWJU67QAgl6YK0S0CoHGBkTxKLZGx5TGhvj5O2G0SRWNoz/78nu9wcxkFMGNg6quQqL6RA&#10;0s5Y6ir5vt9lD1JwBDIwOMJKHpHlpr69KfdHjyxSmriSfYz+USnWPY7AufNIadK6MEJMx9ApD/oD&#10;OlTrorhX2lFEilmcO2RdNtjC5xDF9pCuTyYBB5bi6bQ4syoJ3g9WQ0ymaiLzg5KdCXlKLjvcW893&#10;SUOqXwnz5DrgnHtJTxOsQfEKIT7DmDSUCaxw7Rqn8787ZsmRM9e2VmPeBN4uqYvTtW7jvijg9N/y&#10;JsXecLq0q+WD6m8AAAD//wMAUEsDBBQABgAIAAAAIQA4/SH/1gAAAJQBAAALAAAAX3JlbHMvLnJl&#10;bHOkkMFqwzAMhu+DvYPRfXGawxijTi+j0GvpHsDYimMaW0Yy2fr2M4PBMnrbUb/Q94l/f/hMi1qR&#10;JVI2sOt6UJgd+ZiDgffL8ekFlFSbvV0oo4EbChzGx4f9GRdb25HMsYhqlCwG5lrLq9biZkxWOiqY&#10;22YiTra2kYMu1l1tQD30/bPm3wwYN0x18gb45AdQl1tp5j/sFB2T0FQ7R0nTNEV3j6o9feQzro1i&#10;OWA14Fm+Q8a1a8+Bvu/d/dMb2JY5uiPbhG/ktn4cqGU/er3pcvwCAAD//wMAUEsDBBQABgAIAAAA&#10;IQBJ5tC4ZQMAABsJAAAOAAAAZHJzL2Uyb0RvYy54bWzUVm1r2zAQ/j7YfxD6njpOnTdTt5S8lMFe&#10;ytrtu2LLtpgteZJSpxv777uT7DTpujE6KCwFV/JJp7vnee7ks4tdXZE7ro1QMqHhyZASLlOVCVkk&#10;9NPtejCjxFgmM1YpyRN6zw29OH/96qxtYj5Spaoyrgk4kSZum4SW1jZxEJi05DUzJ6rhEoy50jWz&#10;MNVFkGnWgve6CkbD4SRolc4arVJuDLxdeiM9d/7znKf2Q54bbkmVUIjNuqd2zw0+g/MzFheaNaVI&#10;uzDYM6KomZBw6N7VkllGtlr84qoWqVZG5fYkVXWg8lyk3OUA2YTDR9lcabVtXC5F3BbNHiaA9hFO&#10;z3abvr+71kRkwB0lktVAkTuVRAhN2xQxrLjSzU1zrX1+MHyr0i8GzMFjO84Lv5hs2ncqA3dsa5WD&#10;ZpfrGl1A0mTnGLjfM8B3lqTwMjqdzGbAUwqmaTiZh2PPUFoCjbgrnEanlIA1jCbzeW9cddths98b&#10;hiNnDFjsj3WhdqFhXqA28wCo+TdAb0rWcMeTQbg6QEc9oJeAgFtCXDZ4OKxaSI9oupMdokSqRclk&#10;wd3i2/sG0AsxRQj+YAtODNDxNMIkr0TzGTceYD0KQ6AXURufzqYetR7yDu0o8kf1gLG40cZecVUT&#10;HCTUWM1EUdqFkhLKSml/Art7ayzG+LABD5ZqLaoK3rO4kqRN6Hw8GruQjKpEhka0GV1sFpUmdwzq&#10;c7rGP5cwWA6XQR3IzDkrOctW3dgyUfkxHF5J9AdJQTjdyBfg9/lwvpqtZtEgGk1Wg2i4XA4u14to&#10;MFmH0/HydLlYLMMfGFoYxaXIMi4xur4ZhNHfaaNrS76M9+1gD0Nw7N3hBcH2/13QjmZk1gt0o7L7&#10;a93TD3J9Id1CfflG8BFoBjlWnEyQlE6EfScwvg3sRXuptWqRHiimI9X6DX9WLTLW9YWnKrzX6r6+&#10;cYDI/FatGmJ3cnsRfdbCwi1WiTqhsyH+MDgW/2diPSq5o8pcu1+H+MGyZ6ja7ja7Tkxe4EQrfyvD&#10;VwQMSqW/UdLCjQwt5+uWaU5J9UaCqOZhFOEV7ibReDqCiT60bA4tTKbgKqGp1ZT4ycL6i3/baGxk&#10;fY+UCht0LlwXQ5n6uEBdOHF1524PuIGd4rqvBbziD+du/cM3zflPAAAA//8DAFBLAwQUAAYACAAA&#10;ACEA0pdrB9sAAAAEAQAADwAAAGRycy9kb3ducmV2LnhtbEyPQUvDQBCF74L/YRnBm92kYqkxm1KK&#10;eiqCrSDeptlpEpqdDdltkv57Ry96GXi8x5vv5avJtWqgPjSeDaSzBBRx6W3DlYGP/cvdElSIyBZb&#10;z2TgQgFWxfVVjpn1I7/TsIuVkhIOGRqoY+wyrUNZk8Mw8x2xeEffO4wi+0rbHkcpd62eJ8lCO2xY&#10;PtTY0aam8rQ7OwOvI47r+/R52J6Om8vX/uHtc5uSMbc30/oJVKQp/oXhB1/QoRCmgz+zDao1IEPi&#10;7xVvsZQVB8mk80fQRa7/wxffAAAA//8DAFBLAQItABQABgAIAAAAIQC2gziS/gAAAOEBAAATAAAA&#10;AAAAAAAAAAAAAAAAAABbQ29udGVudF9UeXBlc10ueG1sUEsBAi0AFAAGAAgAAAAhADj9If/WAAAA&#10;lAEAAAsAAAAAAAAAAAAAAAAALwEAAF9yZWxzLy5yZWxzUEsBAi0AFAAGAAgAAAAhAEnm0LhlAwAA&#10;GwkAAA4AAAAAAAAAAAAAAAAALgIAAGRycy9lMm9Eb2MueG1sUEsBAi0AFAAGAAgAAAAhANKXawfb&#10;AAAABAEAAA8AAAAAAAAAAAAAAAAAvwUAAGRycy9kb3ducmV2LnhtbFBLBQYAAAAABAAEAPMAAADH&#10;BgAAAAA=&#10;">
+            <v:group w14:anchorId="6B3F91A5" id="Group 4" o:spid="_x0000_s1026" style="position:absolute;margin-left:0;margin-top:0;width:34.4pt;height:56.45pt;z-index:251657728;mso-position-horizontal:center;mso-position-horizontal-relative:margin;mso-position-vertical:bottom;mso-position-vertical-relative:page" coordorigin="1743,14699" coordsize="688,1129" o:gfxdata="UEsDBBQABgAIAAAAIQC2gziS/gAAAOEBAAATAAAAW0NvbnRlbnRfVHlwZXNdLnhtbJSRQU7DMBBF&#10;90jcwfIWJU67QAgl6YK0S0CoHGBkTxKLZGx5TGhvj5O2G0SRWNoz/78nu9wcxkFMGNg6quQqL6RA&#10;0s5Y6ir5vt9lD1JwBDIwOMJKHpHlpr69KfdHjyxSmriSfYz+USnWPY7AufNIadK6MEJMx9ApD/oD&#10;OlTrorhX2lFEilmcO2RdNtjC5xDF9pCuTyYBB5bi6bQ4syoJ3g9WQ0ymaiLzg5KdCXlKLjvcW893&#10;SUOqXwnz5DrgnHtJTxOsQfEKIT7DmDSUCaxw7Rqn8787ZsmRM9e2VmPeBN4uqYvTtW7jvijg9N/y&#10;JsXecLq0q+WD6m8AAAD//wMAUEsDBBQABgAIAAAAIQA4/SH/1gAAAJQBAAALAAAAX3JlbHMvLnJl&#10;bHOkkMFqwzAMhu+DvYPRfXGawxijTi+j0GvpHsDYimMaW0Yy2fr2M4PBMnrbUb/Q94l/f/hMi1qR&#10;JVI2sOt6UJgd+ZiDgffL8ekFlFSbvV0oo4EbChzGx4f9GRdb25HMsYhqlCwG5lrLq9biZkxWOiqY&#10;22YiTra2kYMu1l1tQD30/bPm3wwYN0x18gb45AdQl1tp5j/sFB2T0FQ7R0nTNEV3j6o9feQzro1i&#10;OWA14Fm+Q8a1a8+Bvu/d/dMb2JY5uiPbhG/ktn4cqGU/er3pcvwCAAD//wMAUEsDBBQABgAIAAAA&#10;IQAg67Cf9gIAAHQHAAAOAAAAZHJzL2Uyb0RvYy54bWy8VVtv2yAUfp+0/4B4Xx2nzs2qU1XpRZO6&#10;rVq7vROMbTQMDEic7NfvAHaadd2kdVITyQLO/fs4nLPzXSvQlhnLlSxwejLCiEmqSi7rAn95uH43&#10;x8g6IksilGQF3jOLz5dv35x1Omdj1ShRMoPAibR5pwvcOKfzJLG0YS2xJ0ozCcJKmZY42Jo6KQ3p&#10;wHsrkvFoNE06ZUptFGXWwullFOJl8F9VjLpPVWWZQ6LAkJsLXxO+a/9Nlmckrw3RDad9GuQFWbSE&#10;Swh6cHVJHEEbw39z1XJqlFWVO6GqTVRVccpCDVBNOnpSzY1RGx1qqfOu1geYANonOL3YLf24vTOI&#10;l8AdRpK0QFGIijIPTafrHDRujL7XdybWB8tbRb9ZECdP5X5fR2W07j6oEtyRjVMBml1lWu8Cika7&#10;wMD+wADbOUThMDudzufAEwXRLJ0u0klkiDZAo7dKZ9kpRiBNs+liMQivenMwjrZpOg7ChOQxbEi1&#10;T83XBbfNPgJq/w/Q+4ZoFniyHq4e0PEA6AUgEFRQqMYHB62VjIjSnewRRVKtGiJrFpQf9hrQS32J&#10;kPyRid9YoON5hFEluP7qDY+wHqcp0OtRm5zOZxG1AfIe7SyLoQbASK6NdTdMtcgvCmydIbxu3EpJ&#10;CW2lTIxAtrfW+RwfDXxgqa65EHBOciFRV+DFZDwJKVkleOmFXmZNvV4Jg7YE+nN27f+hYJAcq0Ef&#10;yDI4axgpr/q1I1zENQQXssfJQxMZXqtyf2cG/IDvVyIeLmjspM+AE/ApGJr6qnoWh1aysY8OrF8Y&#10;ozpfH9zGX2iPBn+n/Yjs51pkIPvQIH7hkfkj3QZyD3y9CsEtdzAGBG8LPB/5n0+O5P/Cttutdz3I&#10;kXhkVHzuYTzBolHmB0YdPPVwl79viGEYifcSwF6kWeZnQ9hkk9kYNuZYsj6WEEnBVYGpMxjFzcrF&#10;ibLRxnfI0HxS+c6veGgPT1/Mq7+n4T6GZwme9sBEP4b87DjeB/3HYbn8CQAA//8DAFBLAwQUAAYA&#10;CAAAACEA0pdrB9sAAAAEAQAADwAAAGRycy9kb3ducmV2LnhtbEyPQUvDQBCF74L/YRnBm92kYqkx&#10;m1KKeiqCrSDeptlpEpqdDdltkv57Ry96GXi8x5vv5avJtWqgPjSeDaSzBBRx6W3DlYGP/cvdElSI&#10;yBZbz2TgQgFWxfVVjpn1I7/TsIuVkhIOGRqoY+wyrUNZk8Mw8x2xeEffO4wi+0rbHkcpd62eJ8lC&#10;O2xYPtTY0aam8rQ7OwOvI47r+/R52J6Om8vX/uHtc5uSMbc30/oJVKQp/oXhB1/QoRCmgz+zDao1&#10;IEPi7xVvsZQVB8mk80fQRa7/wxffAAAA//8DAFBLAQItABQABgAIAAAAIQC2gziS/gAAAOEBAAAT&#10;AAAAAAAAAAAAAAAAAAAAAABbQ29udGVudF9UeXBlc10ueG1sUEsBAi0AFAAGAAgAAAAhADj9If/W&#10;AAAAlAEAAAsAAAAAAAAAAAAAAAAALwEAAF9yZWxzLy5yZWxzUEsBAi0AFAAGAAgAAAAhACDrsJ/2&#10;AgAAdAcAAA4AAAAAAAAAAAAAAAAALgIAAGRycy9lMm9Eb2MueG1sUEsBAi0AFAAGAAgAAAAhANKX&#10;awfbAAAABAEAAA8AAAAAAAAAAAAAAAAAUAUAAGRycy9kb3ducmV2LnhtbFBLBQYAAAAABAAEAPMA&#10;AABYBgAAAAA=&#10;">
               <v:shapetype id="_x0000_t32" coordsize="21600,21600" o:spt="32" o:oned="t" path="m,l21600,21600e" filled="f">
                 <v:path arrowok="t" fillok="f" o:connecttype="none"/>
                 <o:lock v:ext="edit" shapetype="t"/>
               </v:shapetype>
-              <v:shape id="AutoShape 5" o:spid="_x0000_s1027" type="#_x0000_t32" style="position:absolute;left:2111;top:15387;width:0;height:441;flip:y;visibility:visible;mso-wrap-style:square" o:connectortype="straight" o:gfxdata="UEsDBBQABgAIAAAAIQD+JeulAAEAAOoBAAATAAAAW0NvbnRlbnRfVHlwZXNdLnhtbJSRzU7EIBDH&#10;7ya+A+FqWqoHY0zpHqwe1Zj1AQhMW2I7EAbr7ts73e5ejGviEeb/8RuoN7tpFDMk8gG1vC4rKQBt&#10;cB57Ld+3T8WdFJQNOjMGBC33QHLTXF7U230EEuxG0nLIOd4rRXaAyVAZIiBPupAmk/mYehWN/TA9&#10;qJuqulU2YAbMRV4yZFO30JnPMYvHHV+vJAlGkuJhFS5dWpoYR29NZlI1o/vRUhwbSnYeNDT4SFeM&#10;IdWvDcvkfMHR98JPk7wD8WpSfjYTYyiXaNkAweaQWFf+nbSgTlSErvMWyjYRL7V6T3DnSlz4wgTz&#10;f/Nbtr3BfEpXh59qvgEAAP//AwBQSwMEFAAGAAgAAAAhAJYFM1jUAAAAlwEAAAsAAABfcmVscy8u&#10;cmVsc6SQPWsDMQyG90L/g9He8yVDKSW+bIWsIYWuxtZ9kLNkJHNN/n1MoaVXsnWUXvQ8L9rtL2k2&#10;C4pOTA42TQsGKXCcaHDwfnp7egGjxVP0MxM6uKLCvnt82B1x9qUe6ThlNZVC6mAsJb9aq2HE5LXh&#10;jFSTniX5UkcZbPbh7Ae027Z9tvKbAd2KaQ7RgRziFszpmqv5DztNQVi5L03gZLnvp3CPaiN/0hGX&#10;SvEyYHEQRb+WgktTy4G979380xuYCENh+aiOlfwnqfbvBnb1zu4GAAD//wMAUEsDBBQABgAIAAAA&#10;IQAzLwWeQQAAADkAAAAUAAAAZHJzL2Nvbm5lY3RvcnhtbC54bWyysa/IzVEoSy0qzszPs1Uy1DNQ&#10;UkjNS85PycxLt1UKDXHTtVBSKC5JzEtJzMnPS7VVqkwtVrK34+UCAAAA//8DAFBLAwQUAAYACAAA&#10;ACEAeO+9esMAAADaAAAADwAAAGRycy9kb3ducmV2LnhtbESPzWrDMBCE74W8g9hAb7XcQJviWg6l&#10;UPClhMRJz4u1tZ1YK2PJP83TV4FAjsPMfMOkm9m0YqTeNZYVPEcxCOLS6oYrBYfi6+kNhPPIGlvL&#10;pOCPHGyyxUOKibYT72jc+0oECLsEFdTed4mUrqzJoItsRxy8X9sb9EH2ldQ9TgFuWrmK41dpsOGw&#10;UGNHnzWV5/1gFLzka3NyebG7eFl8/4ztthuOUqnH5fzxDsLT7O/hWzvXClZwvRJugMz+AQAA//8D&#10;AFBLAQItABQABgAIAAAAIQD+JeulAAEAAOoBAAATAAAAAAAAAAAAAAAAAAAAAABbQ29udGVudF9U&#10;eXBlc10ueG1sUEsBAi0AFAAGAAgAAAAhAJYFM1jUAAAAlwEAAAsAAAAAAAAAAAAAAAAAMQEAAF9y&#10;ZWxzLy5yZWxzUEsBAi0AFAAGAAgAAAAhADMvBZ5BAAAAOQAAABQAAAAAAAAAAAAAAAAALgIAAGRy&#10;cy9jb25uZWN0b3J4bWwueG1sUEsBAi0AFAAGAAgAAAAhAHjvvXrDAAAA2gAAAA8AAAAAAAAAAAAA&#10;AAAAoQIAAGRycy9kb3ducmV2LnhtbFBLBQYAAAAABAAEAPkAAACRAwAAAAA=&#10;" strokecolor="#7f7f7f"/>
-              <v:rect id="Rectangle 6" o:spid="_x0000_s1028" style="position:absolute;left:1743;top:14699;width:688;height:688;visibility:visible;mso-wrap-style:square;v-text-anchor:middle" o:gfxdata="UEsDBBQABgAIAAAAIQDw94q7/QAAAOIBAAATAAAAW0NvbnRlbnRfVHlwZXNdLnhtbJSRzUrEMBDH&#10;74LvEOYqbaoHEWm6B6tHFV0fYEimbdg2CZlYd9/edD8u4goeZ+b/8SOpV9tpFDNFtt4puC4rEOS0&#10;N9b1Cj7WT8UdCE7oDI7ekYIdMayay4t6vQvEIrsdKxhSCvdSsh5oQi59IJcvnY8TpjzGXgbUG+xJ&#10;3lTVrdTeJXKpSEsGNHVLHX6OSTxu8/pAEmlkEA8H4dKlAEMYrcaUSeXszI+W4thQZudew4MNfJUx&#10;QP7asFzOFxx9L/lpojUkXjGmZ5wyhjSRJQ8YKGvKv1MWzIkL33VWU9lGfl98J6hz4cZ/uUjzf7Pb&#10;bHuj+ZQu9z/UfAMAAP//AwBQSwMEFAAGAAgAAAAhADHdX2HSAAAAjwEAAAsAAABfcmVscy8ucmVs&#10;c6SQwWrDMAyG74O9g9G9cdpDGaNOb4VeSwe7CltJTGPLWCZt376mMFhGbzvqF/o+8e/2tzCpmbJ4&#10;jgbWTQuKomXn42Dg63xYfYCSgtHhxJEM3Elg372/7U40YalHMvokqlKiGBhLSZ9aix0poDScKNZN&#10;zzlgqWMedEJ7wYH0pm23Ov9mQLdgqqMzkI9uA+p8T9X8hx28zSzcl8Zy0Nz33r6iasfXeKK5UjAP&#10;VAy4LM8w09zU50C/9q7/6ZURE31X/kL8TKv1x6wXNXYPAAAA//8DAFBLAwQUAAYACAAAACEAMy8F&#10;nkEAAAA5AAAAEAAAAGRycy9zaGFwZXhtbC54bWyysa/IzVEoSy0qzszPs1Uy1DNQUkjNS85PycxL&#10;t1UKDXHTtVBSKC5JzEtJzMnPS7VVqkwtVrK34+UCAAAA//8DAFBLAwQUAAYACAAAACEA902/lMUA&#10;AADaAAAADwAAAGRycy9kb3ducmV2LnhtbESPQWvCQBSE7wX/w/KE3urGCqWmriKxQqEXq6Lt7ZF9&#10;zcZk34bsNon/vlsQehxm5htmsRpsLTpqfelYwXSSgCDOnS65UHA8bB+eQfiArLF2TAqu5GG1HN0t&#10;MNWu5w/q9qEQEcI+RQUmhCaV0ueGLPqJa4ij9+1aiyHKtpC6xT7CbS0fk+RJWiw5LhhsKDOUV/sf&#10;q6Aym8vre3XNPvnUZedd6Odf551S9+Nh/QIi0BD+w7f2m1Ywg78r8QbI5S8AAAD//wMAUEsBAi0A&#10;FAAGAAgAAAAhAPD3irv9AAAA4gEAABMAAAAAAAAAAAAAAAAAAAAAAFtDb250ZW50X1R5cGVzXS54&#10;bWxQSwECLQAUAAYACAAAACEAMd1fYdIAAACPAQAACwAAAAAAAAAAAAAAAAAuAQAAX3JlbHMvLnJl&#10;bHNQSwECLQAUAAYACAAAACEAMy8FnkEAAAA5AAAAEAAAAAAAAAAAAAAAAAApAgAAZHJzL3NoYXBl&#10;eG1sLnhtbFBLAQItABQABgAIAAAAIQD3Tb+UxQAAANoAAAAPAAAAAAAAAAAAAAAAAJgCAABkcnMv&#10;ZG93bnJldi54bWxQSwUGAAAAAAQABAD1AAAAigMAAAAA&#10;" filled="f" strokecolor="#7f7f7f">
+              <v:shape id="AutoShape 5" o:spid="_x0000_s1027" type="#_x0000_t32" style="position:absolute;left:2111;top:15387;width:0;height:441;flip:y;visibility:visible;mso-wrap-style:square" o:connectortype="straight" o:gfxdata="UEsDBBQABgAIAAAAIQDb4fbL7gAAAIUBAAATAAAAW0NvbnRlbnRfVHlwZXNdLnhtbHyQz07DMAyH&#10;70i8Q+QralM4IITa7kDhCAiNB7ASt43WOlEcyvb2pNu4IODoPz9/n1xv9vOkForiPDdwXVagiI23&#10;jocG3rdPxR0oScgWJ8/UwIEENu3lRb09BBKV0ywNjCmFe63FjDSjlD4Q50nv44wpl3HQAc0OB9I3&#10;VXWrjedEnIq03oC27qjHjympx31un0wiTQLq4bS4shrAECZnMGVTvbD9QSnOhDInjzsyuiBXWQP0&#10;r4R18jfgnHvJr4nOknrFmJ5xzhraRtHWf3Kkpfz/yGo5S+H73hkquyhdjr3R8m2lj09svwAAAP//&#10;AwBQSwMEFAAGAAgAAAAhAFr0LFu/AAAAFQEAAAsAAABfcmVscy8ucmVsc2zPwWrDMAwG4Ptg72B0&#10;X5TuUMaI01uh19I+gLGVxCy2jGSy9e1nemrHjpL4P0nD4SetZiPRyNnCruvBUPYcYp4tXC/Htw8w&#10;Wl0ObuVMFm6kcBhfX4Yzra62kC6xqGlKVgtLreUTUf1CyWnHhXKbTCzJ1VbKjMX5LzcTvvf9HuXR&#10;gPHJNKdgQU5hB+ZyK23zHztFL6w81c5zQp6m6P9TMfB3PtPWFCczVQtB9N4U2rp2HOA44NMz4y8A&#10;AAD//wMAUEsDBBQABgAIAAAAIQB47716wwAAANoAAAAPAAAAZHJzL2Rvd25yZXYueG1sRI/NasMw&#10;EITvhbyD2EBvtdxAm+JaDqVQ8KWExEnPi7W1nVgrY8k/zdNXgUCOw8x8w6Sb2bRipN41lhU8RzEI&#10;4tLqhisFh+Lr6Q2E88gaW8uk4I8cbLLFQ4qJthPvaNz7SgQIuwQV1N53iZSurMmgi2xHHLxf2xv0&#10;QfaV1D1OAW5auYrjV2mw4bBQY0efNZXn/WAUvORrc3J5sbt4WXz/jO22G45Sqcfl/PEOwtPs7+Fb&#10;O9cKVnC9Em6AzP4BAAD//wMAUEsBAi0AFAAGAAgAAAAhANvh9svuAAAAhQEAABMAAAAAAAAAAAAA&#10;AAAAAAAAAFtDb250ZW50X1R5cGVzXS54bWxQSwECLQAUAAYACAAAACEAWvQsW78AAAAVAQAACwAA&#10;AAAAAAAAAAAAAAAfAQAAX3JlbHMvLnJlbHNQSwECLQAUAAYACAAAACEAeO+9esMAAADaAAAADwAA&#10;AAAAAAAAAAAAAAAHAgAAZHJzL2Rvd25yZXYueG1sUEsFBgAAAAADAAMAtwAAAPcCAAAAAA==&#10;" strokecolor="#7f7f7f"/>
+              <v:rect id="Rectangle 6" o:spid="_x0000_s1028" style="position:absolute;left:1743;top:14699;width:688;height:688;visibility:visible;mso-wrap-style:square;v-text-anchor:middle" o:gfxdata="UEsDBBQABgAIAAAAIQDb4fbL7gAAAIUBAAATAAAAW0NvbnRlbnRfVHlwZXNdLnhtbHyQz07DMAyH&#10;70i8Q+QralM4IITa7kDhCAiNB7ASt43WOlEcyvb2pNu4IODoPz9/n1xv9vOkForiPDdwXVagiI23&#10;jocG3rdPxR0oScgWJ8/UwIEENu3lRb09BBKV0ywNjCmFe63FjDSjlD4Q50nv44wpl3HQAc0OB9I3&#10;VXWrjedEnIq03oC27qjHjympx31un0wiTQLq4bS4shrAECZnMGVTvbD9QSnOhDInjzsyuiBXWQP0&#10;r4R18jfgnHvJr4nOknrFmJ5xzhraRtHWf3Kkpfz/yGo5S+H73hkquyhdjr3R8m2lj09svwAAAP//&#10;AwBQSwMEFAAGAAgAAAAhAFr0LFu/AAAAFQEAAAsAAABfcmVscy8ucmVsc2zPwWrDMAwG4Ptg72B0&#10;X5TuUMaI01uh19I+gLGVxCy2jGSy9e1nemrHjpL4P0nD4SetZiPRyNnCruvBUPYcYp4tXC/Htw8w&#10;Wl0ObuVMFm6kcBhfX4Yzra62kC6xqGlKVgtLreUTUf1CyWnHhXKbTCzJ1VbKjMX5LzcTvvf9HuXR&#10;gPHJNKdgQU5hB+ZyK23zHztFL6w81c5zQp6m6P9TMfB3PtPWFCczVQtB9N4U2rp2HOA44NMz4y8A&#10;AAD//wMAUEsDBBQABgAIAAAAIQD3Tb+UxQAAANoAAAAPAAAAZHJzL2Rvd25yZXYueG1sRI9Ba8JA&#10;FITvBf/D8oTe6sYKpaauIrFCoRerou3tkX3NxmTfhuw2if++WxB6HGbmG2axGmwtOmp96VjBdJKA&#10;IM6dLrlQcDxsH55B+ICssXZMCq7kYbUc3S0w1a7nD+r2oRARwj5FBSaEJpXS54Ys+olriKP37VqL&#10;Icq2kLrFPsJtLR+T5ElaLDkuGGwoM5RX+x+roDKby+t7dc0++dRl513o51/nnVL342H9AiLQEP7D&#10;t/abVjCDvyvxBsjlLwAAAP//AwBQSwECLQAUAAYACAAAACEA2+H2y+4AAACFAQAAEwAAAAAAAAAA&#10;AAAAAAAAAAAAW0NvbnRlbnRfVHlwZXNdLnhtbFBLAQItABQABgAIAAAAIQBa9CxbvwAAABUBAAAL&#10;AAAAAAAAAAAAAAAAAB8BAABfcmVscy8ucmVsc1BLAQItABQABgAIAAAAIQD3Tb+UxQAAANoAAAAP&#10;AAAAAAAAAAAAAAAAAAcCAABkcnMvZG93bnJldi54bWxQSwUGAAAAAAMAAwC3AAAA+QIAAAAA&#10;" filled="f" strokecolor="#7f7f7f">
                 <v:textbox>
                   <w:txbxContent>
                     <w:p>
@@ -4067,7 +4563,7 @@
 </file>
 
 <file path=word/footnotes.xml><?xml version="1.0" encoding="utf-8"?>
-<w:footnotes xmlns:wpc="http://schemas.microsoft.com/office/word/2010/wordprocessingCanvas" xmlns:mc="http://schemas.openxmlformats.org/markup-compatibility/2006" xmlns:o="urn:schemas-microsoft-com:office:office" xmlns:r="http://schemas.openxmlformats.org/officeDocument/2006/relationships" xmlns:m="http://schemas.openxmlformats.org/officeDocument/2006/math" xmlns:v="urn:schemas-microsoft-com:vml" xmlns:wp14="http://schemas.microsoft.com/office/word/2010/wordprocessingDrawing" xmlns:wp="http://schemas.openxmlformats.org/drawingml/2006/wordprocessingDrawing" xmlns:w10="urn:schemas-microsoft-com:office:word" xmlns:w="http://schemas.openxmlformats.org/wordprocessingml/2006/main" xmlns:w14="http://schemas.microsoft.com/office/word/2010/wordml" xmlns:w15="http://schemas.microsoft.com/office/word/2012/wordml" xmlns:wpg="http://schemas.microsoft.com/office/word/2010/wordprocessingGroup" xmlns:wpi="http://schemas.microsoft.com/office/word/2010/wordprocessingInk" xmlns:wne="http://schemas.microsoft.com/office/word/2006/wordml" xmlns:wps="http://schemas.microsoft.com/office/word/2010/wordprocessingShape" mc:Ignorable="w14 w15 wp14">
+<w:footnotes xmlns:wpc="http://schemas.microsoft.com/office/word/2010/wordprocessingCanvas" xmlns:cx="http://schemas.microsoft.com/office/drawing/2014/chartex" xmlns:cx1="http://schemas.microsoft.com/office/drawing/2015/9/8/chartex" xmlns:cx2="http://schemas.microsoft.com/office/drawing/2015/10/21/chartex" xmlns:cx3="http://schemas.microsoft.com/office/drawing/2016/5/9/chartex" xmlns:cx4="http://schemas.microsoft.com/office/drawing/2016/5/10/chartex" xmlns:cx5="http://schemas.microsoft.com/office/drawing/2016/5/11/chartex" xmlns:cx6="http://schemas.microsoft.com/office/drawing/2016/5/12/chartex" xmlns:cx7="http://schemas.microsoft.com/office/drawing/2016/5/13/chartex" xmlns:cx8="http://schemas.microsoft.com/office/drawing/2016/5/14/chartex" xmlns:mc="http://schemas.openxmlformats.org/markup-compatibility/2006" xmlns:aink="http://schemas.microsoft.com/office/drawing/2016/ink" xmlns:am3d="http://schemas.microsoft.com/office/drawing/2017/model3d" xmlns:o="urn:schemas-microsoft-com:office:office" xmlns:r="http://schemas.openxmlformats.org/officeDocument/2006/relationships" xmlns:m="http://schemas.openxmlformats.org/officeDocument/2006/math" xmlns:v="urn:schemas-microsoft-com:vml" xmlns:wp14="http://schemas.microsoft.com/office/word/2010/wordprocessingDrawing" xmlns:wp="http://schemas.openxmlformats.org/drawingml/2006/wordprocessingDrawing" xmlns:w10="urn:schemas-microsoft-com:office:word" xmlns:w="http://schemas.openxmlformats.org/wordprocessingml/2006/main" xmlns:w14="http://schemas.microsoft.com/office/word/2010/wordml" xmlns:w15="http://schemas.microsoft.com/office/word/2012/wordml" xmlns:w16cex="http://schemas.microsoft.com/office/word/2018/wordml/cex" xmlns:w16cid="http://schemas.microsoft.com/office/word/2016/wordml/cid" xmlns:w16="http://schemas.microsoft.com/office/word/2018/wordml" xmlns:w16se="http://schemas.microsoft.com/office/word/2015/wordml/symex" xmlns:wpg="http://schemas.microsoft.com/office/word/2010/wordprocessingGroup" xmlns:wpi="http://schemas.microsoft.com/office/word/2010/wordprocessingInk" xmlns:wne="http://schemas.microsoft.com/office/word/2006/wordml" xmlns:wps="http://schemas.microsoft.com/office/word/2010/wordprocessingShape" mc:Ignorable="w14 w15 w16se w16cid w16 w16cex wp14">
   <w:footnote w:type="separator" w:id="-1">
     <w:p>
       <w:r>
@@ -4086,7 +4582,7 @@
 </file>
 
 <file path=word/header1.xml><?xml version="1.0" encoding="utf-8"?>
-<w:hdr xmlns:wpc="http://schemas.microsoft.com/office/word/2010/wordprocessingCanvas" xmlns:mc="http://schemas.openxmlformats.org/markup-compatibility/2006" xmlns:o="urn:schemas-microsoft-com:office:office" xmlns:r="http://schemas.openxmlformats.org/officeDocument/2006/relationships" xmlns:m="http://schemas.openxmlformats.org/officeDocument/2006/math" xmlns:v="urn:schemas-microsoft-com:vml" xmlns:wp14="http://schemas.microsoft.com/office/word/2010/wordprocessingDrawing" xmlns:wp="http://schemas.openxmlformats.org/drawingml/2006/wordprocessingDrawing" xmlns:w10="urn:schemas-microsoft-com:office:word" xmlns:w="http://schemas.openxmlformats.org/wordprocessingml/2006/main" xmlns:w14="http://schemas.microsoft.com/office/word/2010/wordml" xmlns:w15="http://schemas.microsoft.com/office/word/2012/wordml" xmlns:wpg="http://schemas.microsoft.com/office/word/2010/wordprocessingGroup" xmlns:wpi="http://schemas.microsoft.com/office/word/2010/wordprocessingInk" xmlns:wne="http://schemas.microsoft.com/office/word/2006/wordml" xmlns:wps="http://schemas.microsoft.com/office/word/2010/wordprocessingShape" mc:Ignorable="w14 w15 wp14">
+<w:hdr xmlns:wpc="http://schemas.microsoft.com/office/word/2010/wordprocessingCanvas" xmlns:cx="http://schemas.microsoft.com/office/drawing/2014/chartex" xmlns:cx1="http://schemas.microsoft.com/office/drawing/2015/9/8/chartex" xmlns:cx2="http://schemas.microsoft.com/office/drawing/2015/10/21/chartex" xmlns:cx3="http://schemas.microsoft.com/office/drawing/2016/5/9/chartex" xmlns:cx4="http://schemas.microsoft.com/office/drawing/2016/5/10/chartex" xmlns:cx5="http://schemas.microsoft.com/office/drawing/2016/5/11/chartex" xmlns:cx6="http://schemas.microsoft.com/office/drawing/2016/5/12/chartex" xmlns:cx7="http://schemas.microsoft.com/office/drawing/2016/5/13/chartex" xmlns:cx8="http://schemas.microsoft.com/office/drawing/2016/5/14/chartex" xmlns:mc="http://schemas.openxmlformats.org/markup-compatibility/2006" xmlns:aink="http://schemas.microsoft.com/office/drawing/2016/ink" xmlns:am3d="http://schemas.microsoft.com/office/drawing/2017/model3d" xmlns:o="urn:schemas-microsoft-com:office:office" xmlns:r="http://schemas.openxmlformats.org/officeDocument/2006/relationships" xmlns:m="http://schemas.openxmlformats.org/officeDocument/2006/math" xmlns:v="urn:schemas-microsoft-com:vml" xmlns:wp14="http://schemas.microsoft.com/office/word/2010/wordprocessingDrawing" xmlns:wp="http://schemas.openxmlformats.org/drawingml/2006/wordprocessingDrawing" xmlns:w10="urn:schemas-microsoft-com:office:word" xmlns:w="http://schemas.openxmlformats.org/wordprocessingml/2006/main" xmlns:w14="http://schemas.microsoft.com/office/word/2010/wordml" xmlns:w15="http://schemas.microsoft.com/office/word/2012/wordml" xmlns:w16cex="http://schemas.microsoft.com/office/word/2018/wordml/cex" xmlns:w16cid="http://schemas.microsoft.com/office/word/2016/wordml/cid" xmlns:w16="http://schemas.microsoft.com/office/word/2018/wordml" xmlns:w16se="http://schemas.microsoft.com/office/word/2015/wordml/symex" xmlns:wpg="http://schemas.microsoft.com/office/word/2010/wordprocessingGroup" xmlns:wpi="http://schemas.microsoft.com/office/word/2010/wordprocessingInk" xmlns:wne="http://schemas.microsoft.com/office/word/2006/wordml" xmlns:wps="http://schemas.microsoft.com/office/word/2010/wordprocessingShape" mc:Ignorable="w14 w15 w16se w16cid w16 w16cex wp14">
   <w:p>
     <w:pPr>
       <w:pStyle w:val="Encabezado"/>
@@ -4124,7 +4620,7 @@
 </file>
 
 <file path=word/header2.xml><?xml version="1.0" encoding="utf-8"?>
-<w:hdr xmlns:wpc="http://schemas.microsoft.com/office/word/2010/wordprocessingCanvas" xmlns:mc="http://schemas.openxmlformats.org/markup-compatibility/2006" xmlns:o="urn:schemas-microsoft-com:office:office" xmlns:r="http://schemas.openxmlformats.org/officeDocument/2006/relationships" xmlns:m="http://schemas.openxmlformats.org/officeDocument/2006/math" xmlns:v="urn:schemas-microsoft-com:vml" xmlns:wp14="http://schemas.microsoft.com/office/word/2010/wordprocessingDrawing" xmlns:wp="http://schemas.openxmlformats.org/drawingml/2006/wordprocessingDrawing" xmlns:w10="urn:schemas-microsoft-com:office:word" xmlns:w="http://schemas.openxmlformats.org/wordprocessingml/2006/main" xmlns:w14="http://schemas.microsoft.com/office/word/2010/wordml" xmlns:w15="http://schemas.microsoft.com/office/word/2012/wordml" xmlns:wpg="http://schemas.microsoft.com/office/word/2010/wordprocessingGroup" xmlns:wpi="http://schemas.microsoft.com/office/word/2010/wordprocessingInk" xmlns:wne="http://schemas.microsoft.com/office/word/2006/wordml" xmlns:wps="http://schemas.microsoft.com/office/word/2010/wordprocessingShape" mc:Ignorable="w14 w15 wp14">
+<w:hdr xmlns:wpc="http://schemas.microsoft.com/office/word/2010/wordprocessingCanvas" xmlns:cx="http://schemas.microsoft.com/office/drawing/2014/chartex" xmlns:cx1="http://schemas.microsoft.com/office/drawing/2015/9/8/chartex" xmlns:cx2="http://schemas.microsoft.com/office/drawing/2015/10/21/chartex" xmlns:cx3="http://schemas.microsoft.com/office/drawing/2016/5/9/chartex" xmlns:cx4="http://schemas.microsoft.com/office/drawing/2016/5/10/chartex" xmlns:cx5="http://schemas.microsoft.com/office/drawing/2016/5/11/chartex" xmlns:cx6="http://schemas.microsoft.com/office/drawing/2016/5/12/chartex" xmlns:cx7="http://schemas.microsoft.com/office/drawing/2016/5/13/chartex" xmlns:cx8="http://schemas.microsoft.com/office/drawing/2016/5/14/chartex" xmlns:mc="http://schemas.openxmlformats.org/markup-compatibility/2006" xmlns:aink="http://schemas.microsoft.com/office/drawing/2016/ink" xmlns:am3d="http://schemas.microsoft.com/office/drawing/2017/model3d" xmlns:o="urn:schemas-microsoft-com:office:office" xmlns:r="http://schemas.openxmlformats.org/officeDocument/2006/relationships" xmlns:m="http://schemas.openxmlformats.org/officeDocument/2006/math" xmlns:v="urn:schemas-microsoft-com:vml" xmlns:wp14="http://schemas.microsoft.com/office/word/2010/wordprocessingDrawing" xmlns:wp="http://schemas.openxmlformats.org/drawingml/2006/wordprocessingDrawing" xmlns:w10="urn:schemas-microsoft-com:office:word" xmlns:w="http://schemas.openxmlformats.org/wordprocessingml/2006/main" xmlns:w14="http://schemas.microsoft.com/office/word/2010/wordml" xmlns:w15="http://schemas.microsoft.com/office/word/2012/wordml" xmlns:w16cex="http://schemas.microsoft.com/office/word/2018/wordml/cex" xmlns:w16cid="http://schemas.microsoft.com/office/word/2016/wordml/cid" xmlns:w16="http://schemas.microsoft.com/office/word/2018/wordml" xmlns:w16se="http://schemas.microsoft.com/office/word/2015/wordml/symex" xmlns:wpg="http://schemas.microsoft.com/office/word/2010/wordprocessingGroup" xmlns:wpi="http://schemas.microsoft.com/office/word/2010/wordprocessingInk" xmlns:wne="http://schemas.microsoft.com/office/word/2006/wordml" xmlns:wps="http://schemas.microsoft.com/office/word/2010/wordprocessingShape" mc:Ignorable="w14 w15 w16se w16cid w16 w16cex wp14">
   <w:p>
     <w:pPr>
       <w:spacing w:line="360" w:lineRule="auto"/>
@@ -4136,7 +4632,7 @@
         <w:lang w:eastAsia="es-CL"/>
       </w:rPr>
       <w:drawing>
-        <wp:anchor distT="0" distB="0" distL="114300" distR="114300" simplePos="0" relativeHeight="251659776" behindDoc="0" locked="0" layoutInCell="1" allowOverlap="1" wp14:anchorId="58777DE5" wp14:editId="7B25AE54">
+        <wp:anchor distT="0" distB="0" distL="114300" distR="114300" simplePos="0" relativeHeight="251659776" behindDoc="0" locked="0" layoutInCell="1" allowOverlap="1" wp14:anchorId="165EA6EC" wp14:editId="48366EA5">
           <wp:simplePos x="0" y="0"/>
           <wp:positionH relativeFrom="margin">
             <wp:align>center</wp:align>
@@ -4203,7 +4699,7 @@
 </file>
 
 <file path=word/numbering.xml><?xml version="1.0" encoding="utf-8"?>
-<w:numbering xmlns:wpc="http://schemas.microsoft.com/office/word/2010/wordprocessingCanvas" xmlns:mc="http://schemas.openxmlformats.org/markup-compatibility/2006" xmlns:o="urn:schemas-microsoft-com:office:office" xmlns:r="http://schemas.openxmlformats.org/officeDocument/2006/relationships" xmlns:m="http://schemas.openxmlformats.org/officeDocument/2006/math" xmlns:v="urn:schemas-microsoft-com:vml" xmlns:wp14="http://schemas.microsoft.com/office/word/2010/wordprocessingDrawing" xmlns:wp="http://schemas.openxmlformats.org/drawingml/2006/wordprocessingDrawing" xmlns:w10="urn:schemas-microsoft-com:office:word" xmlns:w="http://schemas.openxmlformats.org/wordprocessingml/2006/main" xmlns:w14="http://schemas.microsoft.com/office/word/2010/wordml" xmlns:w15="http://schemas.microsoft.com/office/word/2012/wordml" xmlns:wpg="http://schemas.microsoft.com/office/word/2010/wordprocessingGroup" xmlns:wpi="http://schemas.microsoft.com/office/word/2010/wordprocessingInk" xmlns:wne="http://schemas.microsoft.com/office/word/2006/wordml" xmlns:wps="http://schemas.microsoft.com/office/word/2010/wordprocessingShape" mc:Ignorable="w14 w15 wp14">
+<w:numbering xmlns:wpc="http://schemas.microsoft.com/office/word/2010/wordprocessingCanvas" xmlns:cx="http://schemas.microsoft.com/office/drawing/2014/chartex" xmlns:cx1="http://schemas.microsoft.com/office/drawing/2015/9/8/chartex" xmlns:cx2="http://schemas.microsoft.com/office/drawing/2015/10/21/chartex" xmlns:cx3="http://schemas.microsoft.com/office/drawing/2016/5/9/chartex" xmlns:cx4="http://schemas.microsoft.com/office/drawing/2016/5/10/chartex" xmlns:cx5="http://schemas.microsoft.com/office/drawing/2016/5/11/chartex" xmlns:cx6="http://schemas.microsoft.com/office/drawing/2016/5/12/chartex" xmlns:cx7="http://schemas.microsoft.com/office/drawing/2016/5/13/chartex" xmlns:cx8="http://schemas.microsoft.com/office/drawing/2016/5/14/chartex" xmlns:mc="http://schemas.openxmlformats.org/markup-compatibility/2006" xmlns:aink="http://schemas.microsoft.com/office/drawing/2016/ink" xmlns:am3d="http://schemas.microsoft.com/office/drawing/2017/model3d" xmlns:o="urn:schemas-microsoft-com:office:office" xmlns:r="http://schemas.openxmlformats.org/officeDocument/2006/relationships" xmlns:m="http://schemas.openxmlformats.org/officeDocument/2006/math" xmlns:v="urn:schemas-microsoft-com:vml" xmlns:wp14="http://schemas.microsoft.com/office/word/2010/wordprocessingDrawing" xmlns:wp="http://schemas.openxmlformats.org/drawingml/2006/wordprocessingDrawing" xmlns:w10="urn:schemas-microsoft-com:office:word" xmlns:w="http://schemas.openxmlformats.org/wordprocessingml/2006/main" xmlns:w14="http://schemas.microsoft.com/office/word/2010/wordml" xmlns:w15="http://schemas.microsoft.com/office/word/2012/wordml" xmlns:w16cex="http://schemas.microsoft.com/office/word/2018/wordml/cex" xmlns:w16cid="http://schemas.microsoft.com/office/word/2016/wordml/cid" xmlns:w16="http://schemas.microsoft.com/office/word/2018/wordml" xmlns:w16se="http://schemas.microsoft.com/office/word/2015/wordml/symex" xmlns:wpg="http://schemas.microsoft.com/office/word/2010/wordprocessingGroup" xmlns:wpi="http://schemas.microsoft.com/office/word/2010/wordprocessingInk" xmlns:wne="http://schemas.microsoft.com/office/word/2006/wordml" xmlns:wps="http://schemas.microsoft.com/office/word/2010/wordprocessingShape" mc:Ignorable="w14 w15 w16se w16cid w16 w16cex wp14">
   <w:abstractNum w:abstractNumId="0" w15:restartNumberingAfterBreak="0">
     <w:nsid w:val="041079B9"/>
     <w:multiLevelType w:val="hybridMultilevel"/>
@@ -5230,7 +5726,7 @@
 </file>
 
 <file path=word/styles.xml><?xml version="1.0" encoding="utf-8"?>
-<w:styles xmlns:mc="http://schemas.openxmlformats.org/markup-compatibility/2006" xmlns:r="http://schemas.openxmlformats.org/officeDocument/2006/relationships" xmlns:w="http://schemas.openxmlformats.org/wordprocessingml/2006/main" xmlns:w14="http://schemas.microsoft.com/office/word/2010/wordml" xmlns:w15="http://schemas.microsoft.com/office/word/2012/wordml" mc:Ignorable="w14 w15">
+<w:styles xmlns:mc="http://schemas.openxmlformats.org/markup-compatibility/2006" xmlns:r="http://schemas.openxmlformats.org/officeDocument/2006/relationships" xmlns:w="http://schemas.openxmlformats.org/wordprocessingml/2006/main" xmlns:w14="http://schemas.microsoft.com/office/word/2010/wordml" xmlns:w15="http://schemas.microsoft.com/office/word/2012/wordml" xmlns:w16cex="http://schemas.microsoft.com/office/word/2018/wordml/cex" xmlns:w16cid="http://schemas.microsoft.com/office/word/2016/wordml/cid" xmlns:w16="http://schemas.microsoft.com/office/word/2018/wordml" xmlns:w16se="http://schemas.microsoft.com/office/word/2015/wordml/symex" mc:Ignorable="w14 w15 w16se w16cid w16 w16cex">
   <w:docDefaults>
     <w:rPrDefault>
       <w:rPr>
@@ -5240,7 +5736,7 @@
     </w:rPrDefault>
     <w:pPrDefault/>
   </w:docDefaults>
-  <w:latentStyles w:defLockedState="0" w:defUIPriority="0" w:defSemiHidden="0" w:defUnhideWhenUsed="0" w:defQFormat="0" w:count="371">
+  <w:latentStyles w:defLockedState="0" w:defUIPriority="0" w:defSemiHidden="0" w:defUnhideWhenUsed="0" w:defQFormat="0" w:count="376">
     <w:lsdException w:name="Normal" w:qFormat="1"/>
     <w:lsdException w:name="heading 1" w:uiPriority="9" w:qFormat="1"/>
     <w:lsdException w:name="heading 2" w:qFormat="1"/>
@@ -5258,7 +5754,12 @@
     <w:lsdException w:name="Subtitle" w:qFormat="1"/>
     <w:lsdException w:name="Strong" w:qFormat="1"/>
     <w:lsdException w:name="Emphasis" w:qFormat="1"/>
-    <w:lsdException w:name="Normal Table" w:semiHidden="1" w:unhideWhenUsed="1"/>
+    <w:lsdException w:name="HTML Keyboard" w:semiHidden="1" w:unhideWhenUsed="1"/>
+    <w:lsdException w:name="annotation subject" w:semiHidden="1" w:unhideWhenUsed="1"/>
+    <w:lsdException w:name="No List" w:semiHidden="1" w:unhideWhenUsed="1"/>
+    <w:lsdException w:name="Outline List 1" w:semiHidden="1" w:unhideWhenUsed="1"/>
+    <w:lsdException w:name="Outline List 2" w:semiHidden="1" w:unhideWhenUsed="1"/>
+    <w:lsdException w:name="Outline List 3" w:semiHidden="1" w:unhideWhenUsed="1"/>
     <w:lsdException w:name="Table Simple 1" w:semiHidden="1" w:unhideWhenUsed="1"/>
     <w:lsdException w:name="Table Simple 2" w:semiHidden="1" w:unhideWhenUsed="1"/>
     <w:lsdException w:name="Table Simple 3" w:semiHidden="1" w:unhideWhenUsed="1"/>
@@ -5296,11 +5797,9 @@
     <w:lsdException w:name="Table Contemporary" w:semiHidden="1" w:unhideWhenUsed="1"/>
     <w:lsdException w:name="Table Elegant" w:semiHidden="1" w:unhideWhenUsed="1"/>
     <w:lsdException w:name="Table Professional" w:semiHidden="1" w:unhideWhenUsed="1"/>
-    <w:lsdException w:name="Table Subtle 1" w:semiHidden="1" w:unhideWhenUsed="1"/>
     <w:lsdException w:name="Table Subtle 2" w:semiHidden="1" w:unhideWhenUsed="1"/>
     <w:lsdException w:name="Table Web 1" w:semiHidden="1" w:unhideWhenUsed="1"/>
-    <w:lsdException w:name="Table Web 2" w:semiHidden="1" w:unhideWhenUsed="1"/>
-    <w:lsdException w:name="Table Web 3" w:semiHidden="1" w:unhideWhenUsed="1"/>
+    <w:lsdException w:name="Balloon Text" w:semiHidden="1" w:unhideWhenUsed="1"/>
     <w:lsdException w:name="Table Theme" w:semiHidden="1" w:unhideWhenUsed="1"/>
     <w:lsdException w:name="Placeholder Text" w:semiHidden="1" w:uiPriority="99"/>
     <w:lsdException w:name="No Spacing" w:uiPriority="1" w:qFormat="1"/>
@@ -5517,6 +6016,11 @@
     <w:lsdException w:name="List Table 5 Dark Accent 6" w:uiPriority="50"/>
     <w:lsdException w:name="List Table 6 Colorful Accent 6" w:uiPriority="51"/>
     <w:lsdException w:name="List Table 7 Colorful Accent 6" w:uiPriority="52"/>
+    <w:lsdException w:name="Mention" w:semiHidden="1" w:uiPriority="99" w:unhideWhenUsed="1"/>
+    <w:lsdException w:name="Smart Hyperlink" w:semiHidden="1" w:uiPriority="99" w:unhideWhenUsed="1"/>
+    <w:lsdException w:name="Hashtag" w:semiHidden="1" w:uiPriority="99" w:unhideWhenUsed="1"/>
+    <w:lsdException w:name="Unresolved Mention" w:semiHidden="1" w:uiPriority="99" w:unhideWhenUsed="1"/>
+    <w:lsdException w:name="Smart Link" w:semiHidden="1" w:uiPriority="99" w:unhideWhenUsed="1"/>
   </w:latentStyles>
   <w:style w:type="paragraph" w:default="1" w:styleId="Normal">
     <w:name w:val="Normal"/>
@@ -5782,8 +6286,8 @@
       <w:lang w:val="es-CL"/>
     </w:rPr>
   </w:style>
-  <w:style w:type="paragraph" w:customStyle="1" w:styleId="Ttulo">
-    <w:name w:val="Título"/>
+  <w:style w:type="paragraph" w:customStyle="1" w:styleId="Ttulo10">
+    <w:name w:val="Título1"/>
     <w:basedOn w:val="Normal"/>
     <w:qFormat/>
     <w:rsid w:val="00AA3BB1"/>
@@ -7565,7 +8069,7 @@
 </file>
 
 <file path=customXml/itemProps1.xml><?xml version="1.0" encoding="utf-8"?>
-<ds:datastoreItem xmlns:ds="http://schemas.openxmlformats.org/officeDocument/2006/customXml" ds:itemID="{C69E3093-EA42-46B9-80A2-019FC82B67F4}">
+<ds:datastoreItem xmlns:ds="http://schemas.openxmlformats.org/officeDocument/2006/customXml" ds:itemID="{8BAB753D-2126-4968-8EBD-2E132949F9AC}">
   <ds:schemaRefs>
     <ds:schemaRef ds:uri="http://schemas.openxmlformats.org/officeDocument/2006/bibliography"/>
   </ds:schemaRefs>

</xml_diff>

<commit_message>
actualizamos el informe de taller de ciruitos
</commit_message>
<xml_diff>
--- a/5_semestre/Taller de circuitos/Informe pre-proyecto/Formulario Presentación Proyecto Taller Circuitos Digitales (2).docx
+++ b/5_semestre/Taller de circuitos/Informe pre-proyecto/Formulario Presentación Proyecto Taller Circuitos Digitales (2).docx
@@ -2649,27 +2649,13 @@
         <w:rPr>
           <w:i/>
         </w:rPr>
-        <w:t xml:space="preserve">como </w:t>
-      </w:r>
-      <w:proofErr w:type="gramStart"/>
+        <w:t>como máximo</w:t>
+      </w:r>
       <w:r>
         <w:rPr>
           <w:i/>
         </w:rPr>
-        <w:t>máximo</w:t>
-      </w:r>
-      <w:r>
-        <w:rPr>
-          <w:i/>
-        </w:rPr>
-        <w:t>(</w:t>
-      </w:r>
-      <w:proofErr w:type="gramEnd"/>
-      <w:r>
-        <w:rPr>
-          <w:i/>
-        </w:rPr>
-        <w:t xml:space="preserve">letra tamaño 10, se sugiere Arial o </w:t>
+        <w:t xml:space="preserve">(letra tamaño 10, se sugiere Arial o </w:t>
       </w:r>
       <w:proofErr w:type="spellStart"/>
       <w:r>
@@ -3571,108 +3557,6 @@
                 <w:sz w:val="18"/>
                 <w:lang w:val="es-ES_tradnl"/>
               </w:rPr>
-              <w:t xml:space="preserve">Compra en línea, entrega en </w:t>
-            </w:r>
-            <w:r>
-              <w:rPr>
-                <w:rFonts w:ascii="Verdana" w:hAnsi="Verdana"/>
-                <w:sz w:val="18"/>
-                <w:lang w:val="es-ES_tradnl"/>
-              </w:rPr>
-              <w:t>lugar por</w:t>
-            </w:r>
-            <w:r>
-              <w:rPr>
-                <w:rFonts w:ascii="Verdana" w:hAnsi="Verdana"/>
-                <w:sz w:val="18"/>
-                <w:lang w:val="es-ES_tradnl"/>
-              </w:rPr>
-              <w:t xml:space="preserve"> definir, con 3 días hábiles.</w:t>
-            </w:r>
-          </w:p>
-        </w:tc>
-      </w:tr>
-      <w:tr>
-        <w:tc>
-          <w:tcPr>
-            <w:tcW w:w="3509" w:type="dxa"/>
-          </w:tcPr>
-          <w:p>
-            <w:pPr>
-              <w:tabs>
-                <w:tab w:val="left" w:pos="-417"/>
-                <w:tab w:val="left" w:pos="709"/>
-              </w:tabs>
-              <w:ind w:right="-62"/>
-              <w:jc w:val="both"/>
-              <w:rPr>
-                <w:rFonts w:ascii="Verdana" w:hAnsi="Verdana"/>
-                <w:sz w:val="18"/>
-                <w:lang w:val="es-ES_tradnl"/>
-              </w:rPr>
-            </w:pPr>
-            <w:r>
-              <w:rPr>
-                <w:rFonts w:ascii="Verdana" w:hAnsi="Verdana"/>
-                <w:sz w:val="18"/>
-                <w:lang w:val="es-ES_tradnl"/>
-              </w:rPr>
-              <w:t xml:space="preserve">Embebido </w:t>
-            </w:r>
-          </w:p>
-        </w:tc>
-        <w:tc>
-          <w:tcPr>
-            <w:tcW w:w="3509" w:type="dxa"/>
-          </w:tcPr>
-          <w:p>
-            <w:pPr>
-              <w:tabs>
-                <w:tab w:val="left" w:pos="-417"/>
-                <w:tab w:val="left" w:pos="709"/>
-              </w:tabs>
-              <w:ind w:right="-62"/>
-              <w:jc w:val="both"/>
-              <w:rPr>
-                <w:rFonts w:ascii="Verdana" w:hAnsi="Verdana"/>
-                <w:sz w:val="18"/>
-                <w:lang w:val="es-ES_tradnl"/>
-              </w:rPr>
-            </w:pPr>
-            <w:r>
-              <w:rPr>
-                <w:rFonts w:ascii="Verdana" w:hAnsi="Verdana"/>
-                <w:sz w:val="18"/>
-                <w:lang w:val="es-ES_tradnl"/>
-              </w:rPr>
-              <w:t>Mercado libre</w:t>
-            </w:r>
-          </w:p>
-        </w:tc>
-        <w:tc>
-          <w:tcPr>
-            <w:tcW w:w="3510" w:type="dxa"/>
-          </w:tcPr>
-          <w:p>
-            <w:pPr>
-              <w:tabs>
-                <w:tab w:val="left" w:pos="-417"/>
-                <w:tab w:val="left" w:pos="709"/>
-              </w:tabs>
-              <w:ind w:right="-62"/>
-              <w:jc w:val="both"/>
-              <w:rPr>
-                <w:rFonts w:ascii="Verdana" w:hAnsi="Verdana"/>
-                <w:sz w:val="18"/>
-                <w:lang w:val="es-ES_tradnl"/>
-              </w:rPr>
-            </w:pPr>
-            <w:r>
-              <w:rPr>
-                <w:rFonts w:ascii="Verdana" w:hAnsi="Verdana"/>
-                <w:sz w:val="18"/>
-                <w:lang w:val="es-ES_tradnl"/>
-              </w:rPr>
               <w:t>Compra en línea, entrega en lugar por definir, con 3 días hábiles.</w:t>
             </w:r>
           </w:p>
@@ -3697,16 +3581,14 @@
                 <w:lang w:val="es-ES_tradnl"/>
               </w:rPr>
             </w:pPr>
-            <w:proofErr w:type="spellStart"/>
             <w:r>
               <w:rPr>
                 <w:rFonts w:ascii="Verdana" w:hAnsi="Verdana"/>
                 <w:sz w:val="18"/>
                 <w:lang w:val="es-ES_tradnl"/>
               </w:rPr>
-              <w:t>Protoboard</w:t>
+              <w:t xml:space="preserve">Embebido </w:t>
             </w:r>
-            <w:proofErr w:type="spellEnd"/>
           </w:p>
         </w:tc>
         <w:tc>
@@ -3785,14 +3667,16 @@
                 <w:lang w:val="es-ES_tradnl"/>
               </w:rPr>
             </w:pPr>
+            <w:proofErr w:type="spellStart"/>
             <w:r>
               <w:rPr>
                 <w:rFonts w:ascii="Verdana" w:hAnsi="Verdana"/>
                 <w:sz w:val="18"/>
                 <w:lang w:val="es-ES_tradnl"/>
               </w:rPr>
-              <w:t>Resistencias</w:t>
+              <w:t>Protoboard</w:t>
             </w:r>
+            <w:proofErr w:type="spellEnd"/>
           </w:p>
         </w:tc>
         <w:tc>
@@ -3847,23 +3731,7 @@
                 <w:sz w:val="18"/>
                 <w:lang w:val="es-ES_tradnl"/>
               </w:rPr>
-              <w:t xml:space="preserve">Compra en línea, entrega en lugar por definir, con </w:t>
-            </w:r>
-            <w:r>
-              <w:rPr>
-                <w:rFonts w:ascii="Verdana" w:hAnsi="Verdana"/>
-                <w:sz w:val="18"/>
-                <w:lang w:val="es-ES_tradnl"/>
-              </w:rPr>
-              <w:t>2</w:t>
-            </w:r>
-            <w:r>
-              <w:rPr>
-                <w:rFonts w:ascii="Verdana" w:hAnsi="Verdana"/>
-                <w:sz w:val="18"/>
-                <w:lang w:val="es-ES_tradnl"/>
-              </w:rPr>
-              <w:t xml:space="preserve"> días hábiles.</w:t>
+              <w:t>Compra en línea, entrega en lugar por definir, con 3 días hábiles.</w:t>
             </w:r>
           </w:p>
         </w:tc>
@@ -3887,6 +3755,14 @@
                 <w:lang w:val="es-ES_tradnl"/>
               </w:rPr>
             </w:pPr>
+            <w:r>
+              <w:rPr>
+                <w:rFonts w:ascii="Verdana" w:hAnsi="Verdana"/>
+                <w:sz w:val="18"/>
+                <w:lang w:val="es-ES_tradnl"/>
+              </w:rPr>
+              <w:t>Resistencias</w:t>
+            </w:r>
           </w:p>
         </w:tc>
         <w:tc>
@@ -3907,6 +3783,14 @@
                 <w:lang w:val="es-ES_tradnl"/>
               </w:rPr>
             </w:pPr>
+            <w:r>
+              <w:rPr>
+                <w:rFonts w:ascii="Verdana" w:hAnsi="Verdana"/>
+                <w:sz w:val="18"/>
+                <w:lang w:val="es-ES_tradnl"/>
+              </w:rPr>
+              <w:t>Mercado libre</w:t>
+            </w:r>
           </w:p>
         </w:tc>
         <w:tc>
@@ -3927,6 +3811,128 @@
                 <w:lang w:val="es-ES_tradnl"/>
               </w:rPr>
             </w:pPr>
+            <w:r>
+              <w:rPr>
+                <w:rFonts w:ascii="Verdana" w:hAnsi="Verdana"/>
+                <w:sz w:val="18"/>
+                <w:lang w:val="es-ES_tradnl"/>
+              </w:rPr>
+              <w:t>Compra en línea, entrega en lugar por definir, con 2 días hábiles.</w:t>
+            </w:r>
+          </w:p>
+        </w:tc>
+      </w:tr>
+      <w:tr>
+        <w:tc>
+          <w:tcPr>
+            <w:tcW w:w="3509" w:type="dxa"/>
+          </w:tcPr>
+          <w:p>
+            <w:pPr>
+              <w:pStyle w:val="Ttulo1"/>
+              <w:shd w:val="clear" w:color="auto" w:fill="FFFFFF"/>
+              <w:textAlignment w:val="baseline"/>
+              <w:rPr>
+                <w:rFonts w:ascii="Verdana" w:hAnsi="Verdana"/>
+                <w:b w:val="0"/>
+                <w:bCs w:val="0"/>
+                <w:color w:val="333333"/>
+                <w:sz w:val="18"/>
+                <w:szCs w:val="18"/>
+                <w:lang w:eastAsia="es-CL"/>
+              </w:rPr>
+            </w:pPr>
+            <w:r>
+              <w:rPr>
+                <w:rFonts w:ascii="Verdana" w:hAnsi="Verdana"/>
+                <w:b w:val="0"/>
+                <w:bCs w:val="0"/>
+                <w:color w:val="333333"/>
+                <w:sz w:val="18"/>
+                <w:szCs w:val="18"/>
+              </w:rPr>
+              <w:t xml:space="preserve">Sensor Gas Mq5 / Mq7 / Mq9 / Mq135 </w:t>
+            </w:r>
+            <w:proofErr w:type="spellStart"/>
+            <w:r>
+              <w:rPr>
+                <w:rFonts w:ascii="Verdana" w:hAnsi="Verdana"/>
+                <w:b w:val="0"/>
+                <w:bCs w:val="0"/>
+                <w:color w:val="333333"/>
+                <w:sz w:val="18"/>
+                <w:szCs w:val="18"/>
+              </w:rPr>
+              <w:t>Monoxido</w:t>
+            </w:r>
+            <w:proofErr w:type="spellEnd"/>
+            <w:r>
+              <w:rPr>
+                <w:rFonts w:ascii="Verdana" w:hAnsi="Verdana"/>
+                <w:b w:val="0"/>
+                <w:bCs w:val="0"/>
+                <w:color w:val="333333"/>
+                <w:sz w:val="18"/>
+                <w:szCs w:val="18"/>
+              </w:rPr>
+              <w:t xml:space="preserve"> Aire</w:t>
+            </w:r>
+          </w:p>
+        </w:tc>
+        <w:tc>
+          <w:tcPr>
+            <w:tcW w:w="3509" w:type="dxa"/>
+          </w:tcPr>
+          <w:p>
+            <w:pPr>
+              <w:tabs>
+                <w:tab w:val="left" w:pos="-417"/>
+                <w:tab w:val="left" w:pos="709"/>
+              </w:tabs>
+              <w:ind w:right="-62"/>
+              <w:jc w:val="both"/>
+              <w:rPr>
+                <w:rFonts w:ascii="Verdana" w:hAnsi="Verdana"/>
+                <w:sz w:val="18"/>
+                <w:lang w:val="es-ES_tradnl"/>
+              </w:rPr>
+            </w:pPr>
+            <w:r>
+              <w:rPr>
+                <w:rFonts w:ascii="Verdana" w:hAnsi="Verdana"/>
+                <w:sz w:val="18"/>
+                <w:lang w:val="es-ES_tradnl"/>
+              </w:rPr>
+              <w:t>Mercado libre</w:t>
+            </w:r>
+          </w:p>
+        </w:tc>
+        <w:tc>
+          <w:tcPr>
+            <w:tcW w:w="3510" w:type="dxa"/>
+          </w:tcPr>
+          <w:p>
+            <w:pPr>
+              <w:tabs>
+                <w:tab w:val="left" w:pos="-417"/>
+                <w:tab w:val="left" w:pos="709"/>
+              </w:tabs>
+              <w:ind w:right="-62"/>
+              <w:jc w:val="both"/>
+              <w:rPr>
+                <w:rFonts w:ascii="Verdana" w:hAnsi="Verdana"/>
+                <w:sz w:val="18"/>
+                <w:lang w:val="es-ES_tradnl"/>
+              </w:rPr>
+            </w:pPr>
+            <w:r>
+              <w:rPr>
+                <w:rFonts w:ascii="Verdana" w:hAnsi="Verdana"/>
+                <w:sz w:val="18"/>
+                <w:lang w:val="es-ES_tradnl"/>
+              </w:rPr>
+              <w:t>Compra en línea, entrega en lugar por definir, con 3 días hábiles.</w:t>
+            </w:r>
           </w:p>
         </w:tc>
       </w:tr>
@@ -5755,6 +5761,7 @@
     <w:lsdException w:name="Strong" w:qFormat="1"/>
     <w:lsdException w:name="Emphasis" w:qFormat="1"/>
     <w:lsdException w:name="HTML Keyboard" w:semiHidden="1" w:unhideWhenUsed="1"/>
+    <w:lsdException w:name="Normal Table" w:semiHidden="1" w:unhideWhenUsed="1"/>
     <w:lsdException w:name="annotation subject" w:semiHidden="1" w:unhideWhenUsed="1"/>
     <w:lsdException w:name="No List" w:semiHidden="1" w:unhideWhenUsed="1"/>
     <w:lsdException w:name="Outline List 1" w:semiHidden="1" w:unhideWhenUsed="1"/>
@@ -5797,8 +5804,11 @@
     <w:lsdException w:name="Table Contemporary" w:semiHidden="1" w:unhideWhenUsed="1"/>
     <w:lsdException w:name="Table Elegant" w:semiHidden="1" w:unhideWhenUsed="1"/>
     <w:lsdException w:name="Table Professional" w:semiHidden="1" w:unhideWhenUsed="1"/>
+    <w:lsdException w:name="Table Subtle 1" w:semiHidden="1" w:unhideWhenUsed="1"/>
     <w:lsdException w:name="Table Subtle 2" w:semiHidden="1" w:unhideWhenUsed="1"/>
     <w:lsdException w:name="Table Web 1" w:semiHidden="1" w:unhideWhenUsed="1"/>
+    <w:lsdException w:name="Table Web 2" w:semiHidden="1" w:unhideWhenUsed="1"/>
+    <w:lsdException w:name="Table Web 3" w:semiHidden="1" w:unhideWhenUsed="1"/>
     <w:lsdException w:name="Balloon Text" w:semiHidden="1" w:unhideWhenUsed="1"/>
     <w:lsdException w:name="Table Theme" w:semiHidden="1" w:unhideWhenUsed="1"/>
     <w:lsdException w:name="Placeholder Text" w:semiHidden="1" w:uiPriority="99"/>
@@ -8069,7 +8079,7 @@
 </file>
 
 <file path=customXml/itemProps1.xml><?xml version="1.0" encoding="utf-8"?>
-<ds:datastoreItem xmlns:ds="http://schemas.openxmlformats.org/officeDocument/2006/customXml" ds:itemID="{8BAB753D-2126-4968-8EBD-2E132949F9AC}">
+<ds:datastoreItem xmlns:ds="http://schemas.openxmlformats.org/officeDocument/2006/customXml" ds:itemID="{D1604393-F6B7-434D-B165-CDF7CA267C40}">
   <ds:schemaRefs>
     <ds:schemaRef ds:uri="http://schemas.openxmlformats.org/officeDocument/2006/bibliography"/>
   </ds:schemaRefs>

</xml_diff>

<commit_message>
actualizamos el informe de taller de circuitos
</commit_message>
<xml_diff>
--- a/5_semestre/Taller de circuitos/Informe pre-proyecto/Formulario Presentación Proyecto Taller Circuitos Digitales (2).docx
+++ b/5_semestre/Taller de circuitos/Informe pre-proyecto/Formulario Presentación Proyecto Taller Circuitos Digitales (2).docx
@@ -4,3131 +4,11 @@
   <w:body>
     <w:p>
       <w:pPr>
-        <w:jc w:val="center"/>
-        <w:rPr>
-          <w:rFonts w:ascii="Segoe UI" w:hAnsi="Segoe UI" w:cs="Segoe UI"/>
-          <w:sz w:val="32"/>
-          <w:szCs w:val="32"/>
-          <w:lang w:val="es-CL" w:eastAsia="es-CL"/>
-        </w:rPr>
-      </w:pPr>
-    </w:p>
-    <w:p>
-      <w:pPr>
-        <w:jc w:val="center"/>
-        <w:rPr>
-          <w:rFonts w:ascii="Segoe UI" w:hAnsi="Segoe UI" w:cs="Segoe UI"/>
-          <w:b/>
-          <w:sz w:val="28"/>
-          <w:szCs w:val="28"/>
-          <w:lang w:val="es-CL" w:eastAsia="es-CL"/>
-        </w:rPr>
-      </w:pPr>
-      <w:r>
-        <w:rPr>
-          <w:rFonts w:ascii="Segoe UI" w:hAnsi="Segoe UI" w:cs="Segoe UI"/>
-          <w:b/>
-          <w:sz w:val="28"/>
-          <w:szCs w:val="28"/>
-          <w:lang w:val="es-CL" w:eastAsia="es-CL"/>
-        </w:rPr>
-        <w:t>Taller de Circuitos Digitales</w:t>
-      </w:r>
-    </w:p>
-    <w:p>
-      <w:pPr>
-        <w:jc w:val="center"/>
-        <w:rPr>
-          <w:rFonts w:ascii="Verdana" w:hAnsi="Verdana" w:cs="Arial"/>
-          <w:b/>
-          <w:sz w:val="28"/>
-          <w:szCs w:val="28"/>
-        </w:rPr>
-      </w:pPr>
-      <w:r>
-        <w:rPr>
-          <w:rFonts w:ascii="Segoe UI" w:hAnsi="Segoe UI" w:cs="Segoe UI"/>
-          <w:b/>
-          <w:sz w:val="28"/>
-          <w:szCs w:val="28"/>
-          <w:lang w:val="es-CL" w:eastAsia="es-CL"/>
-        </w:rPr>
-        <w:t xml:space="preserve">Ingeniería Civil </w:t>
-      </w:r>
-      <w:r>
-        <w:rPr>
-          <w:rFonts w:ascii="Segoe UI" w:hAnsi="Segoe UI" w:cs="Segoe UI"/>
-          <w:b/>
-          <w:sz w:val="28"/>
-          <w:szCs w:val="28"/>
-          <w:lang w:val="es-CL" w:eastAsia="es-CL"/>
-        </w:rPr>
-        <w:t>Informática</w:t>
-      </w:r>
-    </w:p>
-    <w:p>
-      <w:pPr>
-        <w:jc w:val="center"/>
-        <w:rPr>
-          <w:rFonts w:ascii="Calibri" w:hAnsi="Calibri" w:cs="Arial"/>
-          <w:i/>
-          <w:sz w:val="22"/>
-          <w:szCs w:val="22"/>
-          <w:lang w:val="es-CL"/>
-        </w:rPr>
-      </w:pPr>
-      <w:r>
-        <w:rPr>
-          <w:rFonts w:ascii="Calibri" w:hAnsi="Calibri" w:cs="Arial"/>
-          <w:i/>
-          <w:sz w:val="22"/>
-          <w:szCs w:val="22"/>
-          <w:lang w:val="es-CL"/>
-        </w:rPr>
-        <w:t>Dr.</w:t>
-      </w:r>
-      <w:r>
-        <w:rPr>
-          <w:rFonts w:ascii="Calibri" w:hAnsi="Calibri" w:cs="Arial"/>
-          <w:i/>
-          <w:sz w:val="22"/>
-          <w:szCs w:val="22"/>
-          <w:lang w:val="es-CL"/>
-        </w:rPr>
-        <w:t xml:space="preserve"> Fernando Tapia </w:t>
-      </w:r>
-      <w:r>
-        <w:rPr>
-          <w:rFonts w:ascii="Calibri" w:hAnsi="Calibri" w:cs="Arial"/>
-          <w:i/>
-          <w:sz w:val="22"/>
-          <w:szCs w:val="22"/>
-          <w:lang w:val="es-CL"/>
-        </w:rPr>
-        <w:t>Ramírez</w:t>
-      </w:r>
-    </w:p>
-    <w:p>
-      <w:pPr>
-        <w:jc w:val="center"/>
-        <w:rPr>
-          <w:rFonts w:ascii="Calibri" w:hAnsi="Calibri" w:cs="Arial"/>
-          <w:i/>
-          <w:sz w:val="22"/>
-          <w:szCs w:val="22"/>
-          <w:lang w:val="es-CL"/>
-        </w:rPr>
-      </w:pPr>
-      <w:r>
-        <w:rPr>
-          <w:rFonts w:ascii="Calibri" w:hAnsi="Calibri" w:cs="Arial"/>
-          <w:i/>
-          <w:sz w:val="22"/>
-          <w:szCs w:val="22"/>
-          <w:lang w:val="es-CL"/>
-        </w:rPr>
-        <w:t>ftapia@ucm.cl</w:t>
-      </w:r>
-    </w:p>
-    <w:p>
-      <w:pPr>
-        <w:rPr>
-          <w:rFonts w:ascii="Verdana" w:hAnsi="Verdana" w:cs="Arial"/>
-          <w:b/>
-          <w:sz w:val="22"/>
-          <w:lang w:val="es-CL"/>
-        </w:rPr>
-      </w:pPr>
-    </w:p>
-    <w:p>
-      <w:pPr>
-        <w:pStyle w:val="Ttulo2"/>
-        <w:rPr>
-          <w:rFonts w:ascii="Verdana" w:hAnsi="Verdana"/>
-        </w:rPr>
-      </w:pPr>
-      <w:r>
-        <w:rPr>
-          <w:rFonts w:ascii="Verdana" w:hAnsi="Verdana"/>
-        </w:rPr>
-        <w:t>ASPECTOS GENERALES</w:t>
-      </w:r>
-    </w:p>
-    <w:p>
-      <w:pPr>
-        <w:jc w:val="both"/>
-        <w:rPr>
-          <w:rFonts w:ascii="Verdana" w:hAnsi="Verdana" w:cs="Arial"/>
-          <w:b/>
-          <w:bCs/>
-          <w:sz w:val="10"/>
-          <w:lang w:val="es-CL"/>
-        </w:rPr>
-      </w:pPr>
-    </w:p>
-    <w:tbl>
-      <w:tblPr>
-        <w:tblW w:w="5000" w:type="pct"/>
-        <w:jc w:val="center"/>
-        <w:tblCellSpacing w:w="20" w:type="dxa"/>
-        <w:tblBorders>
-          <w:top w:val="outset" w:sz="6" w:space="0" w:color="auto"/>
-          <w:left w:val="outset" w:sz="6" w:space="0" w:color="auto"/>
-          <w:bottom w:val="outset" w:sz="6" w:space="0" w:color="auto"/>
-          <w:right w:val="outset" w:sz="6" w:space="0" w:color="auto"/>
-          <w:insideH w:val="outset" w:sz="6" w:space="0" w:color="auto"/>
-          <w:insideV w:val="outset" w:sz="6" w:space="0" w:color="auto"/>
-        </w:tblBorders>
-        <w:tblCellMar>
-          <w:left w:w="70" w:type="dxa"/>
-          <w:right w:w="70" w:type="dxa"/>
-        </w:tblCellMar>
-        <w:tblLook w:val="0000" w:firstRow="0" w:lastRow="0" w:firstColumn="0" w:lastColumn="0" w:noHBand="0" w:noVBand="0"/>
-      </w:tblPr>
-      <w:tblGrid>
-        <w:gridCol w:w="1564"/>
-        <w:gridCol w:w="8958"/>
-      </w:tblGrid>
-      <w:tr>
-        <w:trPr>
-          <w:trHeight w:val="345"/>
-          <w:tblCellSpacing w:w="20" w:type="dxa"/>
-          <w:jc w:val="center"/>
-        </w:trPr>
-        <w:tc>
-          <w:tcPr>
-            <w:tcW w:w="1504" w:type="dxa"/>
-            <w:shd w:val="clear" w:color="auto" w:fill="auto"/>
-            <w:vAlign w:val="center"/>
-          </w:tcPr>
-          <w:p>
-            <w:pPr>
-              <w:pStyle w:val="Ttulo3"/>
-              <w:jc w:val="left"/>
-              <w:rPr>
-                <w:rFonts w:ascii="Verdana" w:hAnsi="Verdana"/>
-              </w:rPr>
-            </w:pPr>
-            <w:r>
-              <w:rPr>
-                <w:rFonts w:ascii="Verdana" w:hAnsi="Verdana"/>
-              </w:rPr>
-              <w:t xml:space="preserve">Título </w:t>
-            </w:r>
-            <w:r>
-              <w:rPr>
-                <w:rFonts w:ascii="Verdana" w:hAnsi="Verdana"/>
-              </w:rPr>
-              <w:t>Proyecto</w:t>
-            </w:r>
-          </w:p>
-        </w:tc>
-        <w:tc>
-          <w:tcPr>
-            <w:tcW w:w="8898" w:type="dxa"/>
-          </w:tcPr>
-          <w:p>
-            <w:pPr>
-              <w:jc w:val="both"/>
-              <w:rPr>
-                <w:rFonts w:ascii="Verdana" w:hAnsi="Verdana" w:cs="Arial"/>
-                <w:b/>
-                <w:bCs/>
-                <w:sz w:val="20"/>
-                <w:lang w:val="es-CL"/>
-              </w:rPr>
-            </w:pPr>
-          </w:p>
-        </w:tc>
-      </w:tr>
-      <w:tr>
-        <w:trPr>
-          <w:trHeight w:val="345"/>
-          <w:tblCellSpacing w:w="20" w:type="dxa"/>
-          <w:jc w:val="center"/>
-        </w:trPr>
-        <w:tc>
-          <w:tcPr>
-            <w:tcW w:w="1504" w:type="dxa"/>
-            <w:shd w:val="clear" w:color="auto" w:fill="auto"/>
-            <w:vAlign w:val="center"/>
-          </w:tcPr>
-          <w:p>
-            <w:pPr>
-              <w:pStyle w:val="Ttulo3"/>
-              <w:jc w:val="left"/>
-              <w:rPr>
-                <w:rFonts w:ascii="Verdana" w:hAnsi="Verdana"/>
-                <w:sz w:val="18"/>
-                <w:szCs w:val="18"/>
-              </w:rPr>
-            </w:pPr>
-            <w:r>
-              <w:rPr>
-                <w:rFonts w:ascii="Verdana" w:hAnsi="Verdana"/>
-                <w:sz w:val="18"/>
-                <w:szCs w:val="18"/>
-              </w:rPr>
-              <w:t>Código Unesco</w:t>
-            </w:r>
-            <w:r>
-              <w:rPr>
-                <w:rFonts w:ascii="Verdana" w:hAnsi="Verdana"/>
-                <w:sz w:val="18"/>
-                <w:szCs w:val="18"/>
-              </w:rPr>
-              <w:t xml:space="preserve"> (5)</w:t>
-            </w:r>
-          </w:p>
-        </w:tc>
-        <w:tc>
-          <w:tcPr>
-            <w:tcW w:w="8898" w:type="dxa"/>
-          </w:tcPr>
-          <w:p>
-            <w:pPr>
-              <w:jc w:val="both"/>
-              <w:rPr>
-                <w:rFonts w:ascii="Verdana" w:hAnsi="Verdana" w:cs="Arial"/>
-                <w:bCs/>
-                <w:sz w:val="18"/>
-                <w:szCs w:val="18"/>
-              </w:rPr>
-            </w:pPr>
-          </w:p>
-        </w:tc>
-      </w:tr>
-      <w:tr>
-        <w:trPr>
-          <w:trHeight w:val="345"/>
-          <w:tblCellSpacing w:w="20" w:type="dxa"/>
-          <w:jc w:val="center"/>
-        </w:trPr>
-        <w:tc>
-          <w:tcPr>
-            <w:tcW w:w="1504" w:type="dxa"/>
-            <w:shd w:val="clear" w:color="auto" w:fill="auto"/>
-            <w:vAlign w:val="center"/>
-          </w:tcPr>
-          <w:p>
-            <w:pPr>
-              <w:pStyle w:val="Ttulo3"/>
-              <w:jc w:val="left"/>
-              <w:rPr>
-                <w:rFonts w:ascii="Verdana" w:hAnsi="Verdana"/>
-                <w:sz w:val="18"/>
-                <w:szCs w:val="18"/>
-              </w:rPr>
-            </w:pPr>
-            <w:r>
-              <w:rPr>
-                <w:rFonts w:ascii="Verdana" w:hAnsi="Verdana"/>
-                <w:sz w:val="18"/>
-                <w:szCs w:val="18"/>
-              </w:rPr>
-              <w:t>Palabras Claves</w:t>
-            </w:r>
-            <w:r>
-              <w:rPr>
-                <w:rFonts w:ascii="Verdana" w:hAnsi="Verdana"/>
-                <w:sz w:val="18"/>
-                <w:szCs w:val="18"/>
-              </w:rPr>
-              <w:t xml:space="preserve"> (5)</w:t>
-            </w:r>
-          </w:p>
-        </w:tc>
-        <w:tc>
-          <w:tcPr>
-            <w:tcW w:w="8898" w:type="dxa"/>
-          </w:tcPr>
-          <w:p>
-            <w:pPr>
-              <w:jc w:val="both"/>
-              <w:rPr>
-                <w:rFonts w:ascii="Verdana" w:hAnsi="Verdana" w:cs="Arial"/>
-                <w:bCs/>
-                <w:sz w:val="18"/>
-                <w:szCs w:val="18"/>
-              </w:rPr>
-            </w:pPr>
-          </w:p>
-        </w:tc>
-      </w:tr>
-    </w:tbl>
-    <w:p>
-      <w:pPr>
-        <w:jc w:val="both"/>
-        <w:rPr>
-          <w:rFonts w:ascii="Verdana" w:hAnsi="Verdana" w:cs="Arial"/>
-          <w:b/>
-          <w:bCs/>
-          <w:sz w:val="10"/>
-        </w:rPr>
-      </w:pPr>
-    </w:p>
-    <w:p>
-      <w:pPr>
-        <w:jc w:val="both"/>
-        <w:rPr>
-          <w:rFonts w:ascii="Verdana" w:hAnsi="Verdana" w:cs="Arial"/>
-          <w:b/>
-          <w:bCs/>
-          <w:sz w:val="10"/>
-          <w:lang w:val="es-CL"/>
-        </w:rPr>
-      </w:pPr>
-    </w:p>
-    <w:p>
-      <w:pPr>
-        <w:pStyle w:val="Ttulo2"/>
-        <w:rPr>
-          <w:rFonts w:ascii="Verdana" w:hAnsi="Verdana"/>
-        </w:rPr>
-      </w:pPr>
-      <w:r>
-        <w:rPr>
-          <w:rFonts w:ascii="Verdana" w:hAnsi="Verdana"/>
-        </w:rPr>
-        <w:t>Antecedentes investigadores</w:t>
-      </w:r>
-    </w:p>
-    <w:p>
-      <w:pPr>
-        <w:rPr>
-          <w:lang w:val="es-CL"/>
-        </w:rPr>
-      </w:pPr>
-    </w:p>
-    <w:p>
-      <w:pPr>
-        <w:jc w:val="both"/>
-        <w:rPr>
-          <w:rFonts w:ascii="Verdana" w:hAnsi="Verdana"/>
-          <w:b/>
-          <w:sz w:val="20"/>
-          <w:szCs w:val="20"/>
-        </w:rPr>
-      </w:pPr>
-      <w:r>
-        <w:rPr>
-          <w:rFonts w:ascii="Verdana" w:hAnsi="Verdana"/>
-          <w:b/>
-          <w:sz w:val="20"/>
-          <w:szCs w:val="20"/>
-        </w:rPr>
-        <w:t>Estudiantes</w:t>
-      </w:r>
-      <w:r>
-        <w:rPr>
-          <w:rFonts w:ascii="Verdana" w:hAnsi="Verdana"/>
-          <w:b/>
-          <w:sz w:val="20"/>
-          <w:szCs w:val="20"/>
-        </w:rPr>
-        <w:t xml:space="preserve"> Responsable de la Investigación</w:t>
-      </w:r>
-    </w:p>
-    <w:p>
-      <w:pPr>
-        <w:jc w:val="both"/>
-        <w:rPr>
-          <w:rFonts w:ascii="Verdana" w:hAnsi="Verdana" w:cs="Arial"/>
-          <w:b/>
-          <w:bCs/>
-          <w:sz w:val="20"/>
-          <w:szCs w:val="20"/>
-          <w:lang w:val="es-CL"/>
-        </w:rPr>
-      </w:pPr>
-    </w:p>
-    <w:tbl>
-      <w:tblPr>
-        <w:tblW w:w="4919" w:type="pct"/>
-        <w:jc w:val="center"/>
-        <w:tblCellSpacing w:w="20" w:type="dxa"/>
-        <w:tblBorders>
-          <w:top w:val="outset" w:sz="6" w:space="0" w:color="auto"/>
-          <w:left w:val="outset" w:sz="6" w:space="0" w:color="auto"/>
-          <w:bottom w:val="outset" w:sz="6" w:space="0" w:color="auto"/>
-          <w:right w:val="outset" w:sz="6" w:space="0" w:color="auto"/>
-          <w:insideH w:val="outset" w:sz="6" w:space="0" w:color="auto"/>
-          <w:insideV w:val="outset" w:sz="6" w:space="0" w:color="auto"/>
-        </w:tblBorders>
-        <w:tblLook w:val="01E0" w:firstRow="1" w:lastRow="1" w:firstColumn="1" w:lastColumn="1" w:noHBand="0" w:noVBand="0"/>
-      </w:tblPr>
-      <w:tblGrid>
-        <w:gridCol w:w="2847"/>
-        <w:gridCol w:w="3658"/>
-        <w:gridCol w:w="3847"/>
-      </w:tblGrid>
-      <w:tr>
-        <w:trPr>
-          <w:tblCellSpacing w:w="20" w:type="dxa"/>
-          <w:jc w:val="center"/>
-        </w:trPr>
-        <w:tc>
-          <w:tcPr>
-            <w:tcW w:w="3105" w:type="pct"/>
-            <w:gridSpan w:val="2"/>
-            <w:shd w:val="clear" w:color="auto" w:fill="auto"/>
-          </w:tcPr>
-          <w:p>
-            <w:pPr>
-              <w:rPr>
-                <w:rFonts w:ascii="Verdana" w:hAnsi="Verdana" w:cs="Arial"/>
-                <w:b/>
-                <w:bCs/>
-                <w:sz w:val="20"/>
-                <w:lang w:val="es-CL"/>
-              </w:rPr>
-            </w:pPr>
-            <w:r>
-              <w:rPr>
-                <w:rFonts w:ascii="Verdana" w:hAnsi="Verdana" w:cs="Arial"/>
-                <w:b/>
-                <w:bCs/>
-                <w:sz w:val="20"/>
-                <w:lang w:val="es-CL"/>
-              </w:rPr>
-              <w:t>Nombre</w:t>
-            </w:r>
-            <w:r>
-              <w:rPr>
-                <w:rFonts w:ascii="Verdana" w:hAnsi="Verdana" w:cs="Arial"/>
-                <w:b/>
-                <w:bCs/>
-                <w:sz w:val="20"/>
-                <w:lang w:val="es-CL"/>
-              </w:rPr>
-              <w:t xml:space="preserve">  </w:t>
-            </w:r>
-          </w:p>
-          <w:p>
-            <w:pPr>
-              <w:rPr>
-                <w:rFonts w:ascii="Verdana" w:hAnsi="Verdana" w:cs="Arial"/>
-                <w:b/>
-                <w:bCs/>
-                <w:sz w:val="20"/>
-                <w:lang w:val="es-CL"/>
-              </w:rPr>
-            </w:pPr>
-          </w:p>
-          <w:p>
-            <w:pPr>
-              <w:rPr>
-                <w:rFonts w:ascii="Verdana" w:hAnsi="Verdana" w:cs="Arial"/>
-                <w:b/>
-                <w:bCs/>
-                <w:sz w:val="20"/>
-                <w:lang w:val="es-CL"/>
-              </w:rPr>
-            </w:pPr>
-          </w:p>
-        </w:tc>
-        <w:tc>
-          <w:tcPr>
-            <w:tcW w:w="1836" w:type="pct"/>
-            <w:shd w:val="clear" w:color="auto" w:fill="auto"/>
-          </w:tcPr>
-          <w:p>
-            <w:pPr>
-              <w:rPr>
-                <w:rFonts w:ascii="Verdana" w:hAnsi="Verdana" w:cs="Arial"/>
-                <w:b/>
-                <w:bCs/>
-                <w:sz w:val="20"/>
-                <w:lang w:val="es-CL"/>
-              </w:rPr>
-            </w:pPr>
-            <w:r>
-              <w:rPr>
-                <w:rFonts w:ascii="Verdana" w:hAnsi="Verdana" w:cs="Arial"/>
-                <w:b/>
-                <w:bCs/>
-                <w:sz w:val="20"/>
-                <w:lang w:val="es-CL"/>
-              </w:rPr>
-              <w:t>Cédula de Identidad</w:t>
-            </w:r>
-            <w:r>
-              <w:rPr>
-                <w:rFonts w:ascii="Verdana" w:hAnsi="Verdana" w:cs="Arial"/>
-                <w:b/>
-                <w:bCs/>
-                <w:sz w:val="20"/>
-                <w:lang w:val="es-CL"/>
-              </w:rPr>
-              <w:t xml:space="preserve"> </w:t>
-            </w:r>
-          </w:p>
-          <w:p>
-            <w:pPr>
-              <w:rPr>
-                <w:rFonts w:ascii="Verdana" w:hAnsi="Verdana" w:cs="Arial"/>
-                <w:b/>
-                <w:bCs/>
-                <w:sz w:val="20"/>
-                <w:lang w:val="es-CL"/>
-              </w:rPr>
-            </w:pPr>
-          </w:p>
-        </w:tc>
-      </w:tr>
-      <w:tr>
-        <w:trPr>
-          <w:tblCellSpacing w:w="20" w:type="dxa"/>
-          <w:jc w:val="center"/>
-        </w:trPr>
-        <w:tc>
-          <w:tcPr>
-            <w:tcW w:w="1351" w:type="pct"/>
-            <w:shd w:val="clear" w:color="auto" w:fill="auto"/>
-            <w:vAlign w:val="center"/>
-          </w:tcPr>
-          <w:p>
-            <w:pPr>
-              <w:rPr>
-                <w:rFonts w:ascii="Verdana" w:hAnsi="Verdana" w:cs="Arial"/>
-                <w:b/>
-                <w:bCs/>
-                <w:sz w:val="20"/>
-                <w:lang w:val="pt-BR"/>
-              </w:rPr>
-            </w:pPr>
-            <w:r>
-              <w:rPr>
-                <w:rFonts w:ascii="Verdana" w:hAnsi="Verdana" w:cs="Arial"/>
-                <w:b/>
-                <w:bCs/>
-                <w:sz w:val="20"/>
-                <w:lang w:val="pt-BR"/>
-              </w:rPr>
-              <w:t>E-mail</w:t>
-            </w:r>
-          </w:p>
-          <w:p>
-            <w:pPr>
-              <w:rPr>
-                <w:rFonts w:ascii="Verdana" w:hAnsi="Verdana" w:cs="Arial"/>
-                <w:bCs/>
-                <w:sz w:val="20"/>
-                <w:lang w:val="pt-BR"/>
-              </w:rPr>
-            </w:pPr>
-          </w:p>
-          <w:p>
-            <w:pPr>
-              <w:rPr>
-                <w:rFonts w:ascii="Verdana" w:hAnsi="Verdana" w:cs="Arial"/>
-                <w:bCs/>
-                <w:sz w:val="20"/>
-                <w:lang w:val="pt-BR"/>
-              </w:rPr>
-            </w:pPr>
-          </w:p>
-        </w:tc>
-        <w:tc>
-          <w:tcPr>
-            <w:tcW w:w="1734" w:type="pct"/>
-            <w:shd w:val="clear" w:color="auto" w:fill="auto"/>
-            <w:vAlign w:val="center"/>
-          </w:tcPr>
-          <w:p>
-            <w:pPr>
-              <w:rPr>
-                <w:rFonts w:ascii="Verdana" w:hAnsi="Verdana" w:cs="Arial"/>
-                <w:b/>
-                <w:bCs/>
-                <w:sz w:val="20"/>
-                <w:lang w:val="pt-BR"/>
-              </w:rPr>
-            </w:pPr>
-            <w:r>
-              <w:rPr>
-                <w:rFonts w:ascii="Verdana" w:hAnsi="Verdana" w:cs="Arial"/>
-                <w:b/>
-                <w:bCs/>
-                <w:sz w:val="20"/>
-                <w:lang w:val="pt-BR"/>
-              </w:rPr>
-              <w:t>Telefono</w:t>
-            </w:r>
-          </w:p>
-          <w:p>
-            <w:pPr>
-              <w:rPr>
-                <w:rFonts w:ascii="Verdana" w:hAnsi="Verdana" w:cs="Arial"/>
-                <w:bCs/>
-                <w:sz w:val="20"/>
-                <w:lang w:val="pt-BR"/>
-              </w:rPr>
-            </w:pPr>
-          </w:p>
-        </w:tc>
-        <w:tc>
-          <w:tcPr>
-            <w:tcW w:w="1836" w:type="pct"/>
-            <w:shd w:val="clear" w:color="auto" w:fill="auto"/>
-            <w:vAlign w:val="center"/>
-          </w:tcPr>
-          <w:p>
-            <w:pPr>
-              <w:rPr>
-                <w:rFonts w:ascii="Verdana" w:hAnsi="Verdana" w:cs="Arial"/>
-                <w:b/>
-                <w:bCs/>
-                <w:sz w:val="20"/>
-                <w:lang w:val="pt-BR"/>
-              </w:rPr>
-            </w:pPr>
-          </w:p>
-          <w:p>
-            <w:pPr>
-              <w:rPr>
-                <w:rFonts w:ascii="Verdana" w:hAnsi="Verdana" w:cs="Arial"/>
-                <w:b/>
-                <w:bCs/>
-                <w:sz w:val="20"/>
-                <w:lang w:val="pt-BR"/>
-              </w:rPr>
-            </w:pPr>
-          </w:p>
-        </w:tc>
-      </w:tr>
-    </w:tbl>
-    <w:p>
-      <w:pPr>
-        <w:tabs>
-          <w:tab w:val="left" w:pos="426"/>
-        </w:tabs>
-        <w:jc w:val="both"/>
-        <w:rPr>
-          <w:rFonts w:ascii="Verdana" w:hAnsi="Verdana"/>
-          <w:b/>
-          <w:sz w:val="18"/>
-          <w:lang w:val="es-ES_tradnl"/>
-        </w:rPr>
-      </w:pPr>
-    </w:p>
-    <w:tbl>
-      <w:tblPr>
-        <w:tblW w:w="4919" w:type="pct"/>
-        <w:jc w:val="center"/>
-        <w:tblCellSpacing w:w="20" w:type="dxa"/>
-        <w:tblBorders>
-          <w:top w:val="outset" w:sz="6" w:space="0" w:color="auto"/>
-          <w:left w:val="outset" w:sz="6" w:space="0" w:color="auto"/>
-          <w:bottom w:val="outset" w:sz="6" w:space="0" w:color="auto"/>
-          <w:right w:val="outset" w:sz="6" w:space="0" w:color="auto"/>
-          <w:insideH w:val="outset" w:sz="6" w:space="0" w:color="auto"/>
-          <w:insideV w:val="outset" w:sz="6" w:space="0" w:color="auto"/>
-        </w:tblBorders>
-        <w:tblLook w:val="01E0" w:firstRow="1" w:lastRow="1" w:firstColumn="1" w:lastColumn="1" w:noHBand="0" w:noVBand="0"/>
-      </w:tblPr>
-      <w:tblGrid>
-        <w:gridCol w:w="2847"/>
-        <w:gridCol w:w="3658"/>
-        <w:gridCol w:w="3847"/>
-      </w:tblGrid>
-      <w:tr>
-        <w:trPr>
-          <w:tblCellSpacing w:w="20" w:type="dxa"/>
-          <w:jc w:val="center"/>
-        </w:trPr>
-        <w:tc>
-          <w:tcPr>
-            <w:tcW w:w="3105" w:type="pct"/>
-            <w:gridSpan w:val="2"/>
-            <w:shd w:val="clear" w:color="auto" w:fill="auto"/>
-          </w:tcPr>
-          <w:p>
-            <w:pPr>
-              <w:rPr>
-                <w:rFonts w:ascii="Verdana" w:hAnsi="Verdana" w:cs="Arial"/>
-                <w:b/>
-                <w:bCs/>
-                <w:sz w:val="20"/>
-                <w:lang w:val="es-CL"/>
-              </w:rPr>
-            </w:pPr>
-            <w:r>
-              <w:rPr>
-                <w:rFonts w:ascii="Verdana" w:hAnsi="Verdana" w:cs="Arial"/>
-                <w:b/>
-                <w:bCs/>
-                <w:sz w:val="20"/>
-                <w:lang w:val="es-CL"/>
-              </w:rPr>
-              <w:t>Nombre</w:t>
-            </w:r>
-            <w:r>
-              <w:rPr>
-                <w:rFonts w:ascii="Verdana" w:hAnsi="Verdana" w:cs="Arial"/>
-                <w:b/>
-                <w:bCs/>
-                <w:sz w:val="20"/>
-                <w:lang w:val="es-CL"/>
-              </w:rPr>
-              <w:t xml:space="preserve">  </w:t>
-            </w:r>
-          </w:p>
-          <w:p>
-            <w:pPr>
-              <w:rPr>
-                <w:rFonts w:ascii="Verdana" w:hAnsi="Verdana" w:cs="Arial"/>
-                <w:b/>
-                <w:bCs/>
-                <w:sz w:val="20"/>
-                <w:lang w:val="es-CL"/>
-              </w:rPr>
-            </w:pPr>
-          </w:p>
-          <w:p>
-            <w:pPr>
-              <w:rPr>
-                <w:rFonts w:ascii="Verdana" w:hAnsi="Verdana" w:cs="Arial"/>
-                <w:b/>
-                <w:bCs/>
-                <w:sz w:val="20"/>
-                <w:lang w:val="es-CL"/>
-              </w:rPr>
-            </w:pPr>
-          </w:p>
-        </w:tc>
-        <w:tc>
-          <w:tcPr>
-            <w:tcW w:w="1836" w:type="pct"/>
-            <w:shd w:val="clear" w:color="auto" w:fill="auto"/>
-          </w:tcPr>
-          <w:p>
-            <w:pPr>
-              <w:rPr>
-                <w:rFonts w:ascii="Verdana" w:hAnsi="Verdana" w:cs="Arial"/>
-                <w:b/>
-                <w:bCs/>
-                <w:sz w:val="20"/>
-                <w:lang w:val="es-CL"/>
-              </w:rPr>
-            </w:pPr>
-            <w:r>
-              <w:rPr>
-                <w:rFonts w:ascii="Verdana" w:hAnsi="Verdana" w:cs="Arial"/>
-                <w:b/>
-                <w:bCs/>
-                <w:sz w:val="20"/>
-                <w:lang w:val="es-CL"/>
-              </w:rPr>
-              <w:t>Cédula de Identidad</w:t>
-            </w:r>
-            <w:r>
-              <w:rPr>
-                <w:rFonts w:ascii="Verdana" w:hAnsi="Verdana" w:cs="Arial"/>
-                <w:b/>
-                <w:bCs/>
-                <w:sz w:val="20"/>
-                <w:lang w:val="es-CL"/>
-              </w:rPr>
-              <w:t xml:space="preserve"> </w:t>
-            </w:r>
-          </w:p>
-          <w:p>
-            <w:pPr>
-              <w:rPr>
-                <w:rFonts w:ascii="Verdana" w:hAnsi="Verdana" w:cs="Arial"/>
-                <w:b/>
-                <w:bCs/>
-                <w:sz w:val="20"/>
-                <w:lang w:val="es-CL"/>
-              </w:rPr>
-            </w:pPr>
-          </w:p>
-        </w:tc>
-      </w:tr>
-      <w:tr>
-        <w:trPr>
-          <w:tblCellSpacing w:w="20" w:type="dxa"/>
-          <w:jc w:val="center"/>
-        </w:trPr>
-        <w:tc>
-          <w:tcPr>
-            <w:tcW w:w="1351" w:type="pct"/>
-            <w:shd w:val="clear" w:color="auto" w:fill="auto"/>
-            <w:vAlign w:val="center"/>
-          </w:tcPr>
-          <w:p>
-            <w:pPr>
-              <w:rPr>
-                <w:rFonts w:ascii="Verdana" w:hAnsi="Verdana" w:cs="Arial"/>
-                <w:b/>
-                <w:bCs/>
-                <w:sz w:val="20"/>
-                <w:lang w:val="pt-BR"/>
-              </w:rPr>
-            </w:pPr>
-            <w:r>
-              <w:rPr>
-                <w:rFonts w:ascii="Verdana" w:hAnsi="Verdana" w:cs="Arial"/>
-                <w:b/>
-                <w:bCs/>
-                <w:sz w:val="20"/>
-                <w:lang w:val="pt-BR"/>
-              </w:rPr>
-              <w:t>E-mail</w:t>
-            </w:r>
-          </w:p>
-          <w:p>
-            <w:pPr>
-              <w:rPr>
-                <w:rFonts w:ascii="Verdana" w:hAnsi="Verdana" w:cs="Arial"/>
-                <w:bCs/>
-                <w:sz w:val="20"/>
-                <w:lang w:val="pt-BR"/>
-              </w:rPr>
-            </w:pPr>
-          </w:p>
-          <w:p>
-            <w:pPr>
-              <w:rPr>
-                <w:rFonts w:ascii="Verdana" w:hAnsi="Verdana" w:cs="Arial"/>
-                <w:bCs/>
-                <w:sz w:val="20"/>
-                <w:lang w:val="pt-BR"/>
-              </w:rPr>
-            </w:pPr>
-          </w:p>
-        </w:tc>
-        <w:tc>
-          <w:tcPr>
-            <w:tcW w:w="1734" w:type="pct"/>
-            <w:shd w:val="clear" w:color="auto" w:fill="auto"/>
-            <w:vAlign w:val="center"/>
-          </w:tcPr>
-          <w:p>
-            <w:pPr>
-              <w:rPr>
-                <w:rFonts w:ascii="Verdana" w:hAnsi="Verdana" w:cs="Arial"/>
-                <w:b/>
-                <w:bCs/>
-                <w:sz w:val="20"/>
-                <w:lang w:val="pt-BR"/>
-              </w:rPr>
-            </w:pPr>
-            <w:r>
-              <w:rPr>
-                <w:rFonts w:ascii="Verdana" w:hAnsi="Verdana" w:cs="Arial"/>
-                <w:b/>
-                <w:bCs/>
-                <w:sz w:val="20"/>
-                <w:lang w:val="pt-BR"/>
-              </w:rPr>
-              <w:t>Telefono</w:t>
-            </w:r>
-          </w:p>
-          <w:p>
-            <w:pPr>
-              <w:rPr>
-                <w:rFonts w:ascii="Verdana" w:hAnsi="Verdana" w:cs="Arial"/>
-                <w:bCs/>
-                <w:sz w:val="20"/>
-                <w:lang w:val="pt-BR"/>
-              </w:rPr>
-            </w:pPr>
-          </w:p>
-        </w:tc>
-        <w:tc>
-          <w:tcPr>
-            <w:tcW w:w="1836" w:type="pct"/>
-            <w:shd w:val="clear" w:color="auto" w:fill="auto"/>
-            <w:vAlign w:val="center"/>
-          </w:tcPr>
-          <w:p>
-            <w:pPr>
-              <w:rPr>
-                <w:rFonts w:ascii="Verdana" w:hAnsi="Verdana" w:cs="Arial"/>
-                <w:b/>
-                <w:bCs/>
-                <w:sz w:val="20"/>
-                <w:lang w:val="pt-BR"/>
-              </w:rPr>
-            </w:pPr>
-          </w:p>
-          <w:p>
-            <w:pPr>
-              <w:rPr>
-                <w:rFonts w:ascii="Verdana" w:hAnsi="Verdana" w:cs="Arial"/>
-                <w:b/>
-                <w:bCs/>
-                <w:sz w:val="20"/>
-                <w:lang w:val="pt-BR"/>
-              </w:rPr>
-            </w:pPr>
-          </w:p>
-        </w:tc>
-      </w:tr>
-    </w:tbl>
-    <w:p>
-      <w:pPr>
-        <w:tabs>
-          <w:tab w:val="left" w:pos="426"/>
-        </w:tabs>
-        <w:jc w:val="both"/>
-        <w:rPr>
-          <w:rFonts w:ascii="Verdana" w:hAnsi="Verdana"/>
-          <w:b/>
-          <w:sz w:val="18"/>
-          <w:lang w:val="es-ES_tradnl"/>
-        </w:rPr>
-      </w:pPr>
-    </w:p>
-    <w:tbl>
-      <w:tblPr>
-        <w:tblW w:w="4919" w:type="pct"/>
-        <w:jc w:val="center"/>
-        <w:tblCellSpacing w:w="20" w:type="dxa"/>
-        <w:tblBorders>
-          <w:top w:val="outset" w:sz="6" w:space="0" w:color="auto"/>
-          <w:left w:val="outset" w:sz="6" w:space="0" w:color="auto"/>
-          <w:bottom w:val="outset" w:sz="6" w:space="0" w:color="auto"/>
-          <w:right w:val="outset" w:sz="6" w:space="0" w:color="auto"/>
-          <w:insideH w:val="outset" w:sz="6" w:space="0" w:color="auto"/>
-          <w:insideV w:val="outset" w:sz="6" w:space="0" w:color="auto"/>
-        </w:tblBorders>
-        <w:tblLook w:val="01E0" w:firstRow="1" w:lastRow="1" w:firstColumn="1" w:lastColumn="1" w:noHBand="0" w:noVBand="0"/>
-      </w:tblPr>
-      <w:tblGrid>
-        <w:gridCol w:w="2847"/>
-        <w:gridCol w:w="3658"/>
-        <w:gridCol w:w="3847"/>
-      </w:tblGrid>
-      <w:tr>
-        <w:trPr>
-          <w:tblCellSpacing w:w="20" w:type="dxa"/>
-          <w:jc w:val="center"/>
-        </w:trPr>
-        <w:tc>
-          <w:tcPr>
-            <w:tcW w:w="3105" w:type="pct"/>
-            <w:gridSpan w:val="2"/>
-            <w:shd w:val="clear" w:color="auto" w:fill="auto"/>
-          </w:tcPr>
-          <w:p>
-            <w:pPr>
-              <w:rPr>
-                <w:rFonts w:ascii="Verdana" w:hAnsi="Verdana" w:cs="Arial"/>
-                <w:b/>
-                <w:bCs/>
-                <w:sz w:val="20"/>
-                <w:lang w:val="es-CL"/>
-              </w:rPr>
-            </w:pPr>
-            <w:r>
-              <w:rPr>
-                <w:rFonts w:ascii="Verdana" w:hAnsi="Verdana" w:cs="Arial"/>
-                <w:b/>
-                <w:bCs/>
-                <w:sz w:val="20"/>
-                <w:lang w:val="es-CL"/>
-              </w:rPr>
-              <w:t>Nombre</w:t>
-            </w:r>
-            <w:r>
-              <w:rPr>
-                <w:rFonts w:ascii="Verdana" w:hAnsi="Verdana" w:cs="Arial"/>
-                <w:b/>
-                <w:bCs/>
-                <w:sz w:val="20"/>
-                <w:lang w:val="es-CL"/>
-              </w:rPr>
-              <w:t xml:space="preserve">  </w:t>
-            </w:r>
-          </w:p>
-          <w:p>
-            <w:pPr>
-              <w:rPr>
-                <w:rFonts w:ascii="Verdana" w:hAnsi="Verdana" w:cs="Arial"/>
-                <w:b/>
-                <w:bCs/>
-                <w:sz w:val="20"/>
-                <w:lang w:val="es-CL"/>
-              </w:rPr>
-            </w:pPr>
-          </w:p>
-          <w:p>
-            <w:pPr>
-              <w:rPr>
-                <w:rFonts w:ascii="Verdana" w:hAnsi="Verdana" w:cs="Arial"/>
-                <w:b/>
-                <w:bCs/>
-                <w:sz w:val="20"/>
-                <w:lang w:val="es-CL"/>
-              </w:rPr>
-            </w:pPr>
-          </w:p>
-        </w:tc>
-        <w:tc>
-          <w:tcPr>
-            <w:tcW w:w="1836" w:type="pct"/>
-            <w:shd w:val="clear" w:color="auto" w:fill="auto"/>
-          </w:tcPr>
-          <w:p>
-            <w:pPr>
-              <w:rPr>
-                <w:rFonts w:ascii="Verdana" w:hAnsi="Verdana" w:cs="Arial"/>
-                <w:b/>
-                <w:bCs/>
-                <w:sz w:val="20"/>
-                <w:lang w:val="es-CL"/>
-              </w:rPr>
-            </w:pPr>
-            <w:r>
-              <w:rPr>
-                <w:rFonts w:ascii="Verdana" w:hAnsi="Verdana" w:cs="Arial"/>
-                <w:b/>
-                <w:bCs/>
-                <w:sz w:val="20"/>
-                <w:lang w:val="es-CL"/>
-              </w:rPr>
-              <w:t>Cédula de Identidad</w:t>
-            </w:r>
-            <w:r>
-              <w:rPr>
-                <w:rFonts w:ascii="Verdana" w:hAnsi="Verdana" w:cs="Arial"/>
-                <w:b/>
-                <w:bCs/>
-                <w:sz w:val="20"/>
-                <w:lang w:val="es-CL"/>
-              </w:rPr>
-              <w:t xml:space="preserve"> </w:t>
-            </w:r>
-          </w:p>
-          <w:p>
-            <w:pPr>
-              <w:rPr>
-                <w:rFonts w:ascii="Verdana" w:hAnsi="Verdana" w:cs="Arial"/>
-                <w:b/>
-                <w:bCs/>
-                <w:sz w:val="20"/>
-                <w:lang w:val="es-CL"/>
-              </w:rPr>
-            </w:pPr>
-          </w:p>
-        </w:tc>
-      </w:tr>
-      <w:tr>
-        <w:trPr>
-          <w:tblCellSpacing w:w="20" w:type="dxa"/>
-          <w:jc w:val="center"/>
-        </w:trPr>
-        <w:tc>
-          <w:tcPr>
-            <w:tcW w:w="1351" w:type="pct"/>
-            <w:shd w:val="clear" w:color="auto" w:fill="auto"/>
-            <w:vAlign w:val="center"/>
-          </w:tcPr>
-          <w:p>
-            <w:pPr>
-              <w:rPr>
-                <w:rFonts w:ascii="Verdana" w:hAnsi="Verdana" w:cs="Arial"/>
-                <w:b/>
-                <w:bCs/>
-                <w:sz w:val="20"/>
-                <w:lang w:val="pt-BR"/>
-              </w:rPr>
-            </w:pPr>
-            <w:r>
-              <w:rPr>
-                <w:rFonts w:ascii="Verdana" w:hAnsi="Verdana" w:cs="Arial"/>
-                <w:b/>
-                <w:bCs/>
-                <w:sz w:val="20"/>
-                <w:lang w:val="pt-BR"/>
-              </w:rPr>
-              <w:t>E-mail</w:t>
-            </w:r>
-          </w:p>
-          <w:p>
-            <w:pPr>
-              <w:rPr>
-                <w:rFonts w:ascii="Verdana" w:hAnsi="Verdana" w:cs="Arial"/>
-                <w:bCs/>
-                <w:sz w:val="20"/>
-                <w:lang w:val="pt-BR"/>
-              </w:rPr>
-            </w:pPr>
-          </w:p>
-          <w:p>
-            <w:pPr>
-              <w:rPr>
-                <w:rFonts w:ascii="Verdana" w:hAnsi="Verdana" w:cs="Arial"/>
-                <w:bCs/>
-                <w:sz w:val="20"/>
-                <w:lang w:val="pt-BR"/>
-              </w:rPr>
-            </w:pPr>
-          </w:p>
-        </w:tc>
-        <w:tc>
-          <w:tcPr>
-            <w:tcW w:w="1734" w:type="pct"/>
-            <w:shd w:val="clear" w:color="auto" w:fill="auto"/>
-            <w:vAlign w:val="center"/>
-          </w:tcPr>
-          <w:p>
-            <w:pPr>
-              <w:rPr>
-                <w:rFonts w:ascii="Verdana" w:hAnsi="Verdana" w:cs="Arial"/>
-                <w:b/>
-                <w:bCs/>
-                <w:sz w:val="20"/>
-                <w:lang w:val="pt-BR"/>
-              </w:rPr>
-            </w:pPr>
-            <w:r>
-              <w:rPr>
-                <w:rFonts w:ascii="Verdana" w:hAnsi="Verdana" w:cs="Arial"/>
-                <w:b/>
-                <w:bCs/>
-                <w:sz w:val="20"/>
-                <w:lang w:val="pt-BR"/>
-              </w:rPr>
-              <w:t>Telefono</w:t>
-            </w:r>
-          </w:p>
-          <w:p>
-            <w:pPr>
-              <w:rPr>
-                <w:rFonts w:ascii="Verdana" w:hAnsi="Verdana" w:cs="Arial"/>
-                <w:bCs/>
-                <w:sz w:val="20"/>
-                <w:lang w:val="pt-BR"/>
-              </w:rPr>
-            </w:pPr>
-          </w:p>
-        </w:tc>
-        <w:tc>
-          <w:tcPr>
-            <w:tcW w:w="1836" w:type="pct"/>
-            <w:shd w:val="clear" w:color="auto" w:fill="auto"/>
-            <w:vAlign w:val="center"/>
-          </w:tcPr>
-          <w:p>
-            <w:pPr>
-              <w:rPr>
-                <w:rFonts w:ascii="Verdana" w:hAnsi="Verdana" w:cs="Arial"/>
-                <w:b/>
-                <w:bCs/>
-                <w:sz w:val="20"/>
-                <w:lang w:val="pt-BR"/>
-              </w:rPr>
-            </w:pPr>
-          </w:p>
-          <w:p>
-            <w:pPr>
-              <w:rPr>
-                <w:rFonts w:ascii="Verdana" w:hAnsi="Verdana" w:cs="Arial"/>
-                <w:b/>
-                <w:bCs/>
-                <w:sz w:val="20"/>
-                <w:lang w:val="pt-BR"/>
-              </w:rPr>
-            </w:pPr>
-          </w:p>
-        </w:tc>
-      </w:tr>
-    </w:tbl>
-    <w:p>
-      <w:pPr>
-        <w:tabs>
-          <w:tab w:val="left" w:pos="426"/>
-        </w:tabs>
-        <w:jc w:val="both"/>
-        <w:rPr>
-          <w:rFonts w:ascii="Verdana" w:hAnsi="Verdana"/>
-          <w:b/>
-          <w:sz w:val="18"/>
-          <w:lang w:val="es-ES_tradnl"/>
-        </w:rPr>
-      </w:pPr>
-    </w:p>
-    <w:tbl>
-      <w:tblPr>
-        <w:tblW w:w="4919" w:type="pct"/>
-        <w:jc w:val="center"/>
-        <w:tblCellSpacing w:w="20" w:type="dxa"/>
-        <w:tblBorders>
-          <w:top w:val="outset" w:sz="6" w:space="0" w:color="auto"/>
-          <w:left w:val="outset" w:sz="6" w:space="0" w:color="auto"/>
-          <w:bottom w:val="outset" w:sz="6" w:space="0" w:color="auto"/>
-          <w:right w:val="outset" w:sz="6" w:space="0" w:color="auto"/>
-          <w:insideH w:val="outset" w:sz="6" w:space="0" w:color="auto"/>
-          <w:insideV w:val="outset" w:sz="6" w:space="0" w:color="auto"/>
-        </w:tblBorders>
-        <w:tblLook w:val="01E0" w:firstRow="1" w:lastRow="1" w:firstColumn="1" w:lastColumn="1" w:noHBand="0" w:noVBand="0"/>
-      </w:tblPr>
-      <w:tblGrid>
-        <w:gridCol w:w="2847"/>
-        <w:gridCol w:w="3658"/>
-        <w:gridCol w:w="3847"/>
-      </w:tblGrid>
-      <w:tr>
-        <w:trPr>
-          <w:tblCellSpacing w:w="20" w:type="dxa"/>
-          <w:jc w:val="center"/>
-        </w:trPr>
-        <w:tc>
-          <w:tcPr>
-            <w:tcW w:w="3105" w:type="pct"/>
-            <w:gridSpan w:val="2"/>
-            <w:shd w:val="clear" w:color="auto" w:fill="auto"/>
-          </w:tcPr>
-          <w:p>
-            <w:pPr>
-              <w:rPr>
-                <w:rFonts w:ascii="Verdana" w:hAnsi="Verdana" w:cs="Arial"/>
-                <w:b/>
-                <w:bCs/>
-                <w:sz w:val="20"/>
-                <w:lang w:val="es-CL"/>
-              </w:rPr>
-            </w:pPr>
-            <w:r>
-              <w:rPr>
-                <w:rFonts w:ascii="Verdana" w:hAnsi="Verdana" w:cs="Arial"/>
-                <w:b/>
-                <w:bCs/>
-                <w:sz w:val="20"/>
-                <w:lang w:val="es-CL"/>
-              </w:rPr>
-              <w:t>Nombre</w:t>
-            </w:r>
-            <w:r>
-              <w:rPr>
-                <w:rFonts w:ascii="Verdana" w:hAnsi="Verdana" w:cs="Arial"/>
-                <w:b/>
-                <w:bCs/>
-                <w:sz w:val="20"/>
-                <w:lang w:val="es-CL"/>
-              </w:rPr>
-              <w:t xml:space="preserve">  </w:t>
-            </w:r>
-          </w:p>
-          <w:p>
-            <w:pPr>
-              <w:rPr>
-                <w:rFonts w:ascii="Verdana" w:hAnsi="Verdana" w:cs="Arial"/>
-                <w:b/>
-                <w:bCs/>
-                <w:sz w:val="20"/>
-                <w:lang w:val="es-CL"/>
-              </w:rPr>
-            </w:pPr>
-          </w:p>
-          <w:p>
-            <w:pPr>
-              <w:rPr>
-                <w:rFonts w:ascii="Verdana" w:hAnsi="Verdana" w:cs="Arial"/>
-                <w:b/>
-                <w:bCs/>
-                <w:sz w:val="20"/>
-                <w:lang w:val="es-CL"/>
-              </w:rPr>
-            </w:pPr>
-          </w:p>
-        </w:tc>
-        <w:tc>
-          <w:tcPr>
-            <w:tcW w:w="1836" w:type="pct"/>
-            <w:shd w:val="clear" w:color="auto" w:fill="auto"/>
-          </w:tcPr>
-          <w:p>
-            <w:pPr>
-              <w:rPr>
-                <w:rFonts w:ascii="Verdana" w:hAnsi="Verdana" w:cs="Arial"/>
-                <w:b/>
-                <w:bCs/>
-                <w:sz w:val="20"/>
-                <w:lang w:val="es-CL"/>
-              </w:rPr>
-            </w:pPr>
-            <w:r>
-              <w:rPr>
-                <w:rFonts w:ascii="Verdana" w:hAnsi="Verdana" w:cs="Arial"/>
-                <w:b/>
-                <w:bCs/>
-                <w:sz w:val="20"/>
-                <w:lang w:val="es-CL"/>
-              </w:rPr>
-              <w:t>Cédula de Identidad</w:t>
-            </w:r>
-            <w:r>
-              <w:rPr>
-                <w:rFonts w:ascii="Verdana" w:hAnsi="Verdana" w:cs="Arial"/>
-                <w:b/>
-                <w:bCs/>
-                <w:sz w:val="20"/>
-                <w:lang w:val="es-CL"/>
-              </w:rPr>
-              <w:t xml:space="preserve"> </w:t>
-            </w:r>
-          </w:p>
-          <w:p>
-            <w:pPr>
-              <w:rPr>
-                <w:rFonts w:ascii="Verdana" w:hAnsi="Verdana" w:cs="Arial"/>
-                <w:b/>
-                <w:bCs/>
-                <w:sz w:val="20"/>
-                <w:lang w:val="es-CL"/>
-              </w:rPr>
-            </w:pPr>
-          </w:p>
-        </w:tc>
-      </w:tr>
-      <w:tr>
-        <w:trPr>
-          <w:tblCellSpacing w:w="20" w:type="dxa"/>
-          <w:jc w:val="center"/>
-        </w:trPr>
-        <w:tc>
-          <w:tcPr>
-            <w:tcW w:w="1351" w:type="pct"/>
-            <w:shd w:val="clear" w:color="auto" w:fill="auto"/>
-            <w:vAlign w:val="center"/>
-          </w:tcPr>
-          <w:p>
-            <w:pPr>
-              <w:rPr>
-                <w:rFonts w:ascii="Verdana" w:hAnsi="Verdana" w:cs="Arial"/>
-                <w:b/>
-                <w:bCs/>
-                <w:sz w:val="20"/>
-                <w:lang w:val="pt-BR"/>
-              </w:rPr>
-            </w:pPr>
-            <w:r>
-              <w:rPr>
-                <w:rFonts w:ascii="Verdana" w:hAnsi="Verdana" w:cs="Arial"/>
-                <w:b/>
-                <w:bCs/>
-                <w:sz w:val="20"/>
-                <w:lang w:val="pt-BR"/>
-              </w:rPr>
-              <w:t>E-mail</w:t>
-            </w:r>
-          </w:p>
-          <w:p>
-            <w:pPr>
-              <w:rPr>
-                <w:rFonts w:ascii="Verdana" w:hAnsi="Verdana" w:cs="Arial"/>
-                <w:bCs/>
-                <w:sz w:val="20"/>
-                <w:lang w:val="pt-BR"/>
-              </w:rPr>
-            </w:pPr>
-          </w:p>
-          <w:p>
-            <w:pPr>
-              <w:rPr>
-                <w:rFonts w:ascii="Verdana" w:hAnsi="Verdana" w:cs="Arial"/>
-                <w:bCs/>
-                <w:sz w:val="20"/>
-                <w:lang w:val="pt-BR"/>
-              </w:rPr>
-            </w:pPr>
-          </w:p>
-        </w:tc>
-        <w:tc>
-          <w:tcPr>
-            <w:tcW w:w="1734" w:type="pct"/>
-            <w:shd w:val="clear" w:color="auto" w:fill="auto"/>
-            <w:vAlign w:val="center"/>
-          </w:tcPr>
-          <w:p>
-            <w:pPr>
-              <w:rPr>
-                <w:rFonts w:ascii="Verdana" w:hAnsi="Verdana" w:cs="Arial"/>
-                <w:b/>
-                <w:bCs/>
-                <w:sz w:val="20"/>
-                <w:lang w:val="pt-BR"/>
-              </w:rPr>
-            </w:pPr>
-            <w:r>
-              <w:rPr>
-                <w:rFonts w:ascii="Verdana" w:hAnsi="Verdana" w:cs="Arial"/>
-                <w:b/>
-                <w:bCs/>
-                <w:sz w:val="20"/>
-                <w:lang w:val="pt-BR"/>
-              </w:rPr>
-              <w:t>Telefono</w:t>
-            </w:r>
-          </w:p>
-          <w:p>
-            <w:pPr>
-              <w:rPr>
-                <w:rFonts w:ascii="Verdana" w:hAnsi="Verdana" w:cs="Arial"/>
-                <w:bCs/>
-                <w:sz w:val="20"/>
-                <w:lang w:val="pt-BR"/>
-              </w:rPr>
-            </w:pPr>
-          </w:p>
-        </w:tc>
-        <w:tc>
-          <w:tcPr>
-            <w:tcW w:w="1836" w:type="pct"/>
-            <w:shd w:val="clear" w:color="auto" w:fill="auto"/>
-            <w:vAlign w:val="center"/>
-          </w:tcPr>
-          <w:p>
-            <w:pPr>
-              <w:rPr>
-                <w:rFonts w:ascii="Verdana" w:hAnsi="Verdana" w:cs="Arial"/>
-                <w:b/>
-                <w:bCs/>
-                <w:sz w:val="20"/>
-                <w:lang w:val="pt-BR"/>
-              </w:rPr>
-            </w:pPr>
-          </w:p>
-          <w:p>
-            <w:pPr>
-              <w:rPr>
-                <w:rFonts w:ascii="Verdana" w:hAnsi="Verdana" w:cs="Arial"/>
-                <w:b/>
-                <w:bCs/>
-                <w:sz w:val="20"/>
-                <w:lang w:val="pt-BR"/>
-              </w:rPr>
-            </w:pPr>
-          </w:p>
-        </w:tc>
-      </w:tr>
-    </w:tbl>
-    <w:p>
-      <w:pPr>
-        <w:tabs>
-          <w:tab w:val="left" w:pos="426"/>
-        </w:tabs>
-        <w:jc w:val="both"/>
-        <w:rPr>
-          <w:rFonts w:ascii="Verdana" w:hAnsi="Verdana"/>
-          <w:b/>
-          <w:sz w:val="18"/>
-          <w:lang w:val="es-ES_tradnl"/>
-        </w:rPr>
-      </w:pPr>
-    </w:p>
-    <w:p>
-      <w:pPr>
-        <w:rPr>
-          <w:rFonts w:ascii="Verdana" w:hAnsi="Verdana"/>
-          <w:b/>
-          <w:sz w:val="18"/>
-          <w:lang w:val="es-ES_tradnl"/>
-        </w:rPr>
-      </w:pPr>
-      <w:r>
-        <w:rPr>
-          <w:rFonts w:ascii="Verdana" w:hAnsi="Verdana"/>
-          <w:b/>
-          <w:sz w:val="18"/>
-          <w:lang w:val="es-ES_tradnl"/>
-        </w:rPr>
-        <w:br w:type="page"/>
-      </w:r>
-    </w:p>
-    <w:p>
-      <w:pPr>
-        <w:tabs>
-          <w:tab w:val="left" w:pos="426"/>
-        </w:tabs>
-        <w:jc w:val="both"/>
-        <w:rPr>
-          <w:rFonts w:ascii="Verdana" w:hAnsi="Verdana"/>
-          <w:b/>
-          <w:sz w:val="18"/>
-          <w:lang w:val="es-ES_tradnl"/>
-        </w:rPr>
-      </w:pPr>
-    </w:p>
-    <w:p>
-      <w:pPr>
-        <w:tabs>
-          <w:tab w:val="left" w:pos="426"/>
-        </w:tabs>
-        <w:jc w:val="both"/>
-        <w:rPr>
-          <w:rFonts w:ascii="Verdana" w:hAnsi="Verdana"/>
-          <w:b/>
-          <w:sz w:val="18"/>
-          <w:lang w:val="es-ES_tradnl"/>
-        </w:rPr>
-      </w:pPr>
-      <w:r>
-        <w:rPr>
-          <w:rFonts w:ascii="Verdana" w:hAnsi="Verdana"/>
-          <w:b/>
-          <w:sz w:val="18"/>
-          <w:lang w:val="es-ES_tradnl"/>
-        </w:rPr>
-        <w:t xml:space="preserve">II. </w:t>
-      </w:r>
-      <w:r>
-        <w:rPr>
-          <w:rFonts w:ascii="Verdana" w:hAnsi="Verdana"/>
-          <w:b/>
-          <w:sz w:val="18"/>
-          <w:lang w:val="es-ES_tradnl"/>
-        </w:rPr>
-        <w:tab/>
-        <w:t xml:space="preserve">RESUMEN: </w:t>
-      </w:r>
-    </w:p>
-    <w:p>
-      <w:pPr>
-        <w:pStyle w:val="Sangradetextonormal"/>
-        <w:tabs>
-          <w:tab w:val="left" w:pos="426"/>
-        </w:tabs>
-        <w:ind w:left="0"/>
-        <w:jc w:val="both"/>
-        <w:rPr>
-          <w:rFonts w:ascii="Verdana" w:hAnsi="Verdana"/>
-          <w:color w:val="000000"/>
-          <w:sz w:val="18"/>
-        </w:rPr>
-      </w:pPr>
-      <w:r>
-        <w:rPr>
-          <w:rFonts w:ascii="Verdana" w:hAnsi="Verdana"/>
-          <w:sz w:val="18"/>
-        </w:rPr>
-        <w:t xml:space="preserve">Debe indicar claramente los principales puntos que se abordarán: objetivos, metodología y resultados que se espera obtener. Su extensión no debe exceder el espacio disponible. </w:t>
-      </w:r>
-      <w:r>
-        <w:rPr>
-          <w:rFonts w:ascii="Verdana" w:hAnsi="Verdana"/>
-          <w:color w:val="000000"/>
-          <w:sz w:val="18"/>
-        </w:rPr>
-        <w:t>Considere que una buena redacción</w:t>
-      </w:r>
-      <w:r>
-        <w:rPr>
-          <w:rFonts w:ascii="Verdana" w:hAnsi="Verdana"/>
-          <w:b/>
-          <w:color w:val="000000"/>
-          <w:sz w:val="18"/>
-        </w:rPr>
-        <w:t xml:space="preserve"> </w:t>
-      </w:r>
-      <w:r>
-        <w:rPr>
-          <w:rFonts w:ascii="Verdana" w:hAnsi="Verdana"/>
-          <w:color w:val="000000"/>
-          <w:sz w:val="18"/>
-        </w:rPr>
-        <w:t>facilita la</w:t>
-      </w:r>
-      <w:r>
-        <w:rPr>
-          <w:rFonts w:ascii="Verdana" w:hAnsi="Verdana"/>
-          <w:color w:val="008000"/>
-          <w:sz w:val="18"/>
-        </w:rPr>
-        <w:t xml:space="preserve"> </w:t>
-      </w:r>
-      <w:r>
-        <w:rPr>
-          <w:rFonts w:ascii="Verdana" w:hAnsi="Verdana"/>
-          <w:color w:val="000000"/>
-          <w:sz w:val="18"/>
-        </w:rPr>
-        <w:t>adecuada com</w:t>
-      </w:r>
-      <w:r>
-        <w:rPr>
-          <w:rFonts w:ascii="Verdana" w:hAnsi="Verdana"/>
-          <w:color w:val="000000"/>
-          <w:sz w:val="18"/>
-        </w:rPr>
-        <w:t>prensión</w:t>
-      </w:r>
-      <w:r>
-        <w:rPr>
-          <w:rFonts w:ascii="Verdana" w:hAnsi="Verdana"/>
-          <w:color w:val="000000"/>
-          <w:sz w:val="18"/>
-        </w:rPr>
-        <w:t xml:space="preserve"> y evaluación del proyecto.</w:t>
-      </w:r>
-      <w:r>
-        <w:rPr>
-          <w:rFonts w:ascii="Verdana" w:hAnsi="Verdana"/>
-          <w:b/>
-          <w:sz w:val="18"/>
-        </w:rPr>
-        <w:t xml:space="preserve"> Use sólo el espacio disponible </w:t>
-      </w:r>
-      <w:r>
-        <w:rPr>
-          <w:rFonts w:ascii="Verdana" w:hAnsi="Verdana"/>
-          <w:sz w:val="18"/>
-        </w:rPr>
-        <w:t>(letra</w:t>
-      </w:r>
-      <w:r>
-        <w:rPr>
-          <w:rFonts w:ascii="Verdana" w:hAnsi="Verdana"/>
-          <w:sz w:val="18"/>
-        </w:rPr>
-        <w:t xml:space="preserve"> tamaño 10, se sugiere Arial</w:t>
-      </w:r>
-      <w:r>
-        <w:rPr>
-          <w:rFonts w:ascii="Verdana" w:hAnsi="Verdana"/>
-          <w:sz w:val="18"/>
-        </w:rPr>
-        <w:t>).</w:t>
-      </w:r>
-    </w:p>
-    <w:p>
-      <w:pPr>
-        <w:ind w:left="709"/>
-        <w:jc w:val="both"/>
-        <w:rPr>
-          <w:rFonts w:ascii="CG Times" w:hAnsi="CG Times"/>
-          <w:sz w:val="16"/>
-          <w:lang w:val="es-ES_tradnl"/>
-        </w:rPr>
-      </w:pPr>
-    </w:p>
-    <w:p>
-      <w:pPr>
-        <w:tabs>
-          <w:tab w:val="left" w:pos="0"/>
-        </w:tabs>
-        <w:jc w:val="both"/>
-        <w:rPr>
-          <w:rFonts w:ascii="Verdana" w:hAnsi="Verdana"/>
-          <w:sz w:val="20"/>
-          <w:lang w:val="es-ES_tradnl"/>
-        </w:rPr>
-      </w:pPr>
-    </w:p>
-    <w:p>
-      <w:pPr>
-        <w:tabs>
-          <w:tab w:val="left" w:pos="567"/>
-        </w:tabs>
-        <w:ind w:left="567" w:hanging="567"/>
-        <w:jc w:val="both"/>
-        <w:rPr>
-          <w:rFonts w:ascii="Verdana" w:hAnsi="Verdana"/>
-          <w:b/>
-          <w:sz w:val="18"/>
-          <w:lang w:val="es-ES_tradnl"/>
-        </w:rPr>
-      </w:pPr>
-      <w:r>
-        <w:rPr>
-          <w:rFonts w:ascii="Verdana" w:hAnsi="Verdana"/>
-          <w:b/>
-          <w:sz w:val="18"/>
-          <w:lang w:val="es-ES_tradnl"/>
-        </w:rPr>
-        <w:br w:type="page"/>
-      </w:r>
-    </w:p>
-    <w:p>
-      <w:pPr>
-        <w:tabs>
-          <w:tab w:val="left" w:pos="567"/>
-        </w:tabs>
-        <w:ind w:left="567" w:hanging="567"/>
-        <w:jc w:val="both"/>
-        <w:rPr>
-          <w:rFonts w:ascii="Verdana" w:hAnsi="Verdana"/>
-          <w:b/>
-          <w:sz w:val="18"/>
-          <w:lang w:val="es-ES_tradnl"/>
-        </w:rPr>
-      </w:pPr>
-    </w:p>
-    <w:p>
-      <w:pPr>
-        <w:tabs>
-          <w:tab w:val="left" w:pos="567"/>
-        </w:tabs>
-        <w:ind w:left="567" w:hanging="567"/>
-        <w:jc w:val="both"/>
-        <w:rPr>
-          <w:rFonts w:ascii="CG Times" w:hAnsi="CG Times"/>
-          <w:sz w:val="18"/>
-          <w:lang w:val="es-ES_tradnl"/>
-        </w:rPr>
-      </w:pPr>
-      <w:r>
-        <w:rPr>
-          <w:rFonts w:ascii="Verdana" w:hAnsi="Verdana"/>
-          <w:b/>
-          <w:sz w:val="18"/>
-          <w:lang w:val="es-ES_tradnl"/>
-        </w:rPr>
-        <w:t>III</w:t>
-      </w:r>
-      <w:r>
-        <w:rPr>
-          <w:rFonts w:ascii="Verdana" w:hAnsi="Verdana"/>
-          <w:sz w:val="18"/>
-          <w:lang w:val="es-ES_tradnl"/>
-        </w:rPr>
-        <w:t>.</w:t>
-      </w:r>
-      <w:r>
-        <w:rPr>
-          <w:rFonts w:ascii="Verdana" w:hAnsi="Verdana"/>
-          <w:sz w:val="18"/>
-          <w:lang w:val="es-ES_tradnl"/>
-        </w:rPr>
-        <w:tab/>
-      </w:r>
-      <w:r>
-        <w:rPr>
-          <w:rFonts w:ascii="Verdana" w:hAnsi="Verdana"/>
-          <w:b/>
-          <w:sz w:val="18"/>
-          <w:lang w:val="es-ES_tradnl"/>
-        </w:rPr>
-        <w:t>INVESTIGACIÓN PROPUESTA.</w:t>
-      </w:r>
-      <w:r>
-        <w:rPr>
-          <w:rFonts w:ascii="CG Times" w:hAnsi="CG Times"/>
-          <w:b/>
-          <w:sz w:val="18"/>
-          <w:lang w:val="es-ES_tradnl"/>
-        </w:rPr>
-        <w:t xml:space="preserve"> </w:t>
-      </w:r>
-    </w:p>
-    <w:p>
-      <w:pPr>
-        <w:jc w:val="both"/>
-        <w:rPr>
-          <w:rFonts w:ascii="Verdana" w:hAnsi="Verdana"/>
-          <w:sz w:val="18"/>
-          <w:lang w:val="es-ES_tradnl"/>
-        </w:rPr>
-      </w:pPr>
-    </w:p>
-    <w:p>
-      <w:pPr>
-        <w:tabs>
-          <w:tab w:val="left" w:pos="709"/>
-        </w:tabs>
-        <w:ind w:left="709" w:hanging="709"/>
-        <w:jc w:val="both"/>
-        <w:rPr>
-          <w:rFonts w:ascii="Verdana" w:hAnsi="Verdana"/>
-          <w:b/>
-          <w:sz w:val="18"/>
-          <w:lang w:val="es-ES_tradnl"/>
-        </w:rPr>
-      </w:pPr>
-      <w:r>
-        <w:rPr>
-          <w:rFonts w:ascii="Verdana" w:hAnsi="Verdana"/>
-          <w:b/>
-          <w:sz w:val="18"/>
-          <w:lang w:val="es-ES_tradnl"/>
-        </w:rPr>
-        <w:t>III.1</w:t>
-      </w:r>
-      <w:r>
-        <w:rPr>
-          <w:rFonts w:ascii="CG Times" w:hAnsi="CG Times"/>
-          <w:sz w:val="18"/>
-          <w:lang w:val="es-ES_tradnl"/>
-        </w:rPr>
-        <w:tab/>
-      </w:r>
-      <w:r>
-        <w:rPr>
-          <w:rFonts w:ascii="Verdana" w:hAnsi="Verdana"/>
-          <w:b/>
-          <w:sz w:val="18"/>
-          <w:lang w:val="es-ES_tradnl"/>
-        </w:rPr>
-        <w:t xml:space="preserve">FORMULACIÓN DEL PROYECTO, MARCO TEÓRICO Y DISCUSIÓN BIBLIOGRÁFICA: </w:t>
-      </w:r>
-    </w:p>
-    <w:p>
-      <w:pPr>
-        <w:tabs>
-          <w:tab w:val="left" w:pos="0"/>
-        </w:tabs>
-        <w:jc w:val="both"/>
-        <w:rPr>
-          <w:rFonts w:ascii="Arial" w:hAnsi="Arial"/>
-          <w:color w:val="000000"/>
-          <w:spacing w:val="-3"/>
-          <w:sz w:val="20"/>
-          <w:lang w:val="es-ES_tradnl"/>
-        </w:rPr>
-      </w:pPr>
-    </w:p>
-    <w:p>
-      <w:pPr>
-        <w:pStyle w:val="Ttulo2"/>
-        <w:numPr>
-          <w:ilvl w:val="0"/>
-          <w:numId w:val="0"/>
-        </w:numPr>
-        <w:ind w:left="357" w:hanging="357"/>
-        <w:rPr>
-          <w:lang w:val="es-ES_tradnl"/>
-        </w:rPr>
-      </w:pPr>
-      <w:r>
-        <w:rPr>
-          <w:lang w:val="es-ES_tradnl"/>
-        </w:rPr>
-        <w:t>III.1.1</w:t>
-      </w:r>
-      <w:r>
-        <w:rPr>
-          <w:lang w:val="es-ES_tradnl"/>
-        </w:rPr>
-        <w:t xml:space="preserve"> Formulación del problema de Investigación. </w:t>
-      </w:r>
-    </w:p>
-    <w:p>
-      <w:pPr>
-        <w:pStyle w:val="Ttulo2"/>
-        <w:numPr>
-          <w:ilvl w:val="0"/>
-          <w:numId w:val="0"/>
-        </w:numPr>
-        <w:rPr>
-          <w:b w:val="0"/>
-        </w:rPr>
-      </w:pPr>
-      <w:r>
-        <w:rPr>
-          <w:rFonts w:ascii="Verdana" w:hAnsi="Verdana"/>
-          <w:b w:val="0"/>
-          <w:sz w:val="18"/>
-          <w:lang w:val="es-ES_tradnl"/>
-        </w:rPr>
-        <w:t>Esta sección debe contener la exposición general del problema y su relevancia. Es importante precisar los aspectos nuevos y lo original que aporta la propuesta</w:t>
-      </w:r>
-      <w:r>
-        <w:rPr>
-          <w:b w:val="0"/>
-        </w:rPr>
-        <w:t xml:space="preserve"> </w:t>
-      </w:r>
-      <w:r>
-        <w:rPr>
-          <w:b w:val="0"/>
-        </w:rPr>
-        <w:t xml:space="preserve">La extensión máxima de esta sección es de </w:t>
-      </w:r>
-      <w:r>
-        <w:rPr>
-          <w:i/>
-        </w:rPr>
-        <w:t>3</w:t>
-      </w:r>
-      <w:r>
-        <w:rPr>
-          <w:i/>
-        </w:rPr>
-        <w:t xml:space="preserve"> páginas</w:t>
-      </w:r>
-      <w:r>
-        <w:rPr>
-          <w:b w:val="0"/>
-        </w:rPr>
-        <w:t xml:space="preserve"> </w:t>
-      </w:r>
-      <w:r>
-        <w:rPr>
-          <w:b w:val="0"/>
-        </w:rPr>
-        <w:t>(letra</w:t>
-      </w:r>
-      <w:r>
-        <w:rPr>
-          <w:b w:val="0"/>
-        </w:rPr>
-        <w:t xml:space="preserve"> tamaño </w:t>
-      </w:r>
-      <w:r>
-        <w:rPr>
-          <w:b w:val="0"/>
-        </w:rPr>
-        <w:t xml:space="preserve">10, se sugiere Arial o </w:t>
-      </w:r>
-      <w:proofErr w:type="spellStart"/>
-      <w:r>
-        <w:rPr>
-          <w:b w:val="0"/>
-        </w:rPr>
-        <w:t>Verdana</w:t>
-      </w:r>
-      <w:proofErr w:type="spellEnd"/>
-      <w:r>
-        <w:rPr>
-          <w:b w:val="0"/>
-        </w:rPr>
-        <w:t>)</w:t>
-      </w:r>
-      <w:r>
-        <w:rPr>
-          <w:b w:val="0"/>
-        </w:rPr>
-        <w:t xml:space="preserve"> </w:t>
-      </w:r>
-    </w:p>
-    <w:p>
-      <w:pPr>
-        <w:rPr>
-          <w:lang w:val="es-CL"/>
-        </w:rPr>
-      </w:pPr>
-    </w:p>
-    <w:p>
-      <w:pPr>
-        <w:rPr>
-          <w:lang w:val="es-CL"/>
-        </w:rPr>
-      </w:pPr>
-    </w:p>
-    <w:p>
-      <w:pPr>
-        <w:tabs>
-          <w:tab w:val="left" w:pos="-417"/>
-          <w:tab w:val="left" w:pos="567"/>
-        </w:tabs>
-        <w:ind w:left="567" w:right="147" w:hanging="567"/>
-        <w:jc w:val="both"/>
-        <w:rPr>
-          <w:rFonts w:ascii="Verdana" w:hAnsi="Verdana"/>
-          <w:sz w:val="20"/>
-          <w:lang w:val="es-ES_tradnl"/>
-        </w:rPr>
-      </w:pPr>
-    </w:p>
-    <w:p>
-      <w:pPr>
-        <w:rPr>
-          <w:rFonts w:ascii="Verdana" w:hAnsi="Verdana"/>
-          <w:b/>
-          <w:sz w:val="18"/>
-          <w:lang w:val="es-ES_tradnl"/>
-        </w:rPr>
-      </w:pPr>
-      <w:r>
-        <w:rPr>
-          <w:rFonts w:ascii="Verdana" w:hAnsi="Verdana"/>
-          <w:b/>
-          <w:sz w:val="18"/>
-          <w:lang w:val="es-ES_tradnl"/>
-        </w:rPr>
-        <w:br w:type="page"/>
-      </w:r>
-    </w:p>
-    <w:p>
-      <w:pPr>
-        <w:tabs>
-          <w:tab w:val="left" w:pos="-417"/>
-          <w:tab w:val="left" w:pos="567"/>
-        </w:tabs>
-        <w:ind w:left="567" w:right="147" w:hanging="567"/>
-        <w:jc w:val="both"/>
-        <w:rPr>
-          <w:rFonts w:ascii="Verdana" w:hAnsi="Verdana"/>
-          <w:b/>
-          <w:sz w:val="18"/>
-          <w:lang w:val="es-ES_tradnl"/>
-        </w:rPr>
-      </w:pPr>
-    </w:p>
-    <w:p>
-      <w:pPr>
-        <w:tabs>
-          <w:tab w:val="left" w:pos="-417"/>
-          <w:tab w:val="left" w:pos="567"/>
-        </w:tabs>
-        <w:ind w:left="567" w:right="147" w:hanging="567"/>
-        <w:jc w:val="both"/>
-        <w:rPr>
-          <w:rFonts w:ascii="Verdana" w:hAnsi="Verdana"/>
-          <w:b/>
-          <w:sz w:val="18"/>
-          <w:lang w:val="es-ES_tradnl"/>
-        </w:rPr>
-      </w:pPr>
-    </w:p>
-    <w:p>
-      <w:pPr>
-        <w:tabs>
-          <w:tab w:val="left" w:pos="-417"/>
-          <w:tab w:val="left" w:pos="567"/>
-        </w:tabs>
-        <w:ind w:left="567" w:right="147" w:hanging="567"/>
-        <w:jc w:val="both"/>
-        <w:rPr>
-          <w:rFonts w:ascii="CG Times" w:hAnsi="CG Times"/>
-          <w:sz w:val="18"/>
-          <w:lang w:val="es-ES_tradnl"/>
-        </w:rPr>
-      </w:pPr>
-      <w:r>
-        <w:rPr>
-          <w:rFonts w:ascii="Verdana" w:hAnsi="Verdana"/>
-          <w:b/>
-          <w:sz w:val="18"/>
-          <w:lang w:val="es-ES_tradnl"/>
-        </w:rPr>
-        <w:t>II.</w:t>
-      </w:r>
-      <w:r>
-        <w:rPr>
-          <w:rFonts w:ascii="Verdana" w:hAnsi="Verdana"/>
-          <w:b/>
-          <w:sz w:val="18"/>
-          <w:lang w:val="es-ES_tradnl"/>
-        </w:rPr>
-        <w:t xml:space="preserve">1.2 </w:t>
-      </w:r>
-      <w:r>
-        <w:rPr>
-          <w:rFonts w:ascii="Verdana" w:hAnsi="Verdana"/>
-          <w:b/>
-          <w:sz w:val="18"/>
-          <w:lang w:val="es-ES_tradnl"/>
-        </w:rPr>
-        <w:t>HIPÓTESIS DE TRABAJO</w:t>
-      </w:r>
-      <w:r>
-        <w:rPr>
-          <w:rFonts w:ascii="CG Times" w:hAnsi="CG Times"/>
-          <w:b/>
-          <w:sz w:val="18"/>
-          <w:lang w:val="es-ES_tradnl"/>
-        </w:rPr>
-        <w:t xml:space="preserve">: </w:t>
-      </w:r>
-      <w:r>
-        <w:rPr>
-          <w:rFonts w:ascii="Arial" w:hAnsi="Arial"/>
-          <w:lang w:val="es-ES_tradnl"/>
-        </w:rPr>
-        <w:t>E</w:t>
-      </w:r>
-      <w:r>
-        <w:rPr>
-          <w:rFonts w:ascii="Verdana" w:hAnsi="Verdana"/>
-          <w:sz w:val="18"/>
-          <w:lang w:val="es-ES_tradnl"/>
-        </w:rPr>
-        <w:t xml:space="preserve">xplicite la(s) hipótesis de trabajo o preguntas que orientarán </w:t>
-      </w:r>
-      <w:r>
-        <w:rPr>
-          <w:rFonts w:ascii="Verdana" w:hAnsi="Verdana"/>
-          <w:sz w:val="18"/>
-          <w:lang w:val="es-ES_tradnl"/>
-        </w:rPr>
-        <w:t>el proyecto</w:t>
-      </w:r>
-      <w:r>
-        <w:rPr>
-          <w:rFonts w:ascii="Verdana" w:hAnsi="Verdana"/>
-          <w:sz w:val="18"/>
-          <w:lang w:val="es-ES_tradnl"/>
-        </w:rPr>
-        <w:t>. La formulación de ésta(s) debe articularse con la fundamentación teórico-conceptual contenida en el proyecto.</w:t>
-      </w:r>
-      <w:r>
-        <w:rPr>
-          <w:rFonts w:ascii="Verdana" w:hAnsi="Verdana"/>
-          <w:sz w:val="18"/>
-          <w:u w:val="single"/>
-          <w:lang w:val="es-ES_tradnl"/>
-        </w:rPr>
-        <w:t xml:space="preserve"> </w:t>
-      </w:r>
-      <w:r>
-        <w:rPr>
-          <w:rFonts w:ascii="Verdana" w:hAnsi="Verdana"/>
-          <w:b/>
-          <w:sz w:val="18"/>
-          <w:u w:val="single"/>
-          <w:lang w:val="es-ES_tradnl"/>
-        </w:rPr>
-        <w:t>Use sólo el espacio disponible</w:t>
-      </w:r>
-      <w:r>
-        <w:rPr>
-          <w:rFonts w:ascii="Verdana" w:hAnsi="Verdana"/>
-          <w:sz w:val="18"/>
-          <w:lang w:val="es-ES_tradnl"/>
-        </w:rPr>
-        <w:t xml:space="preserve"> </w:t>
-      </w:r>
-      <w:r>
-        <w:rPr>
-          <w:rFonts w:ascii="Verdana" w:hAnsi="Verdana"/>
-          <w:b/>
-          <w:sz w:val="18"/>
-          <w:lang w:val="es-ES_tradnl"/>
-        </w:rPr>
-        <w:t xml:space="preserve">(letra tamaño 10, se sugiere Arial o </w:t>
-      </w:r>
-      <w:proofErr w:type="spellStart"/>
-      <w:r>
-        <w:rPr>
-          <w:rFonts w:ascii="Verdana" w:hAnsi="Verdana"/>
-          <w:b/>
-          <w:sz w:val="18"/>
-          <w:lang w:val="es-ES_tradnl"/>
-        </w:rPr>
-        <w:t>Verdana</w:t>
-      </w:r>
-      <w:proofErr w:type="spellEnd"/>
-      <w:r>
-        <w:rPr>
-          <w:rFonts w:ascii="Verdana" w:hAnsi="Verdana"/>
-          <w:b/>
-          <w:sz w:val="18"/>
-          <w:lang w:val="es-ES_tradnl"/>
-        </w:rPr>
-        <w:t>).</w:t>
-      </w:r>
-    </w:p>
-    <w:p>
-      <w:pPr>
-        <w:ind w:right="408"/>
-        <w:jc w:val="both"/>
-        <w:rPr>
-          <w:rFonts w:ascii="CG Times" w:hAnsi="CG Times"/>
-          <w:lang w:val="es-ES_tradnl"/>
-        </w:rPr>
-      </w:pPr>
-    </w:p>
-    <w:p>
-      <w:pPr>
-        <w:ind w:right="5"/>
-        <w:jc w:val="both"/>
-        <w:rPr>
-          <w:rFonts w:ascii="Verdana" w:hAnsi="Verdana"/>
-          <w:sz w:val="20"/>
-          <w:lang w:val="es-ES_tradnl"/>
-        </w:rPr>
-      </w:pPr>
-    </w:p>
-    <w:p>
-      <w:pPr>
-        <w:ind w:right="5"/>
-        <w:jc w:val="both"/>
-        <w:rPr>
-          <w:rFonts w:ascii="Verdana" w:hAnsi="Verdana"/>
-          <w:sz w:val="20"/>
-          <w:lang w:val="es-ES_tradnl"/>
-        </w:rPr>
-      </w:pPr>
-    </w:p>
-    <w:p>
-      <w:pPr>
-        <w:rPr>
-          <w:rFonts w:ascii="Verdana" w:hAnsi="Verdana"/>
-          <w:b/>
-          <w:sz w:val="18"/>
-          <w:lang w:val="es-ES_tradnl"/>
-        </w:rPr>
-      </w:pPr>
-      <w:r>
-        <w:rPr>
-          <w:rFonts w:ascii="Verdana" w:hAnsi="Verdana"/>
-          <w:b/>
-          <w:sz w:val="18"/>
-          <w:lang w:val="es-ES_tradnl"/>
-        </w:rPr>
-        <w:br w:type="page"/>
-      </w:r>
-    </w:p>
-    <w:p>
-      <w:pPr>
-        <w:tabs>
-          <w:tab w:val="left" w:pos="-417"/>
-          <w:tab w:val="left" w:pos="567"/>
-        </w:tabs>
-        <w:ind w:left="567" w:right="147" w:hanging="567"/>
-        <w:jc w:val="both"/>
-        <w:rPr>
-          <w:rFonts w:ascii="Verdana" w:hAnsi="Verdana"/>
-          <w:b/>
-          <w:sz w:val="18"/>
-          <w:lang w:val="es-ES_tradnl"/>
-        </w:rPr>
-      </w:pPr>
-    </w:p>
-    <w:p>
-      <w:pPr>
-        <w:tabs>
-          <w:tab w:val="left" w:pos="-417"/>
-          <w:tab w:val="left" w:pos="567"/>
-        </w:tabs>
-        <w:ind w:left="567" w:right="147" w:hanging="567"/>
-        <w:jc w:val="both"/>
-        <w:rPr>
-          <w:rFonts w:ascii="Verdana" w:hAnsi="Verdana"/>
-          <w:b/>
-          <w:sz w:val="18"/>
-          <w:lang w:val="es-ES_tradnl"/>
-        </w:rPr>
-      </w:pPr>
-    </w:p>
-    <w:p>
-      <w:pPr>
-        <w:tabs>
-          <w:tab w:val="left" w:pos="-417"/>
-          <w:tab w:val="left" w:pos="567"/>
-        </w:tabs>
-        <w:ind w:left="567" w:right="147" w:hanging="567"/>
-        <w:jc w:val="both"/>
-        <w:rPr>
-          <w:rFonts w:ascii="CG Times" w:hAnsi="CG Times"/>
-          <w:sz w:val="18"/>
-          <w:lang w:val="es-ES_tradnl"/>
-        </w:rPr>
-      </w:pPr>
-      <w:r>
-        <w:rPr>
-          <w:rFonts w:ascii="Verdana" w:hAnsi="Verdana"/>
-          <w:b/>
-          <w:sz w:val="18"/>
-          <w:lang w:val="es-ES_tradnl"/>
-        </w:rPr>
-        <w:t xml:space="preserve">III </w:t>
-      </w:r>
-      <w:r>
-        <w:rPr>
-          <w:rFonts w:ascii="Verdana" w:hAnsi="Verdana"/>
-          <w:b/>
-          <w:sz w:val="18"/>
-          <w:lang w:val="es-ES_tradnl"/>
-        </w:rPr>
-        <w:t>OBJETIVOS</w:t>
-      </w:r>
-      <w:r>
-        <w:rPr>
-          <w:rFonts w:ascii="Verdana" w:hAnsi="Verdana"/>
-          <w:b/>
-          <w:sz w:val="18"/>
-          <w:lang w:val="es-ES_tradnl"/>
-        </w:rPr>
-        <w:t xml:space="preserve">: </w:t>
-      </w:r>
-      <w:r>
-        <w:rPr>
-          <w:rFonts w:ascii="Verdana" w:hAnsi="Verdana"/>
-          <w:sz w:val="18"/>
-          <w:lang w:val="es-ES_tradnl"/>
-        </w:rPr>
-        <w:t>(</w:t>
-      </w:r>
-      <w:r>
-        <w:rPr>
-          <w:rFonts w:ascii="Verdana" w:hAnsi="Verdana"/>
-          <w:sz w:val="18"/>
-          <w:lang w:val="es-ES_tradnl"/>
-        </w:rPr>
-        <w:t>generales y específicos).</w:t>
-      </w:r>
-      <w:r>
-        <w:rPr>
-          <w:rFonts w:ascii="Verdana" w:hAnsi="Verdana"/>
-          <w:sz w:val="18"/>
-          <w:lang w:val="es-ES_tradnl"/>
-        </w:rPr>
-        <w:t xml:space="preserve"> </w:t>
-      </w:r>
-      <w:r>
-        <w:rPr>
-          <w:rFonts w:ascii="Verdana" w:hAnsi="Verdana"/>
-          <w:sz w:val="18"/>
-          <w:u w:val="single"/>
-          <w:lang w:val="es-ES_tradnl"/>
-        </w:rPr>
-        <w:t>Use sólo el espacio disponible</w:t>
-      </w:r>
-      <w:r>
-        <w:rPr>
-          <w:rFonts w:ascii="Verdana" w:hAnsi="Verdana"/>
-          <w:sz w:val="18"/>
-          <w:lang w:val="es-ES_tradnl"/>
-        </w:rPr>
-        <w:t xml:space="preserve"> (letra tamaño 10, se sugiere Arial o </w:t>
-      </w:r>
-      <w:proofErr w:type="spellStart"/>
-      <w:r>
-        <w:rPr>
-          <w:rFonts w:ascii="Verdana" w:hAnsi="Verdana"/>
-          <w:sz w:val="18"/>
-          <w:lang w:val="es-ES_tradnl"/>
-        </w:rPr>
-        <w:t>Verdana</w:t>
-      </w:r>
-      <w:proofErr w:type="spellEnd"/>
-      <w:r>
-        <w:rPr>
-          <w:rFonts w:ascii="Verdana" w:hAnsi="Verdana"/>
-          <w:sz w:val="18"/>
-          <w:lang w:val="es-ES_tradnl"/>
-        </w:rPr>
-        <w:t>).</w:t>
-      </w:r>
-    </w:p>
-    <w:p>
-      <w:pPr>
-        <w:tabs>
-          <w:tab w:val="left" w:pos="-417"/>
-          <w:tab w:val="left" w:pos="567"/>
-        </w:tabs>
-        <w:spacing w:line="360" w:lineRule="auto"/>
-        <w:ind w:right="5"/>
-        <w:jc w:val="both"/>
         <w:rPr>
           <w:rFonts w:ascii="Verdana" w:hAnsi="Verdana" w:cs="Arial"/>
           <w:b/>
           <w:sz w:val="20"/>
           <w:szCs w:val="20"/>
-          <w:lang w:val="es-ES_tradnl"/>
-        </w:rPr>
-      </w:pPr>
-    </w:p>
-    <w:p>
-      <w:pPr>
-        <w:spacing w:line="360" w:lineRule="auto"/>
-        <w:ind w:right="5"/>
-        <w:jc w:val="both"/>
-        <w:rPr>
-          <w:rFonts w:ascii="Verdana" w:hAnsi="Verdana" w:cs="Arial"/>
-          <w:b/>
-          <w:sz w:val="20"/>
-          <w:szCs w:val="20"/>
-          <w:lang w:val="es-ES_tradnl"/>
-        </w:rPr>
-      </w:pPr>
-      <w:r>
-        <w:rPr>
-          <w:rFonts w:ascii="Verdana" w:hAnsi="Verdana" w:cs="Arial"/>
-          <w:b/>
-          <w:sz w:val="20"/>
-          <w:szCs w:val="20"/>
-          <w:lang w:val="es-ES_tradnl"/>
-        </w:rPr>
-        <w:t>Objetivo General</w:t>
-      </w:r>
-    </w:p>
-    <w:p>
-      <w:pPr>
-        <w:spacing w:line="360" w:lineRule="auto"/>
-        <w:ind w:right="5"/>
-        <w:jc w:val="both"/>
-        <w:rPr>
-          <w:rFonts w:ascii="Verdana" w:hAnsi="Verdana" w:cs="Arial"/>
-          <w:b/>
-          <w:sz w:val="20"/>
-          <w:szCs w:val="20"/>
-          <w:lang w:val="es-ES_tradnl"/>
-        </w:rPr>
-      </w:pPr>
-    </w:p>
-    <w:p>
-      <w:pPr>
-        <w:spacing w:line="360" w:lineRule="auto"/>
-        <w:ind w:right="5"/>
-        <w:jc w:val="both"/>
-        <w:rPr>
-          <w:rFonts w:ascii="Verdana" w:hAnsi="Verdana" w:cs="Arial"/>
-          <w:b/>
-          <w:sz w:val="20"/>
-          <w:szCs w:val="20"/>
-          <w:lang w:val="es-ES_tradnl"/>
-        </w:rPr>
-      </w:pPr>
-    </w:p>
-    <w:p>
-      <w:pPr>
-        <w:tabs>
-          <w:tab w:val="left" w:pos="-417"/>
-          <w:tab w:val="left" w:pos="709"/>
-        </w:tabs>
-        <w:spacing w:line="360" w:lineRule="auto"/>
-        <w:ind w:left="709" w:hanging="709"/>
-        <w:jc w:val="both"/>
-        <w:rPr>
-          <w:rFonts w:ascii="Verdana" w:hAnsi="Verdana" w:cs="Arial"/>
-          <w:b/>
-          <w:sz w:val="20"/>
-          <w:szCs w:val="20"/>
-          <w:lang w:val="es-ES_tradnl"/>
-        </w:rPr>
-      </w:pPr>
-    </w:p>
-    <w:p>
-      <w:pPr>
-        <w:tabs>
-          <w:tab w:val="left" w:pos="-417"/>
-          <w:tab w:val="left" w:pos="709"/>
-        </w:tabs>
-        <w:spacing w:line="360" w:lineRule="auto"/>
-        <w:ind w:left="709" w:hanging="709"/>
-        <w:jc w:val="both"/>
-        <w:rPr>
-          <w:rFonts w:ascii="Verdana" w:hAnsi="Verdana" w:cs="Arial"/>
-          <w:b/>
-          <w:sz w:val="20"/>
-          <w:szCs w:val="20"/>
-          <w:lang w:val="es-ES_tradnl"/>
-        </w:rPr>
-      </w:pPr>
-      <w:r>
-        <w:rPr>
-          <w:rFonts w:ascii="Verdana" w:hAnsi="Verdana" w:cs="Arial"/>
-          <w:b/>
-          <w:sz w:val="20"/>
-          <w:szCs w:val="20"/>
-          <w:lang w:val="es-ES_tradnl"/>
-        </w:rPr>
-        <w:t>Objetivos específicos</w:t>
-      </w:r>
-    </w:p>
-    <w:p>
-      <w:pPr>
-        <w:tabs>
-          <w:tab w:val="left" w:pos="-417"/>
-          <w:tab w:val="left" w:pos="709"/>
-        </w:tabs>
-        <w:spacing w:line="360" w:lineRule="auto"/>
-        <w:ind w:left="709" w:hanging="709"/>
-        <w:jc w:val="both"/>
-        <w:rPr>
-          <w:rFonts w:ascii="Verdana" w:hAnsi="Verdana" w:cs="Arial"/>
-          <w:b/>
-          <w:sz w:val="20"/>
-          <w:szCs w:val="20"/>
-          <w:lang w:val="es-ES_tradnl"/>
-        </w:rPr>
-      </w:pPr>
-    </w:p>
-    <w:p>
-      <w:pPr>
-        <w:tabs>
-          <w:tab w:val="left" w:pos="-417"/>
-          <w:tab w:val="left" w:pos="709"/>
-        </w:tabs>
-        <w:spacing w:line="360" w:lineRule="auto"/>
-        <w:ind w:left="709" w:hanging="709"/>
-        <w:jc w:val="both"/>
-        <w:rPr>
-          <w:rFonts w:ascii="Verdana" w:hAnsi="Verdana" w:cs="Arial"/>
-          <w:b/>
-          <w:sz w:val="20"/>
-          <w:szCs w:val="20"/>
-          <w:lang w:val="es-ES_tradnl"/>
-        </w:rPr>
-      </w:pPr>
-    </w:p>
-    <w:p>
-      <w:pPr>
-        <w:tabs>
-          <w:tab w:val="left" w:pos="-417"/>
-          <w:tab w:val="left" w:pos="709"/>
-        </w:tabs>
-        <w:spacing w:line="360" w:lineRule="auto"/>
-        <w:ind w:left="709" w:hanging="709"/>
-        <w:jc w:val="both"/>
-        <w:rPr>
-          <w:rFonts w:ascii="Verdana" w:hAnsi="Verdana" w:cs="Arial"/>
-          <w:b/>
-          <w:sz w:val="20"/>
-          <w:szCs w:val="20"/>
-          <w:lang w:val="es-ES_tradnl"/>
-        </w:rPr>
-      </w:pPr>
-    </w:p>
-    <w:p>
-      <w:pPr>
-        <w:tabs>
-          <w:tab w:val="left" w:pos="-417"/>
-          <w:tab w:val="left" w:pos="709"/>
-        </w:tabs>
-        <w:ind w:left="709" w:hanging="709"/>
-        <w:jc w:val="both"/>
-        <w:rPr>
-          <w:rFonts w:ascii="Verdana" w:hAnsi="Verdana"/>
-          <w:b/>
-          <w:sz w:val="20"/>
-          <w:lang w:val="es-ES_tradnl"/>
-        </w:rPr>
-      </w:pPr>
-    </w:p>
-    <w:p>
-      <w:pPr>
-        <w:rPr>
-          <w:rFonts w:ascii="Verdana" w:hAnsi="Verdana"/>
-          <w:b/>
-          <w:sz w:val="18"/>
-          <w:lang w:val="es-ES_tradnl"/>
-        </w:rPr>
-      </w:pPr>
-      <w:r>
-        <w:rPr>
-          <w:rFonts w:ascii="Verdana" w:hAnsi="Verdana"/>
-          <w:b/>
-          <w:sz w:val="18"/>
-          <w:lang w:val="es-ES_tradnl"/>
-        </w:rPr>
-        <w:br w:type="page"/>
-      </w:r>
-    </w:p>
-    <w:p>
-      <w:pPr>
-        <w:pStyle w:val="Ttulo2"/>
-        <w:numPr>
-          <w:ilvl w:val="0"/>
-          <w:numId w:val="0"/>
-        </w:numPr>
-        <w:ind w:left="357" w:hanging="357"/>
-      </w:pPr>
-    </w:p>
-    <w:p>
-      <w:pPr>
-        <w:rPr>
-          <w:lang w:val="es-CL"/>
-        </w:rPr>
-      </w:pPr>
-    </w:p>
-    <w:p>
-      <w:pPr>
-        <w:pStyle w:val="Ttulo2"/>
-      </w:pPr>
-      <w:r>
-        <w:t xml:space="preserve"> MARCO TEÓRICO. </w:t>
-      </w:r>
-      <w:r>
-        <w:t>Consiste en una revisión bibliográfica que da cuenta del estado del arte</w:t>
-      </w:r>
-      <w:r>
-        <w:t xml:space="preserve"> de la disciplina o las disciplinas objeto de la investigación, como también de la problemática implicada. </w:t>
-      </w:r>
-      <w:r>
-        <w:rPr>
-          <w:i/>
-        </w:rPr>
-        <w:t>La extensión de esta sección es de 3 páginas</w:t>
-      </w:r>
-      <w:r>
-        <w:rPr>
-          <w:i/>
-        </w:rPr>
-        <w:t xml:space="preserve"> </w:t>
-      </w:r>
-      <w:r>
-        <w:rPr>
-          <w:i/>
-        </w:rPr>
-        <w:t>como máximo</w:t>
-      </w:r>
-      <w:r>
-        <w:rPr>
-          <w:i/>
-        </w:rPr>
-        <w:t xml:space="preserve">(letra tamaño 10, se sugiere Arial o </w:t>
-      </w:r>
-      <w:proofErr w:type="spellStart"/>
-      <w:r>
-        <w:rPr>
-          <w:i/>
-        </w:rPr>
-        <w:t>Verdana</w:t>
-      </w:r>
-      <w:proofErr w:type="spellEnd"/>
-      <w:r>
-        <w:rPr>
-          <w:i/>
-        </w:rPr>
-        <w:t>).</w:t>
-      </w:r>
-      <w:r>
-        <w:t xml:space="preserve"> Las referencias bibliográficas, se agregan al final</w:t>
-      </w:r>
-      <w:r>
-        <w:t>, pero debe respetar el formato IEEE para citar.</w:t>
-      </w:r>
-    </w:p>
-    <w:p>
-      <w:pPr>
-        <w:tabs>
-          <w:tab w:val="left" w:pos="-417"/>
-          <w:tab w:val="left" w:pos="567"/>
-        </w:tabs>
-        <w:spacing w:line="360" w:lineRule="auto"/>
-        <w:ind w:left="567" w:right="147" w:hanging="567"/>
-        <w:jc w:val="both"/>
-        <w:rPr>
-          <w:rFonts w:ascii="Verdana" w:hAnsi="Verdana"/>
-          <w:sz w:val="20"/>
-          <w:szCs w:val="20"/>
-          <w:lang w:val="es-ES_tradnl"/>
-        </w:rPr>
-      </w:pPr>
-    </w:p>
-    <w:p>
-      <w:pPr>
-        <w:tabs>
-          <w:tab w:val="left" w:pos="-417"/>
-          <w:tab w:val="left" w:pos="567"/>
-        </w:tabs>
-        <w:spacing w:line="360" w:lineRule="auto"/>
-        <w:ind w:left="567" w:right="147" w:hanging="567"/>
-        <w:jc w:val="both"/>
-        <w:rPr>
-          <w:rFonts w:ascii="Verdana" w:hAnsi="Verdana"/>
-          <w:sz w:val="20"/>
-          <w:szCs w:val="20"/>
-          <w:lang w:val="es-ES_tradnl"/>
-        </w:rPr>
-      </w:pPr>
-    </w:p>
-    <w:p>
-      <w:pPr>
-        <w:tabs>
-          <w:tab w:val="left" w:pos="-417"/>
-          <w:tab w:val="left" w:pos="567"/>
-        </w:tabs>
-        <w:ind w:left="567" w:right="147" w:hanging="567"/>
-        <w:rPr>
-          <w:rFonts w:ascii="Verdana" w:hAnsi="Verdana"/>
-          <w:sz w:val="18"/>
-          <w:lang w:val="es-ES_tradnl"/>
-        </w:rPr>
-      </w:pPr>
-    </w:p>
-    <w:p>
-      <w:pPr>
-        <w:tabs>
-          <w:tab w:val="left" w:pos="-417"/>
-          <w:tab w:val="left" w:pos="567"/>
-        </w:tabs>
-        <w:ind w:left="567" w:right="147" w:hanging="567"/>
-        <w:rPr>
-          <w:rFonts w:ascii="CG Times" w:hAnsi="CG Times"/>
-          <w:sz w:val="18"/>
-          <w:lang w:val="es-ES_tradnl"/>
-        </w:rPr>
-      </w:pPr>
-    </w:p>
-    <w:p>
-      <w:pPr>
-        <w:tabs>
-          <w:tab w:val="left" w:pos="-417"/>
-          <w:tab w:val="left" w:pos="709"/>
-        </w:tabs>
-        <w:ind w:left="709" w:hanging="709"/>
-        <w:jc w:val="both"/>
-        <w:rPr>
-          <w:rFonts w:ascii="Verdana" w:hAnsi="Verdana"/>
-          <w:sz w:val="20"/>
-          <w:lang w:val="es-ES_tradnl"/>
-        </w:rPr>
-      </w:pPr>
-      <w:r>
-        <w:rPr>
-          <w:rFonts w:ascii="Verdana" w:hAnsi="Verdana"/>
-          <w:sz w:val="20"/>
-          <w:lang w:val="es-ES_tradnl"/>
-        </w:rPr>
-        <w:br w:type="page"/>
-      </w:r>
-    </w:p>
-    <w:p>
-      <w:pPr>
-        <w:tabs>
-          <w:tab w:val="left" w:pos="-417"/>
-          <w:tab w:val="left" w:pos="709"/>
-        </w:tabs>
-        <w:ind w:left="709" w:hanging="709"/>
-        <w:jc w:val="both"/>
-        <w:rPr>
-          <w:rFonts w:ascii="Verdana" w:hAnsi="Verdana"/>
-          <w:sz w:val="20"/>
-          <w:lang w:val="es-ES_tradnl"/>
-        </w:rPr>
-      </w:pPr>
-    </w:p>
-    <w:p>
-      <w:pPr>
-        <w:tabs>
-          <w:tab w:val="left" w:pos="-417"/>
-          <w:tab w:val="left" w:pos="709"/>
-        </w:tabs>
-        <w:ind w:left="709" w:hanging="709"/>
-        <w:jc w:val="both"/>
-        <w:rPr>
-          <w:rFonts w:ascii="Verdana" w:hAnsi="Verdana"/>
-          <w:sz w:val="20"/>
-          <w:lang w:val="es-ES_tradnl"/>
-        </w:rPr>
-      </w:pPr>
-    </w:p>
-    <w:p>
-      <w:pPr>
-        <w:tabs>
-          <w:tab w:val="left" w:pos="-417"/>
-          <w:tab w:val="left" w:pos="709"/>
-        </w:tabs>
-        <w:ind w:left="709" w:hanging="709"/>
-        <w:jc w:val="both"/>
-        <w:rPr>
-          <w:rFonts w:ascii="Verdana" w:hAnsi="Verdana"/>
-          <w:b/>
-          <w:sz w:val="18"/>
-          <w:lang w:val="es-ES_tradnl"/>
-        </w:rPr>
-      </w:pPr>
-      <w:r>
-        <w:rPr>
-          <w:rFonts w:ascii="Verdana" w:hAnsi="Verdana"/>
-          <w:b/>
-          <w:sz w:val="18"/>
-          <w:lang w:val="es-ES_tradnl"/>
-        </w:rPr>
-        <w:t>IV.</w:t>
-      </w:r>
-      <w:r>
-        <w:rPr>
-          <w:rFonts w:ascii="Verdana" w:hAnsi="Verdana"/>
-          <w:b/>
-          <w:sz w:val="18"/>
-          <w:lang w:val="es-ES_tradnl"/>
-        </w:rPr>
-        <w:tab/>
-        <w:t>METODOLOGÍA</w:t>
-      </w:r>
-      <w:r>
-        <w:rPr>
-          <w:rFonts w:ascii="Verdana" w:hAnsi="Verdana"/>
-          <w:b/>
-          <w:sz w:val="18"/>
-          <w:lang w:val="es-ES_tradnl"/>
-        </w:rPr>
-        <w:t>: Describa</w:t>
-      </w:r>
-      <w:r>
-        <w:rPr>
-          <w:rFonts w:ascii="Verdana" w:hAnsi="Verdana"/>
-          <w:sz w:val="18"/>
-          <w:lang w:val="es-ES_tradnl"/>
-        </w:rPr>
-        <w:t xml:space="preserve"> los métodos que planea utilizar para abordar cada uno de los objetivos del proyecto. (Por ej. Describa</w:t>
-      </w:r>
-      <w:r>
-        <w:rPr>
-          <w:rFonts w:ascii="Verdana" w:hAnsi="Verdana"/>
-          <w:sz w:val="18"/>
-          <w:lang w:val="es-ES_tradnl"/>
-        </w:rPr>
-        <w:t xml:space="preserve"> el diseño y</w:t>
-      </w:r>
-      <w:r>
-        <w:rPr>
-          <w:rFonts w:ascii="Verdana" w:hAnsi="Verdana"/>
-          <w:sz w:val="18"/>
-          <w:lang w:val="es-ES_tradnl"/>
-        </w:rPr>
-        <w:t xml:space="preserve"> las técnicas experimentales, justifique </w:t>
-      </w:r>
-      <w:r>
-        <w:rPr>
-          <w:rFonts w:ascii="Verdana" w:hAnsi="Verdana"/>
-          <w:sz w:val="18"/>
-          <w:lang w:val="es-ES_tradnl"/>
-        </w:rPr>
-        <w:t>los procedimientos de medición, selectividad de dispositivos, componentes, partes y piezas, forma de análisis de resultados</w:t>
-      </w:r>
-      <w:r>
-        <w:rPr>
-          <w:rFonts w:ascii="Verdana" w:hAnsi="Verdana"/>
-          <w:sz w:val="18"/>
-          <w:lang w:val="es-ES_tradnl"/>
-        </w:rPr>
-        <w:t xml:space="preserve">, etc.). </w:t>
-      </w:r>
-      <w:r>
-        <w:rPr>
-          <w:rFonts w:ascii="Verdana" w:hAnsi="Verdana"/>
-          <w:b/>
-          <w:sz w:val="18"/>
-          <w:lang w:val="es-ES_tradnl"/>
-        </w:rPr>
-        <w:t xml:space="preserve">La extensión de esta sección es de </w:t>
-      </w:r>
-      <w:r>
-        <w:rPr>
-          <w:rFonts w:ascii="Verdana" w:hAnsi="Verdana"/>
-          <w:b/>
-          <w:sz w:val="18"/>
-          <w:lang w:val="es-ES_tradnl"/>
-        </w:rPr>
-        <w:t>1 a 2</w:t>
-      </w:r>
-      <w:r>
-        <w:rPr>
-          <w:rFonts w:ascii="Verdana" w:hAnsi="Verdana"/>
-          <w:b/>
-          <w:sz w:val="18"/>
-          <w:lang w:val="es-ES_tradnl"/>
-        </w:rPr>
-        <w:t xml:space="preserve"> página</w:t>
-      </w:r>
-      <w:r>
-        <w:rPr>
-          <w:rFonts w:ascii="Verdana" w:hAnsi="Verdana"/>
-          <w:b/>
-          <w:sz w:val="18"/>
-          <w:lang w:val="es-ES_tradnl"/>
-        </w:rPr>
-        <w:t>s</w:t>
-      </w:r>
-      <w:r>
-        <w:rPr>
-          <w:rFonts w:ascii="Verdana" w:hAnsi="Verdana"/>
-          <w:b/>
-          <w:sz w:val="18"/>
-          <w:lang w:val="es-ES_tradnl"/>
-        </w:rPr>
-        <w:t xml:space="preserve"> (letra tamaño 10, se sugiere Arial o </w:t>
-      </w:r>
-      <w:proofErr w:type="spellStart"/>
-      <w:r>
-        <w:rPr>
-          <w:rFonts w:ascii="Verdana" w:hAnsi="Verdana"/>
-          <w:b/>
-          <w:sz w:val="18"/>
-          <w:lang w:val="es-ES_tradnl"/>
-        </w:rPr>
-        <w:t>Verdana</w:t>
-      </w:r>
-      <w:proofErr w:type="spellEnd"/>
-      <w:r>
-        <w:rPr>
-          <w:rFonts w:ascii="Verdana" w:hAnsi="Verdana"/>
-          <w:b/>
-          <w:sz w:val="18"/>
-          <w:lang w:val="es-ES_tradnl"/>
-        </w:rPr>
-        <w:t>).</w:t>
-      </w:r>
-    </w:p>
-    <w:p>
-      <w:pPr>
-        <w:ind w:left="567" w:hanging="567"/>
-        <w:rPr>
-          <w:rFonts w:ascii="Verdana" w:hAnsi="Verdana"/>
-          <w:sz w:val="18"/>
-          <w:lang w:val="es-ES_tradnl"/>
-        </w:rPr>
-      </w:pPr>
-    </w:p>
-    <w:p>
-      <w:pPr>
-        <w:ind w:left="567" w:hanging="567"/>
-        <w:rPr>
-          <w:rFonts w:ascii="Verdana" w:hAnsi="Verdana"/>
-          <w:sz w:val="18"/>
-          <w:lang w:val="es-ES_tradnl"/>
-        </w:rPr>
-      </w:pPr>
-    </w:p>
-    <w:p>
-      <w:pPr>
-        <w:tabs>
-          <w:tab w:val="left" w:pos="-417"/>
-          <w:tab w:val="left" w:pos="709"/>
-        </w:tabs>
-        <w:ind w:left="709" w:right="-62" w:hanging="709"/>
-        <w:jc w:val="both"/>
-        <w:rPr>
-          <w:rFonts w:ascii="Verdana" w:hAnsi="Verdana"/>
-          <w:sz w:val="20"/>
-          <w:lang w:val="es-ES_tradnl"/>
-        </w:rPr>
-      </w:pPr>
-    </w:p>
-    <w:p>
-      <w:pPr>
-        <w:pStyle w:val="Ttulo2"/>
-        <w:numPr>
-          <w:ilvl w:val="0"/>
-          <w:numId w:val="13"/>
-        </w:numPr>
-        <w:rPr>
-          <w:rFonts w:ascii="Verdana" w:hAnsi="Verdana"/>
-          <w:sz w:val="18"/>
-        </w:rPr>
-      </w:pPr>
-      <w:r>
-        <w:br w:type="page"/>
-      </w:r>
-    </w:p>
-    <w:p>
-      <w:pPr>
-        <w:pStyle w:val="Ttulo2"/>
-        <w:numPr>
-          <w:ilvl w:val="0"/>
-          <w:numId w:val="0"/>
-        </w:numPr>
-        <w:rPr>
-          <w:rFonts w:ascii="Verdana" w:hAnsi="Verdana"/>
-          <w:sz w:val="18"/>
-        </w:rPr>
-      </w:pPr>
-    </w:p>
-    <w:p>
-      <w:pPr>
-        <w:rPr>
-          <w:lang w:val="es-CL"/>
-        </w:rPr>
-      </w:pPr>
-    </w:p>
-    <w:p>
-      <w:pPr>
-        <w:pStyle w:val="Ttulo2"/>
-        <w:numPr>
-          <w:ilvl w:val="0"/>
-          <w:numId w:val="14"/>
-        </w:numPr>
-        <w:rPr>
-          <w:rFonts w:ascii="Verdana" w:hAnsi="Verdana"/>
-          <w:sz w:val="18"/>
-        </w:rPr>
-      </w:pPr>
-      <w:r>
-        <w:rPr>
-          <w:rFonts w:ascii="Verdana" w:hAnsi="Verdana"/>
-          <w:sz w:val="18"/>
-        </w:rPr>
-        <w:t xml:space="preserve">PLANOS DE LA PROPUESTA. </w:t>
-      </w:r>
-      <w:r>
-        <w:rPr>
-          <w:rFonts w:ascii="Verdana" w:hAnsi="Verdana"/>
-          <w:b w:val="0"/>
-          <w:sz w:val="18"/>
-        </w:rPr>
-        <w:t>Dependiendo de la actividad a desarrollar, debe considerar agregar un bosquejo inicial del proyecto o representación gráfica que clarifique lo que será desarrollado. Éste ítem, según pertinencia, puede anexarlo en formato digital, en el software de trabajo adecuado, respetando el marco legal del mismo.</w:t>
-      </w:r>
-    </w:p>
-    <w:p>
-      <w:pPr>
-        <w:tabs>
-          <w:tab w:val="left" w:pos="-417"/>
-          <w:tab w:val="left" w:pos="709"/>
-        </w:tabs>
-        <w:ind w:left="709" w:right="-62" w:hanging="709"/>
-        <w:jc w:val="both"/>
-        <w:rPr>
-          <w:rFonts w:ascii="Verdana" w:hAnsi="Verdana"/>
-          <w:b/>
-          <w:sz w:val="18"/>
-          <w:lang w:val="es-ES_tradnl"/>
-        </w:rPr>
-      </w:pPr>
-    </w:p>
-    <w:p>
-      <w:pPr>
-        <w:tabs>
-          <w:tab w:val="left" w:pos="-417"/>
-          <w:tab w:val="left" w:pos="709"/>
-        </w:tabs>
-        <w:ind w:left="709" w:right="-62" w:hanging="709"/>
-        <w:jc w:val="both"/>
-        <w:rPr>
-          <w:rFonts w:ascii="Verdana" w:hAnsi="Verdana"/>
-          <w:b/>
-          <w:sz w:val="18"/>
-          <w:lang w:val="es-ES_tradnl"/>
-        </w:rPr>
-      </w:pPr>
-    </w:p>
-    <w:p>
-      <w:pPr>
-        <w:tabs>
-          <w:tab w:val="left" w:pos="-417"/>
-          <w:tab w:val="left" w:pos="709"/>
-        </w:tabs>
-        <w:ind w:left="709" w:right="-62" w:hanging="709"/>
-        <w:jc w:val="both"/>
-        <w:rPr>
-          <w:rFonts w:ascii="Verdana" w:hAnsi="Verdana"/>
-          <w:b/>
-          <w:sz w:val="18"/>
-          <w:lang w:val="es-ES_tradnl"/>
-        </w:rPr>
-      </w:pPr>
-    </w:p>
-    <w:p>
-      <w:pPr>
-        <w:rPr>
-          <w:rFonts w:ascii="Verdana" w:hAnsi="Verdana"/>
-          <w:b/>
-          <w:sz w:val="18"/>
-          <w:lang w:val="es-ES_tradnl"/>
-        </w:rPr>
-      </w:pPr>
-      <w:r>
-        <w:rPr>
-          <w:rFonts w:ascii="Verdana" w:hAnsi="Verdana"/>
-          <w:b/>
-          <w:sz w:val="18"/>
-          <w:lang w:val="es-ES_tradnl"/>
-        </w:rPr>
-        <w:br w:type="page"/>
-      </w:r>
-    </w:p>
-    <w:p>
-      <w:pPr>
-        <w:pStyle w:val="Ttulo2"/>
-        <w:numPr>
-          <w:ilvl w:val="0"/>
-          <w:numId w:val="0"/>
-        </w:numPr>
-        <w:tabs>
-          <w:tab w:val="left" w:pos="-417"/>
-        </w:tabs>
-        <w:ind w:left="357" w:right="-62"/>
-        <w:rPr>
-          <w:rFonts w:ascii="Verdana" w:hAnsi="Verdana"/>
-          <w:sz w:val="18"/>
-          <w:lang w:val="es-ES_tradnl"/>
-        </w:rPr>
-      </w:pPr>
-    </w:p>
-    <w:p>
-      <w:pPr>
-        <w:rPr>
           <w:lang w:val="es-ES_tradnl"/>
         </w:rPr>
       </w:pPr>
@@ -3347,7 +227,6 @@
             <w:pPr>
               <w:pStyle w:val="Ttulo1"/>
               <w:shd w:val="clear" w:color="auto" w:fill="FFFFFF"/>
-              <w:jc w:val="left"/>
               <w:textAlignment w:val="baseline"/>
               <w:rPr>
                 <w:rFonts w:ascii="Verdana" w:hAnsi="Verdana"/>
@@ -3380,7 +259,7 @@
                 <w:tab w:val="left" w:pos="709"/>
               </w:tabs>
               <w:ind w:right="-62"/>
-              <w:jc w:val="both"/>
+              <w:jc w:val="center"/>
               <w:rPr>
                 <w:rFonts w:ascii="Verdana" w:hAnsi="Verdana"/>
                 <w:sz w:val="18"/>
@@ -3408,7 +287,7 @@
                 <w:tab w:val="left" w:pos="709"/>
               </w:tabs>
               <w:ind w:right="-62"/>
-              <w:jc w:val="both"/>
+              <w:jc w:val="center"/>
               <w:rPr>
                 <w:rFonts w:ascii="Verdana" w:hAnsi="Verdana"/>
                 <w:sz w:val="18"/>
@@ -3470,7 +349,7 @@
                 <w:tab w:val="left" w:pos="709"/>
               </w:tabs>
               <w:ind w:right="-62"/>
-              <w:jc w:val="both"/>
+              <w:jc w:val="center"/>
               <w:rPr>
                 <w:rFonts w:ascii="Verdana" w:hAnsi="Verdana"/>
                 <w:sz w:val="18"/>
@@ -3516,7 +395,7 @@
                 <w:tab w:val="left" w:pos="709"/>
               </w:tabs>
               <w:ind w:right="-62"/>
-              <w:jc w:val="both"/>
+              <w:jc w:val="center"/>
               <w:rPr>
                 <w:rFonts w:ascii="Verdana" w:hAnsi="Verdana"/>
                 <w:sz w:val="18"/>
@@ -3544,7 +423,7 @@
                 <w:tab w:val="left" w:pos="709"/>
               </w:tabs>
               <w:ind w:right="-62"/>
-              <w:jc w:val="both"/>
+              <w:jc w:val="center"/>
               <w:rPr>
                 <w:rFonts w:ascii="Verdana" w:hAnsi="Verdana"/>
                 <w:sz w:val="18"/>
@@ -3574,7 +453,7 @@
                 <w:tab w:val="left" w:pos="709"/>
               </w:tabs>
               <w:ind w:right="-62"/>
-              <w:jc w:val="both"/>
+              <w:jc w:val="center"/>
               <w:rPr>
                 <w:rFonts w:ascii="Verdana" w:hAnsi="Verdana"/>
                 <w:sz w:val="18"/>
@@ -3587,7 +466,7 @@
                 <w:sz w:val="18"/>
                 <w:lang w:val="es-ES_tradnl"/>
               </w:rPr>
-              <w:t xml:space="preserve">Embebido </w:t>
+              <w:t>Embebido</w:t>
             </w:r>
           </w:p>
         </w:tc>
@@ -3602,7 +481,7 @@
                 <w:tab w:val="left" w:pos="709"/>
               </w:tabs>
               <w:ind w:right="-62"/>
-              <w:jc w:val="both"/>
+              <w:jc w:val="center"/>
               <w:rPr>
                 <w:rFonts w:ascii="Verdana" w:hAnsi="Verdana"/>
                 <w:sz w:val="18"/>
@@ -3630,7 +509,7 @@
                 <w:tab w:val="left" w:pos="709"/>
               </w:tabs>
               <w:ind w:right="-62"/>
-              <w:jc w:val="both"/>
+              <w:jc w:val="center"/>
               <w:rPr>
                 <w:rFonts w:ascii="Verdana" w:hAnsi="Verdana"/>
                 <w:sz w:val="18"/>
@@ -3660,7 +539,7 @@
                 <w:tab w:val="left" w:pos="709"/>
               </w:tabs>
               <w:ind w:right="-62"/>
-              <w:jc w:val="both"/>
+              <w:jc w:val="center"/>
               <w:rPr>
                 <w:rFonts w:ascii="Verdana" w:hAnsi="Verdana"/>
                 <w:sz w:val="18"/>
@@ -3690,7 +569,7 @@
                 <w:tab w:val="left" w:pos="709"/>
               </w:tabs>
               <w:ind w:right="-62"/>
-              <w:jc w:val="both"/>
+              <w:jc w:val="center"/>
               <w:rPr>
                 <w:rFonts w:ascii="Verdana" w:hAnsi="Verdana"/>
                 <w:sz w:val="18"/>
@@ -3718,7 +597,7 @@
                 <w:tab w:val="left" w:pos="709"/>
               </w:tabs>
               <w:ind w:right="-62"/>
-              <w:jc w:val="both"/>
+              <w:jc w:val="center"/>
               <w:rPr>
                 <w:rFonts w:ascii="Verdana" w:hAnsi="Verdana"/>
                 <w:sz w:val="18"/>
@@ -3748,7 +627,7 @@
                 <w:tab w:val="left" w:pos="709"/>
               </w:tabs>
               <w:ind w:right="-62"/>
-              <w:jc w:val="both"/>
+              <w:jc w:val="center"/>
               <w:rPr>
                 <w:rFonts w:ascii="Verdana" w:hAnsi="Verdana"/>
                 <w:sz w:val="18"/>
@@ -3776,7 +655,7 @@
                 <w:tab w:val="left" w:pos="709"/>
               </w:tabs>
               <w:ind w:right="-62"/>
-              <w:jc w:val="both"/>
+              <w:jc w:val="center"/>
               <w:rPr>
                 <w:rFonts w:ascii="Verdana" w:hAnsi="Verdana"/>
                 <w:sz w:val="18"/>
@@ -3804,7 +683,7 @@
                 <w:tab w:val="left" w:pos="709"/>
               </w:tabs>
               <w:ind w:right="-62"/>
-              <w:jc w:val="both"/>
+              <w:jc w:val="center"/>
               <w:rPr>
                 <w:rFonts w:ascii="Verdana" w:hAnsi="Verdana"/>
                 <w:sz w:val="18"/>
@@ -3890,7 +769,7 @@
                 <w:tab w:val="left" w:pos="709"/>
               </w:tabs>
               <w:ind w:right="-62"/>
-              <w:jc w:val="both"/>
+              <w:jc w:val="center"/>
               <w:rPr>
                 <w:rFonts w:ascii="Verdana" w:hAnsi="Verdana"/>
                 <w:sz w:val="18"/>
@@ -3918,7 +797,7 @@
                 <w:tab w:val="left" w:pos="709"/>
               </w:tabs>
               <w:ind w:right="-62"/>
-              <w:jc w:val="both"/>
+              <w:jc w:val="center"/>
               <w:rPr>
                 <w:rFonts w:ascii="Verdana" w:hAnsi="Verdana"/>
                 <w:sz w:val="18"/>
@@ -3970,30 +849,6 @@
       </w:pPr>
     </w:p>
     <w:p>
-      <w:pPr>
-        <w:tabs>
-          <w:tab w:val="left" w:pos="-417"/>
-          <w:tab w:val="left" w:pos="709"/>
-        </w:tabs>
-        <w:ind w:left="709" w:right="-62" w:hanging="709"/>
-        <w:jc w:val="both"/>
-        <w:rPr>
-          <w:rFonts w:ascii="Verdana" w:hAnsi="Verdana"/>
-          <w:b/>
-          <w:sz w:val="18"/>
-          <w:lang w:val="es-ES_tradnl"/>
-        </w:rPr>
-      </w:pPr>
-    </w:p>
-    <w:p>
-      <w:pPr>
-        <w:rPr>
-          <w:rFonts w:ascii="Verdana" w:hAnsi="Verdana"/>
-          <w:b/>
-          <w:sz w:val="18"/>
-          <w:lang w:val="es-ES_tradnl"/>
-        </w:rPr>
-      </w:pPr>
       <w:r>
         <w:rPr>
           <w:rFonts w:ascii="Verdana" w:hAnsi="Verdana"/>
@@ -4001,287 +856,59 @@
           <w:sz w:val="18"/>
           <w:lang w:val="es-ES_tradnl"/>
         </w:rPr>
-        <w:br w:type="page"/>
+        <w:t xml:space="preserve">Sensor cardiaco : </w:t>
       </w:r>
+      <w:hyperlink r:id="rId8" w:anchor="position=4&amp;type=item&amp;tracking_id=3200c46a-9134-4598-bec3-2481ecd8b7f5" w:history="1">
+        <w:r>
+          <w:rPr>
+            <w:rStyle w:val="Hipervnculo"/>
+          </w:rPr>
+          <w:t>https://articulo.mercadolibre.cl/MLC-518344900-sensor-de-pulsos-cardiacos-analogico-_JM?quantity=1#position=4&amp;type=item&amp;tracking_id=3200c46a-9134-4598-bec3-2481ecd8b7f5</w:t>
+        </w:r>
+      </w:hyperlink>
     </w:p>
+    <w:p/>
     <w:p>
-      <w:pPr>
-        <w:tabs>
-          <w:tab w:val="left" w:pos="-417"/>
-          <w:tab w:val="left" w:pos="709"/>
-        </w:tabs>
-        <w:ind w:left="709" w:right="-62" w:hanging="709"/>
-        <w:jc w:val="both"/>
+      <w:r>
+        <w:t xml:space="preserve">Sensor de temperatura : </w:t>
+      </w:r>
+      <w:hyperlink r:id="rId9" w:anchor="position=5&amp;type=item&amp;tracking_id=e308813b-f4ca-47ff-9c83-32323600feb5" w:history="1">
+        <w:r>
+          <w:rPr>
+            <w:rStyle w:val="Hipervnculo"/>
+          </w:rPr>
+          <w:t>https://articulo.mercadolibre.cl/MLC-524099917-sensor-de-temperatura-ds1820-_JM?quantity=1#position=5&amp;type=item&amp;tracking_id=e308813b-f4ca-47ff-9c83-32323600feb5</w:t>
+        </w:r>
+      </w:hyperlink>
+    </w:p>
+    <w:p/>
+    <w:p>
+      <w:pPr>
         <w:rPr>
           <w:rFonts w:ascii="Verdana" w:hAnsi="Verdana"/>
           <w:b/>
           <w:sz w:val="18"/>
+          <w:u w:val="single"/>
           <w:lang w:val="es-ES_tradnl"/>
         </w:rPr>
       </w:pPr>
-    </w:p>
-    <w:p>
-      <w:pPr>
-        <w:tabs>
-          <w:tab w:val="left" w:pos="-417"/>
-          <w:tab w:val="left" w:pos="709"/>
-        </w:tabs>
-        <w:ind w:left="709" w:right="-62" w:hanging="709"/>
-        <w:jc w:val="both"/>
-        <w:rPr>
-          <w:rFonts w:ascii="Verdana" w:hAnsi="Verdana"/>
-          <w:b/>
-          <w:sz w:val="18"/>
-          <w:lang w:val="es-ES_tradnl"/>
-        </w:rPr>
-      </w:pPr>
-    </w:p>
-    <w:p>
-      <w:pPr>
-        <w:pStyle w:val="Ttulo2"/>
-        <w:numPr>
-          <w:ilvl w:val="0"/>
-          <w:numId w:val="13"/>
-        </w:numPr>
-        <w:tabs>
-          <w:tab w:val="clear" w:pos="720"/>
-          <w:tab w:val="left" w:pos="-417"/>
-          <w:tab w:val="left" w:pos="709"/>
-        </w:tabs>
-        <w:ind w:right="-62"/>
-        <w:rPr>
-          <w:rFonts w:ascii="Verdana" w:hAnsi="Verdana"/>
-          <w:sz w:val="18"/>
-          <w:lang w:val="es-ES_tradnl"/>
-        </w:rPr>
-      </w:pPr>
       <w:r>
-        <w:rPr>
-          <w:rFonts w:ascii="Verdana" w:hAnsi="Verdana"/>
-          <w:sz w:val="18"/>
-          <w:lang w:val="es-ES_tradnl"/>
-        </w:rPr>
-        <w:t>PLAN DE TRABAJO</w:t>
+        <w:t xml:space="preserve">Sensor gas : </w:t>
       </w:r>
-      <w:r>
-        <w:rPr>
-          <w:rFonts w:ascii="Verdana" w:hAnsi="Verdana"/>
-          <w:sz w:val="18"/>
-          <w:lang w:val="es-ES_tradnl"/>
-        </w:rPr>
-        <w:t>: En</w:t>
-      </w:r>
-      <w:r>
-        <w:rPr>
-          <w:rFonts w:ascii="Verdana" w:hAnsi="Verdana"/>
-          <w:sz w:val="18"/>
-          <w:lang w:val="es-ES_tradnl"/>
-        </w:rPr>
-        <w:t xml:space="preserve"> relación a los objetivos planteados, señale las etapas y actividades para cada uno de los </w:t>
-      </w:r>
-      <w:r>
-        <w:rPr>
-          <w:rFonts w:ascii="Verdana" w:hAnsi="Verdana"/>
-          <w:sz w:val="18"/>
-          <w:lang w:val="es-ES_tradnl"/>
-        </w:rPr>
-        <w:t>pasos</w:t>
-      </w:r>
-      <w:r>
-        <w:rPr>
-          <w:rFonts w:ascii="Verdana" w:hAnsi="Verdana"/>
-          <w:sz w:val="18"/>
-          <w:lang w:val="es-ES_tradnl"/>
-        </w:rPr>
-        <w:t xml:space="preserve"> de ejecución del proyecto. La extensión máxima de esta sección es de 1 página. Si es pertinente, utilice </w:t>
-      </w:r>
-      <w:r>
-        <w:rPr>
-          <w:rFonts w:ascii="Verdana" w:hAnsi="Verdana"/>
-          <w:sz w:val="18"/>
-          <w:lang w:val="es-ES_tradnl"/>
-        </w:rPr>
-        <w:t>una</w:t>
-      </w:r>
-      <w:r>
-        <w:rPr>
-          <w:rFonts w:ascii="Verdana" w:hAnsi="Verdana"/>
-          <w:sz w:val="18"/>
-          <w:lang w:val="es-ES_tradnl"/>
-        </w:rPr>
-        <w:t xml:space="preserve"> carta Gantt.</w:t>
-      </w:r>
-    </w:p>
-    <w:p>
-      <w:pPr>
-        <w:ind w:left="709" w:right="51" w:hanging="709"/>
-        <w:jc w:val="both"/>
-        <w:rPr>
-          <w:rFonts w:ascii="Verdana" w:hAnsi="Verdana"/>
-          <w:b/>
-          <w:sz w:val="20"/>
-          <w:lang w:val="es-ES_tradnl"/>
-        </w:rPr>
-      </w:pPr>
-    </w:p>
-    <w:p>
-      <w:pPr>
-        <w:ind w:left="709" w:right="51" w:hanging="709"/>
-        <w:jc w:val="both"/>
-        <w:rPr>
-          <w:rFonts w:ascii="Verdana" w:hAnsi="Verdana"/>
-          <w:b/>
-          <w:sz w:val="20"/>
-          <w:lang w:val="es-ES_tradnl"/>
-        </w:rPr>
-      </w:pPr>
-    </w:p>
-    <w:p>
-      <w:pPr>
-        <w:ind w:left="709" w:right="51" w:hanging="709"/>
-        <w:jc w:val="both"/>
-        <w:rPr>
-          <w:rFonts w:ascii="Verdana" w:hAnsi="Verdana"/>
-          <w:b/>
-          <w:sz w:val="20"/>
-          <w:lang w:val="es-ES_tradnl"/>
-        </w:rPr>
-      </w:pPr>
-    </w:p>
-    <w:p>
-      <w:pPr>
-        <w:ind w:left="709" w:right="51" w:hanging="709"/>
-        <w:jc w:val="both"/>
-        <w:rPr>
-          <w:rFonts w:ascii="Verdana" w:hAnsi="Verdana"/>
-          <w:b/>
-          <w:sz w:val="20"/>
-          <w:lang w:val="es-ES_tradnl"/>
-        </w:rPr>
-      </w:pPr>
-      <w:r>
-        <w:rPr>
-          <w:rFonts w:ascii="Verdana" w:hAnsi="Verdana"/>
-          <w:b/>
-          <w:sz w:val="20"/>
-          <w:lang w:val="es-ES_tradnl"/>
-        </w:rPr>
-        <w:br w:type="page"/>
-      </w:r>
-    </w:p>
-    <w:p>
-      <w:pPr>
-        <w:pStyle w:val="Ttulo1"/>
-        <w:jc w:val="left"/>
-        <w:rPr>
-          <w:rFonts w:ascii="Verdana" w:hAnsi="Verdana"/>
-          <w:sz w:val="18"/>
-          <w:szCs w:val="18"/>
-          <w:lang w:val="es-ES"/>
-        </w:rPr>
-      </w:pPr>
-    </w:p>
-    <w:p>
-      <w:pPr>
-        <w:pStyle w:val="Ttulo1"/>
-        <w:jc w:val="left"/>
-        <w:rPr>
-          <w:rFonts w:ascii="Verdana" w:hAnsi="Verdana"/>
-          <w:sz w:val="18"/>
-          <w:szCs w:val="18"/>
-          <w:lang w:val="es-ES"/>
-        </w:rPr>
-      </w:pPr>
-      <w:r>
-        <w:rPr>
-          <w:rFonts w:ascii="Verdana" w:hAnsi="Verdana"/>
-          <w:sz w:val="18"/>
-          <w:szCs w:val="18"/>
-          <w:lang w:val="es-ES"/>
-        </w:rPr>
-        <w:t>VI</w:t>
-      </w:r>
-      <w:r>
-        <w:rPr>
-          <w:rFonts w:ascii="Verdana" w:hAnsi="Verdana"/>
-          <w:sz w:val="18"/>
-          <w:szCs w:val="18"/>
-          <w:lang w:val="es-ES"/>
-        </w:rPr>
-        <w:t>II</w:t>
-      </w:r>
-      <w:r>
-        <w:rPr>
-          <w:rFonts w:ascii="Verdana" w:hAnsi="Verdana"/>
-          <w:sz w:val="18"/>
-          <w:szCs w:val="18"/>
-          <w:lang w:val="es-ES"/>
-        </w:rPr>
-        <w:t xml:space="preserve">. </w:t>
-      </w:r>
-      <w:r>
-        <w:rPr>
-          <w:rFonts w:ascii="Verdana" w:hAnsi="Verdana"/>
-          <w:sz w:val="18"/>
-          <w:szCs w:val="18"/>
-          <w:lang w:val="es-ES"/>
-        </w:rPr>
-        <w:t>Bibliografía</w:t>
-      </w:r>
-    </w:p>
-    <w:p>
-      <w:pPr>
-        <w:rPr>
-          <w:rFonts w:ascii="Verdana" w:hAnsi="Verdana"/>
-          <w:sz w:val="18"/>
-          <w:szCs w:val="18"/>
-        </w:rPr>
-      </w:pPr>
-    </w:p>
-    <w:p>
-      <w:pPr>
-        <w:rPr>
-          <w:rFonts w:ascii="Verdana" w:hAnsi="Verdana"/>
-          <w:sz w:val="18"/>
-          <w:szCs w:val="18"/>
-        </w:rPr>
-      </w:pPr>
-    </w:p>
-    <w:p>
-      <w:pPr>
-        <w:rPr>
-          <w:rFonts w:ascii="Verdana" w:hAnsi="Verdana"/>
-          <w:sz w:val="18"/>
-          <w:szCs w:val="18"/>
-        </w:rPr>
-      </w:pPr>
-      <w:r>
-        <w:rPr>
-          <w:rFonts w:ascii="Verdana" w:hAnsi="Verdana"/>
-          <w:sz w:val="18"/>
-          <w:szCs w:val="18"/>
-        </w:rPr>
-        <w:t>Según Formato IEEE</w:t>
-      </w:r>
-    </w:p>
-    <w:p>
-      <w:pPr>
-        <w:ind w:left="709" w:right="51" w:hanging="709"/>
-        <w:jc w:val="both"/>
-        <w:rPr>
-          <w:rFonts w:ascii="Verdana" w:hAnsi="Verdana"/>
-          <w:b/>
-          <w:sz w:val="18"/>
-          <w:szCs w:val="18"/>
-          <w:lang w:val="es-ES_tradnl"/>
-        </w:rPr>
-      </w:pPr>
+      <w:hyperlink r:id="rId10" w:anchor="position=1&amp;type=item&amp;tracking_id=fcb3245b-7c8e-49f8-bb7d-0826878b95ad" w:history="1">
+        <w:r>
+          <w:rPr>
+            <w:rStyle w:val="Hipervnculo"/>
+          </w:rPr>
+          <w:t>https://articulo.mercadolibre.cl/MLC-505814959-sensor-gas-mq5-mq7-mq9-mq135-monoxido-aire-_JM?quantity=1#position=1&amp;type=item&amp;tracking_id=fcb3245b-7c8e-49f8-bb7d-0826878b95ad</w:t>
+        </w:r>
+      </w:hyperlink>
     </w:p>
     <w:sectPr>
-      <w:headerReference w:type="even" r:id="rId8"/>
-      <w:headerReference w:type="default" r:id="rId9"/>
-      <w:footerReference w:type="even" r:id="rId10"/>
-      <w:footerReference w:type="default" r:id="rId11"/>
+      <w:headerReference w:type="even" r:id="rId11"/>
+      <w:headerReference w:type="default" r:id="rId12"/>
+      <w:footerReference w:type="even" r:id="rId13"/>
+      <w:footerReference w:type="default" r:id="rId14"/>
       <w:type w:val="nextColumn"/>
       <w:pgSz w:w="12240" w:h="15840" w:code="1"/>
       <w:pgMar w:top="1418" w:right="851" w:bottom="1418" w:left="851" w:header="709" w:footer="709" w:gutter="0"/>
@@ -8079,7 +4706,7 @@
 </file>
 
 <file path=customXml/itemProps1.xml><?xml version="1.0" encoding="utf-8"?>
-<ds:datastoreItem xmlns:ds="http://schemas.openxmlformats.org/officeDocument/2006/customXml" ds:itemID="{D1604393-F6B7-434D-B165-CDF7CA267C40}">
+<ds:datastoreItem xmlns:ds="http://schemas.openxmlformats.org/officeDocument/2006/customXml" ds:itemID="{CCCB251A-C578-4CB2-B511-4BCCCA48BDB1}">
   <ds:schemaRefs>
     <ds:schemaRef ds:uri="http://schemas.openxmlformats.org/officeDocument/2006/bibliography"/>
   </ds:schemaRefs>

</xml_diff>